<commit_message>
Added the extraction controller writeup
</commit_message>
<xml_diff>
--- a/Report/Design - Communication network.docx
+++ b/Report/Design - Communication network.docx
@@ -149,19 +149,38 @@
                             <w:r>
                               <w:t xml:space="preserve">Figure </w:t>
                             </w:r>
-                            <w:fldSimple w:instr=" SEQ Figure \* ARABIC ">
-                              <w:r>
-                                <w:rPr>
-                                  <w:noProof/>
-                                </w:rPr>
-                                <w:t>1</w:t>
-                              </w:r>
-                            </w:fldSimple>
                             <w:r>
-                              <w:t xml:space="preserve">: </w:t>
+                              <w:rPr>
+                                <w:noProof/>
+                              </w:rPr>
+                              <w:fldChar w:fldCharType="begin"/>
                             </w:r>
                             <w:r>
-                              <w:t>Diagram depicting the flow of data across hardware.</w:t>
+                              <w:rPr>
+                                <w:noProof/>
+                              </w:rPr>
+                              <w:instrText xml:space="preserve"> SEQ Figure \* ARABIC </w:instrText>
+                            </w:r>
+                            <w:r>
+                              <w:rPr>
+                                <w:noProof/>
+                              </w:rPr>
+                              <w:fldChar w:fldCharType="separate"/>
+                            </w:r>
+                            <w:r>
+                              <w:rPr>
+                                <w:noProof/>
+                              </w:rPr>
+                              <w:t>1</w:t>
+                            </w:r>
+                            <w:r>
+                              <w:rPr>
+                                <w:noProof/>
+                              </w:rPr>
+                              <w:fldChar w:fldCharType="end"/>
+                            </w:r>
+                            <w:r>
+                              <w:t>: Diagram depicting the flow of data across hardware.</w:t>
                             </w:r>
                           </w:p>
                         </w:txbxContent>
@@ -198,19 +217,38 @@
                       <w:r>
                         <w:t xml:space="preserve">Figure </w:t>
                       </w:r>
-                      <w:fldSimple w:instr=" SEQ Figure \* ARABIC ">
-                        <w:r>
-                          <w:rPr>
-                            <w:noProof/>
-                          </w:rPr>
-                          <w:t>1</w:t>
-                        </w:r>
-                      </w:fldSimple>
                       <w:r>
-                        <w:t xml:space="preserve">: </w:t>
+                        <w:rPr>
+                          <w:noProof/>
+                        </w:rPr>
+                        <w:fldChar w:fldCharType="begin"/>
                       </w:r>
                       <w:r>
-                        <w:t>Diagram depicting the flow of data across hardware.</w:t>
+                        <w:rPr>
+                          <w:noProof/>
+                        </w:rPr>
+                        <w:instrText xml:space="preserve"> SEQ Figure \* ARABIC </w:instrText>
+                      </w:r>
+                      <w:r>
+                        <w:rPr>
+                          <w:noProof/>
+                        </w:rPr>
+                        <w:fldChar w:fldCharType="separate"/>
+                      </w:r>
+                      <w:r>
+                        <w:rPr>
+                          <w:noProof/>
+                        </w:rPr>
+                        <w:t>1</w:t>
+                      </w:r>
+                      <w:r>
+                        <w:rPr>
+                          <w:noProof/>
+                        </w:rPr>
+                        <w:fldChar w:fldCharType="end"/>
+                      </w:r>
+                      <w:r>
+                        <w:t>: Diagram depicting the flow of data across hardware.</w:t>
                       </w:r>
                     </w:p>
                   </w:txbxContent>
@@ -234,40 +272,19 @@
         <w:t xml:space="preserve"> </w:t>
       </w:r>
       <w:r>
-        <w:t>provides an overview of how the data moves across hardware before it arrives in the processing simulation.</w:t>
-      </w:r>
-      <w:r>
-        <w:t xml:space="preserve"> This </w:t>
+        <w:t xml:space="preserve">provides an overview of how the data moves across hardware before it arrives in the processing simulation. This </w:t>
       </w:r>
       <w:r>
         <w:t>part of the design section is concerned with the design of the network and how it enables the data to move before it reaches the processing simulation.</w:t>
       </w:r>
       <w:r>
-        <w:t xml:space="preserve"> </w:t>
-      </w:r>
-      <w:r>
-        <w:t xml:space="preserve">The </w:t>
-      </w:r>
-      <w:r>
-        <w:t>Blocks inside of the FPGA</w:t>
+        <w:t xml:space="preserve"> The Blocks inside of the FPGA</w:t>
       </w:r>
       <w:r>
         <w:t xml:space="preserve"> function at a clock speed</w:t>
       </w:r>
       <w:r>
-        <w:t xml:space="preserve"> of 1MHz and each component is synchronised through th</w:t>
-      </w:r>
-      <w:r>
-        <w:t>e same</w:t>
-      </w:r>
-      <w:r>
-        <w:t xml:space="preserve"> clock. Because each component</w:t>
-      </w:r>
-      <w:r>
-        <w:t xml:space="preserve"> in the system is connected to this clock, the connections to the clock have not been shown to maintain clarity in the upcoming diagrams.</w:t>
-      </w:r>
-      <w:r>
-        <w:t xml:space="preserve">  </w:t>
+        <w:t xml:space="preserve"> of 1MHz and each component is synchronised through the same clock. Because each component in the system is connected to this clock, the connections to the clock have not been shown to maintain clarity in the upcoming diagrams.  </w:t>
       </w:r>
     </w:p>
     <w:p>
@@ -1906,8 +1923,6 @@
               </w:rPr>
               <w:t>One clock cycle pulse</w:t>
             </w:r>
-            <w:bookmarkStart w:id="0" w:name="_GoBack"/>
-            <w:bookmarkEnd w:id="0"/>
           </w:p>
         </w:tc>
       </w:tr>
@@ -1920,17 +1935,461 @@
       <w:r>
         <w:t xml:space="preserve">Table </w:t>
       </w:r>
-      <w:fldSimple w:instr=" SEQ Table \* ARABIC ">
-        <w:r>
-          <w:rPr>
-            <w:noProof/>
-          </w:rPr>
-          <w:t>1</w:t>
-        </w:r>
-      </w:fldSimple>
+      <w:r>
+        <w:rPr>
+          <w:noProof/>
+        </w:rPr>
+        <w:fldChar w:fldCharType="begin"/>
+      </w:r>
+      <w:r>
+        <w:rPr>
+          <w:noProof/>
+        </w:rPr>
+        <w:instrText xml:space="preserve"> SEQ Table \* ARABIC </w:instrText>
+      </w:r>
+      <w:r>
+        <w:rPr>
+          <w:noProof/>
+        </w:rPr>
+        <w:fldChar w:fldCharType="separate"/>
+      </w:r>
+      <w:r>
+        <w:rPr>
+          <w:noProof/>
+        </w:rPr>
+        <w:t>1</w:t>
+      </w:r>
+      <w:r>
+        <w:rPr>
+          <w:noProof/>
+        </w:rPr>
+        <w:fldChar w:fldCharType="end"/>
+      </w:r>
       <w:r>
         <w:t>: Description of inputs and outputs of the Data Extraction Controller Component.</w:t>
       </w:r>
+    </w:p>
+    <w:p>
+      <w:pPr>
+        <w:numPr>
+          <w:ilvl w:val="0"/>
+          <w:numId w:val="4"/>
+        </w:numPr>
+        <w:spacing w:after="0" w:line="240" w:lineRule="auto"/>
+        <w:textAlignment w:val="center"/>
+        <w:rPr>
+          <w:rFonts w:ascii="Calibri" w:eastAsia="Times New Roman" w:hAnsi="Calibri" w:cs="Calibri"/>
+          <w:lang w:eastAsia="en-GB"/>
+        </w:rPr>
+      </w:pPr>
+      <w:r>
+        <w:rPr>
+          <w:rFonts w:ascii="Calibri" w:eastAsia="Times New Roman" w:hAnsi="Calibri" w:cs="Calibri"/>
+          <w:lang w:eastAsia="en-GB"/>
+        </w:rPr>
+        <w:t xml:space="preserve">When in the </w:t>
+      </w:r>
+      <w:r>
+        <w:rPr>
+          <w:rFonts w:ascii="Calibri" w:eastAsia="Times New Roman" w:hAnsi="Calibri" w:cs="Calibri"/>
+          <w:lang w:eastAsia="en-GB"/>
+        </w:rPr>
+        <w:t>‘</w:t>
+      </w:r>
+      <w:r>
+        <w:rPr>
+          <w:rFonts w:ascii="Calibri" w:eastAsia="Times New Roman" w:hAnsi="Calibri" w:cs="Calibri"/>
+          <w:lang w:eastAsia="en-GB"/>
+        </w:rPr>
+        <w:t>IDLE</w:t>
+      </w:r>
+      <w:r>
+        <w:rPr>
+          <w:rFonts w:ascii="Calibri" w:eastAsia="Times New Roman" w:hAnsi="Calibri" w:cs="Calibri"/>
+          <w:lang w:eastAsia="en-GB"/>
+        </w:rPr>
+        <w:t>’</w:t>
+      </w:r>
+      <w:r>
+        <w:rPr>
+          <w:rFonts w:ascii="Calibri" w:eastAsia="Times New Roman" w:hAnsi="Calibri" w:cs="Calibri"/>
+          <w:lang w:eastAsia="en-GB"/>
+        </w:rPr>
+        <w:t xml:space="preserve"> state, the component waits for the bufferEmpty signal to go high in order to start the data extraction process.</w:t>
+      </w:r>
+      <w:r>
+        <w:rPr>
+          <w:rFonts w:ascii="Calibri" w:eastAsia="Times New Roman" w:hAnsi="Calibri" w:cs="Calibri"/>
+          <w:lang w:eastAsia="en-GB"/>
+        </w:rPr>
+        <w:t xml:space="preserve"> The controller transitions to the ‘NXTADDR’ state when the bufferEmpty signal goes high.</w:t>
+      </w:r>
+      <w:bookmarkStart w:id="0" w:name="_GoBack"/>
+      <w:bookmarkEnd w:id="0"/>
+    </w:p>
+    <w:p>
+      <w:pPr>
+        <w:numPr>
+          <w:ilvl w:val="0"/>
+          <w:numId w:val="4"/>
+        </w:numPr>
+        <w:spacing w:after="0" w:line="240" w:lineRule="auto"/>
+        <w:textAlignment w:val="center"/>
+        <w:rPr>
+          <w:rFonts w:ascii="Calibri" w:eastAsia="Times New Roman" w:hAnsi="Calibri" w:cs="Calibri"/>
+          <w:lang w:eastAsia="en-GB"/>
+        </w:rPr>
+      </w:pPr>
+      <w:r>
+        <w:rPr>
+          <w:rFonts w:ascii="Calibri" w:eastAsia="Times New Roman" w:hAnsi="Calibri" w:cs="Calibri"/>
+          <w:lang w:eastAsia="en-GB"/>
+        </w:rPr>
+        <w:t>When in the ‘NXRADDR’ state, the controller sends the ‘NEXT_ADD’ signal to command the Address Loader component to load the new address on its output for the SPI master component to use. The controller then automatically transitions to the ‘</w:t>
+      </w:r>
+      <w:proofErr w:type="spellStart"/>
+      <w:r>
+        <w:rPr>
+          <w:rFonts w:ascii="Calibri" w:eastAsia="Times New Roman" w:hAnsi="Calibri" w:cs="Calibri"/>
+          <w:lang w:eastAsia="en-GB"/>
+        </w:rPr>
+        <w:t>STRTrx</w:t>
+      </w:r>
+      <w:proofErr w:type="spellEnd"/>
+      <w:r>
+        <w:rPr>
+          <w:rFonts w:ascii="Calibri" w:eastAsia="Times New Roman" w:hAnsi="Calibri" w:cs="Calibri"/>
+          <w:lang w:eastAsia="en-GB"/>
+        </w:rPr>
+        <w:t>’ state.</w:t>
+      </w:r>
+    </w:p>
+    <w:p>
+      <w:pPr>
+        <w:numPr>
+          <w:ilvl w:val="0"/>
+          <w:numId w:val="4"/>
+        </w:numPr>
+        <w:spacing w:after="0" w:line="240" w:lineRule="auto"/>
+        <w:textAlignment w:val="center"/>
+        <w:rPr>
+          <w:rFonts w:ascii="Calibri" w:eastAsia="Times New Roman" w:hAnsi="Calibri" w:cs="Calibri"/>
+          <w:lang w:eastAsia="en-GB"/>
+        </w:rPr>
+      </w:pPr>
+      <w:r>
+        <w:rPr>
+          <w:rFonts w:ascii="Calibri" w:eastAsia="Times New Roman" w:hAnsi="Calibri" w:cs="Calibri"/>
+          <w:lang w:eastAsia="en-GB"/>
+        </w:rPr>
+        <w:t>When in the ‘</w:t>
+      </w:r>
+      <w:proofErr w:type="spellStart"/>
+      <w:r>
+        <w:rPr>
+          <w:rFonts w:ascii="Calibri" w:eastAsia="Times New Roman" w:hAnsi="Calibri" w:cs="Calibri"/>
+          <w:lang w:eastAsia="en-GB"/>
+        </w:rPr>
+        <w:t>STRTrx</w:t>
+      </w:r>
+      <w:proofErr w:type="spellEnd"/>
+      <w:r>
+        <w:rPr>
+          <w:rFonts w:ascii="Calibri" w:eastAsia="Times New Roman" w:hAnsi="Calibri" w:cs="Calibri"/>
+          <w:lang w:eastAsia="en-GB"/>
+        </w:rPr>
+        <w:t>’ state the controller</w:t>
+      </w:r>
+      <w:r>
+        <w:rPr>
+          <w:rFonts w:ascii="Calibri" w:eastAsia="Times New Roman" w:hAnsi="Calibri" w:cs="Calibri"/>
+          <w:lang w:eastAsia="en-GB"/>
+        </w:rPr>
+        <w:t xml:space="preserve"> sends a signal using the ‘EXTRACT’ pin to command the SPI component to start the transaction. The controller then automatically transitions to the ‘</w:t>
+      </w:r>
+      <w:proofErr w:type="spellStart"/>
+      <w:r>
+        <w:rPr>
+          <w:rFonts w:ascii="Calibri" w:eastAsia="Times New Roman" w:hAnsi="Calibri" w:cs="Calibri"/>
+          <w:lang w:eastAsia="en-GB"/>
+        </w:rPr>
+        <w:t>WAITINGrx</w:t>
+      </w:r>
+      <w:proofErr w:type="spellEnd"/>
+      <w:r>
+        <w:rPr>
+          <w:rFonts w:ascii="Calibri" w:eastAsia="Times New Roman" w:hAnsi="Calibri" w:cs="Calibri"/>
+          <w:lang w:eastAsia="en-GB"/>
+        </w:rPr>
+        <w:t xml:space="preserve">’ state. </w:t>
+      </w:r>
+    </w:p>
+    <w:p>
+      <w:pPr>
+        <w:numPr>
+          <w:ilvl w:val="0"/>
+          <w:numId w:val="4"/>
+        </w:numPr>
+        <w:spacing w:after="0" w:line="240" w:lineRule="auto"/>
+        <w:textAlignment w:val="center"/>
+        <w:rPr>
+          <w:rFonts w:ascii="Calibri" w:eastAsia="Times New Roman" w:hAnsi="Calibri" w:cs="Calibri"/>
+          <w:lang w:eastAsia="en-GB"/>
+        </w:rPr>
+      </w:pPr>
+      <w:r>
+        <w:rPr>
+          <w:rFonts w:ascii="Calibri" w:eastAsia="Times New Roman" w:hAnsi="Calibri" w:cs="Calibri"/>
+          <w:lang w:eastAsia="en-GB"/>
+        </w:rPr>
+        <w:t>When in the ‘</w:t>
+      </w:r>
+      <w:proofErr w:type="spellStart"/>
+      <w:r>
+        <w:rPr>
+          <w:rFonts w:ascii="Calibri" w:eastAsia="Times New Roman" w:hAnsi="Calibri" w:cs="Calibri"/>
+          <w:lang w:eastAsia="en-GB"/>
+        </w:rPr>
+        <w:t>WAITINGrx</w:t>
+      </w:r>
+      <w:proofErr w:type="spellEnd"/>
+      <w:r>
+        <w:rPr>
+          <w:rFonts w:ascii="Calibri" w:eastAsia="Times New Roman" w:hAnsi="Calibri" w:cs="Calibri"/>
+          <w:lang w:eastAsia="en-GB"/>
+        </w:rPr>
+        <w:t>’ state, the controller waits for the ‘</w:t>
+      </w:r>
+      <w:proofErr w:type="spellStart"/>
+      <w:r>
+        <w:rPr>
+          <w:rFonts w:ascii="Calibri" w:eastAsia="Times New Roman" w:hAnsi="Calibri" w:cs="Calibri"/>
+          <w:lang w:eastAsia="en-GB"/>
+        </w:rPr>
+        <w:t>DONErx</w:t>
+      </w:r>
+      <w:proofErr w:type="spellEnd"/>
+      <w:r>
+        <w:rPr>
+          <w:rFonts w:ascii="Calibri" w:eastAsia="Times New Roman" w:hAnsi="Calibri" w:cs="Calibri"/>
+          <w:lang w:eastAsia="en-GB"/>
+        </w:rPr>
+        <w:t>’ input to go high. This signal</w:t>
+      </w:r>
+      <w:r>
+        <w:rPr>
+          <w:rFonts w:ascii="Calibri" w:eastAsia="Times New Roman" w:hAnsi="Calibri" w:cs="Calibri"/>
+          <w:lang w:eastAsia="en-GB"/>
+        </w:rPr>
+        <w:t xml:space="preserve"> through this input</w:t>
+      </w:r>
+      <w:r>
+        <w:rPr>
+          <w:rFonts w:ascii="Calibri" w:eastAsia="Times New Roman" w:hAnsi="Calibri" w:cs="Calibri"/>
+          <w:lang w:eastAsia="en-GB"/>
+        </w:rPr>
+        <w:t xml:space="preserve"> notifies the controller that a</w:t>
+      </w:r>
+      <w:r>
+        <w:rPr>
+          <w:rFonts w:ascii="Calibri" w:eastAsia="Times New Roman" w:hAnsi="Calibri" w:cs="Calibri"/>
+          <w:lang w:eastAsia="en-GB"/>
+        </w:rPr>
+        <w:t>n SPI</w:t>
+      </w:r>
+      <w:r>
+        <w:rPr>
+          <w:rFonts w:ascii="Calibri" w:eastAsia="Times New Roman" w:hAnsi="Calibri" w:cs="Calibri"/>
+          <w:lang w:eastAsia="en-GB"/>
+        </w:rPr>
+        <w:t xml:space="preserve"> transaction has been completed.</w:t>
+      </w:r>
+      <w:r>
+        <w:rPr>
+          <w:rFonts w:ascii="Calibri" w:eastAsia="Times New Roman" w:hAnsi="Calibri" w:cs="Calibri"/>
+          <w:lang w:eastAsia="en-GB"/>
+        </w:rPr>
+        <w:t xml:space="preserve"> When this signal is received, the controller transitions to the ‘</w:t>
+      </w:r>
+      <w:proofErr w:type="spellStart"/>
+      <w:r>
+        <w:rPr>
+          <w:rFonts w:ascii="Calibri" w:eastAsia="Times New Roman" w:hAnsi="Calibri" w:cs="Calibri"/>
+          <w:lang w:eastAsia="en-GB"/>
+        </w:rPr>
+        <w:t>STOREstate</w:t>
+      </w:r>
+      <w:proofErr w:type="spellEnd"/>
+      <w:r>
+        <w:rPr>
+          <w:rFonts w:ascii="Calibri" w:eastAsia="Times New Roman" w:hAnsi="Calibri" w:cs="Calibri"/>
+          <w:lang w:eastAsia="en-GB"/>
+        </w:rPr>
+        <w:t>’.</w:t>
+      </w:r>
+    </w:p>
+    <w:p>
+      <w:pPr>
+        <w:numPr>
+          <w:ilvl w:val="0"/>
+          <w:numId w:val="4"/>
+        </w:numPr>
+        <w:spacing w:after="0" w:line="240" w:lineRule="auto"/>
+        <w:textAlignment w:val="center"/>
+        <w:rPr>
+          <w:rFonts w:ascii="Calibri" w:eastAsia="Times New Roman" w:hAnsi="Calibri" w:cs="Calibri"/>
+          <w:lang w:eastAsia="en-GB"/>
+        </w:rPr>
+      </w:pPr>
+      <w:r>
+        <w:rPr>
+          <w:rFonts w:ascii="Calibri" w:eastAsia="Times New Roman" w:hAnsi="Calibri" w:cs="Calibri"/>
+          <w:lang w:eastAsia="en-GB"/>
+        </w:rPr>
+        <w:t>When in the ‘</w:t>
+      </w:r>
+      <w:proofErr w:type="spellStart"/>
+      <w:r>
+        <w:rPr>
+          <w:rFonts w:ascii="Calibri" w:eastAsia="Times New Roman" w:hAnsi="Calibri" w:cs="Calibri"/>
+          <w:lang w:eastAsia="en-GB"/>
+        </w:rPr>
+        <w:t>STOREstate</w:t>
+      </w:r>
+      <w:proofErr w:type="spellEnd"/>
+      <w:r>
+        <w:rPr>
+          <w:rFonts w:ascii="Calibri" w:eastAsia="Times New Roman" w:hAnsi="Calibri" w:cs="Calibri"/>
+          <w:lang w:eastAsia="en-GB"/>
+        </w:rPr>
+        <w:t xml:space="preserve">’, the controller sends a one clock cycle pulse using the ‘STORE’ output pin to command the FIFO buffer to store the data that the SPI extracted in the latest transaction. The controller then </w:t>
+      </w:r>
+      <w:r>
+        <w:rPr>
+          <w:rFonts w:ascii="Calibri" w:eastAsia="Times New Roman" w:hAnsi="Calibri" w:cs="Calibri"/>
+          <w:lang w:eastAsia="en-GB"/>
+        </w:rPr>
+        <w:t>increments</w:t>
+      </w:r>
+      <w:r>
+        <w:rPr>
+          <w:rFonts w:ascii="Calibri" w:eastAsia="Times New Roman" w:hAnsi="Calibri" w:cs="Calibri"/>
+          <w:lang w:eastAsia="en-GB"/>
+        </w:rPr>
+        <w:t xml:space="preserve"> counter which tracks the number of transactions</w:t>
+      </w:r>
+      <w:r>
+        <w:rPr>
+          <w:rFonts w:ascii="Calibri" w:eastAsia="Times New Roman" w:hAnsi="Calibri" w:cs="Calibri"/>
+          <w:lang w:eastAsia="en-GB"/>
+        </w:rPr>
+        <w:t>; this way the controller knows how many more data samples need to be extracted to have a complete set of gyroscope and accelerometer data samples (see Address Loader component).</w:t>
+      </w:r>
+      <w:r>
+        <w:rPr>
+          <w:rFonts w:ascii="Calibri" w:eastAsia="Times New Roman" w:hAnsi="Calibri" w:cs="Calibri"/>
+          <w:lang w:eastAsia="en-GB"/>
+        </w:rPr>
+        <w:t xml:space="preserve"> If the counter value is less than 11 then the state transitions back ‘NXTADDR’ state, otherwise the controller</w:t>
+      </w:r>
+      <w:r>
+        <w:rPr>
+          <w:rFonts w:ascii="Calibri" w:eastAsia="Times New Roman" w:hAnsi="Calibri" w:cs="Calibri"/>
+          <w:lang w:eastAsia="en-GB"/>
+        </w:rPr>
+        <w:t xml:space="preserve"> resets the counter to zero and</w:t>
+      </w:r>
+      <w:r>
+        <w:rPr>
+          <w:rFonts w:ascii="Calibri" w:eastAsia="Times New Roman" w:hAnsi="Calibri" w:cs="Calibri"/>
+          <w:lang w:eastAsia="en-GB"/>
+        </w:rPr>
+        <w:t xml:space="preserve"> transitions to the ‘W4BFFRrx’ state.</w:t>
+      </w:r>
+    </w:p>
+    <w:p>
+      <w:pPr>
+        <w:pStyle w:val="ListParagraph"/>
+        <w:numPr>
+          <w:ilvl w:val="0"/>
+          <w:numId w:val="4"/>
+        </w:numPr>
+        <w:spacing w:after="0" w:line="240" w:lineRule="auto"/>
+        <w:textAlignment w:val="center"/>
+        <w:rPr>
+          <w:rFonts w:ascii="Calibri" w:eastAsia="Times New Roman" w:hAnsi="Calibri" w:cs="Calibri"/>
+          <w:lang w:eastAsia="en-GB"/>
+        </w:rPr>
+      </w:pPr>
+      <w:r>
+        <w:rPr>
+          <w:rFonts w:ascii="Calibri" w:eastAsia="Times New Roman" w:hAnsi="Calibri" w:cs="Calibri"/>
+          <w:lang w:eastAsia="en-GB"/>
+        </w:rPr>
+        <w:t xml:space="preserve">When in the ‘W4BFFRrx’ state, the controller waits for the bufferEmpty signal to go low. This state is used to let the FIFO buffer finish its internal processes before it sends the signal as the buffer is designed to only holds as many samples as there are in a complete set of gyroscope and accelerometer data before it becomes full. If the controller transitioned to the IDLE state before the bufferEmpty signal transitioned to logic 0, the controller would continue initiating new sets of transactions causing data corruption in the later stages of operation such as data transmission. Adding this state between the IDLE </w:t>
+      </w:r>
+      <w:r>
+        <w:rPr>
+          <w:rFonts w:ascii="Calibri" w:eastAsia="Times New Roman" w:hAnsi="Calibri" w:cs="Calibri"/>
+          <w:lang w:eastAsia="en-GB"/>
+        </w:rPr>
+        <w:lastRenderedPageBreak/>
+        <w:t>state and the ‘</w:t>
+      </w:r>
+      <w:proofErr w:type="spellStart"/>
+      <w:r>
+        <w:rPr>
+          <w:rFonts w:ascii="Calibri" w:eastAsia="Times New Roman" w:hAnsi="Calibri" w:cs="Calibri"/>
+          <w:lang w:eastAsia="en-GB"/>
+        </w:rPr>
+        <w:t>STOREstate</w:t>
+      </w:r>
+      <w:proofErr w:type="spellEnd"/>
+      <w:r>
+        <w:rPr>
+          <w:rFonts w:ascii="Calibri" w:eastAsia="Times New Roman" w:hAnsi="Calibri" w:cs="Calibri"/>
+          <w:lang w:eastAsia="en-GB"/>
+        </w:rPr>
+        <w:t>’ prevents this from happening.</w:t>
+      </w:r>
+      <w:r>
+        <w:rPr>
+          <w:rFonts w:ascii="Calibri" w:eastAsia="Times New Roman" w:hAnsi="Calibri" w:cs="Calibri"/>
+          <w:lang w:eastAsia="en-GB"/>
+        </w:rPr>
+        <w:t xml:space="preserve"> When the bufferEmpty input transitions to logic 0, the controller transitions to the IDLE state.</w:t>
+      </w:r>
+    </w:p>
+    <w:p>
+      <w:pPr>
+        <w:spacing w:after="0" w:line="240" w:lineRule="auto"/>
+        <w:ind w:left="360"/>
+        <w:textAlignment w:val="center"/>
+        <w:rPr>
+          <w:rFonts w:ascii="Calibri" w:eastAsia="Times New Roman" w:hAnsi="Calibri" w:cs="Calibri"/>
+          <w:lang w:eastAsia="en-GB"/>
+        </w:rPr>
+      </w:pPr>
+    </w:p>
+    <w:p>
+      <w:pPr>
+        <w:spacing w:after="0" w:line="240" w:lineRule="auto"/>
+        <w:textAlignment w:val="center"/>
+        <w:rPr>
+          <w:rFonts w:ascii="Calibri" w:eastAsia="Times New Roman" w:hAnsi="Calibri" w:cs="Calibri"/>
+          <w:lang w:eastAsia="en-GB"/>
+        </w:rPr>
+      </w:pPr>
+    </w:p>
+    <w:p>
+      <w:pPr>
+        <w:spacing w:after="0" w:line="240" w:lineRule="auto"/>
+        <w:textAlignment w:val="center"/>
+        <w:rPr>
+          <w:rFonts w:ascii="Calibri" w:eastAsia="Times New Roman" w:hAnsi="Calibri" w:cs="Calibri"/>
+          <w:lang w:eastAsia="en-GB"/>
+        </w:rPr>
+      </w:pPr>
     </w:p>
     <w:p>
       <w:pPr>
@@ -1950,6 +2409,155 @@
 <file path=word/numbering.xml><?xml version="1.0" encoding="utf-8"?>
 <w:numbering xmlns:wpc="http://schemas.microsoft.com/office/word/2010/wordprocessingCanvas" xmlns:cx="http://schemas.microsoft.com/office/drawing/2014/chartex" xmlns:cx1="http://schemas.microsoft.com/office/drawing/2015/9/8/chartex" xmlns:cx2="http://schemas.microsoft.com/office/drawing/2015/10/21/chartex" xmlns:cx3="http://schemas.microsoft.com/office/drawing/2016/5/9/chartex" xmlns:cx4="http://schemas.microsoft.com/office/drawing/2016/5/10/chartex" xmlns:cx5="http://schemas.microsoft.com/office/drawing/2016/5/11/chartex" xmlns:cx6="http://schemas.microsoft.com/office/drawing/2016/5/12/chartex" xmlns:cx7="http://schemas.microsoft.com/office/drawing/2016/5/13/chartex" xmlns:cx8="http://schemas.microsoft.com/office/drawing/2016/5/14/chartex" xmlns:mc="http://schemas.openxmlformats.org/markup-compatibility/2006" xmlns:aink="http://schemas.microsoft.com/office/drawing/2016/ink" xmlns:am3d="http://schemas.microsoft.com/office/drawing/2017/model3d" xmlns:o="urn:schemas-microsoft-com:office:office" xmlns:r="http://schemas.openxmlformats.org/officeDocument/2006/relationships" xmlns:m="http://schemas.openxmlformats.org/officeDocument/2006/math" xmlns:v="urn:schemas-microsoft-com:vml" xmlns:wp14="http://schemas.microsoft.com/office/word/2010/wordprocessingDrawing" xmlns:wp="http://schemas.openxmlformats.org/drawingml/2006/wordprocessingDrawing" xmlns:w10="urn:schemas-microsoft-com:office:word" xmlns:w="http://schemas.openxmlformats.org/wordprocessingml/2006/main" xmlns:w14="http://schemas.microsoft.com/office/word/2010/wordml" xmlns:w15="http://schemas.microsoft.com/office/word/2012/wordml" xmlns:w16cid="http://schemas.microsoft.com/office/word/2016/wordml/cid" xmlns:w16se="http://schemas.microsoft.com/office/word/2015/wordml/symex" xmlns:wpg="http://schemas.microsoft.com/office/word/2010/wordprocessingGroup" xmlns:wpi="http://schemas.microsoft.com/office/word/2010/wordprocessingInk" xmlns:wne="http://schemas.microsoft.com/office/word/2006/wordml" xmlns:wps="http://schemas.microsoft.com/office/word/2010/wordprocessingShape" mc:Ignorable="w14 w15 w16se w16cid wp14">
   <w:abstractNum w:abstractNumId="0" w15:restartNumberingAfterBreak="0">
+    <w:nsid w:val="13710026"/>
+    <w:multiLevelType w:val="multilevel"/>
+    <w:tmpl w:val="A1584406"/>
+    <w:lvl w:ilvl="0">
+      <w:start w:val="1"/>
+      <w:numFmt w:val="bullet"/>
+      <w:lvlText w:val=""/>
+      <w:lvlJc w:val="left"/>
+      <w:pPr>
+        <w:tabs>
+          <w:tab w:val="num" w:pos="-360"/>
+        </w:tabs>
+        <w:ind w:left="-360" w:hanging="360"/>
+      </w:pPr>
+      <w:rPr>
+        <w:rFonts w:ascii="Wingdings" w:hAnsi="Wingdings" w:hint="default"/>
+        <w:sz w:val="20"/>
+      </w:rPr>
+    </w:lvl>
+    <w:lvl w:ilvl="1" w:tentative="1">
+      <w:start w:val="1"/>
+      <w:numFmt w:val="bullet"/>
+      <w:lvlText w:val=""/>
+      <w:lvlJc w:val="left"/>
+      <w:pPr>
+        <w:tabs>
+          <w:tab w:val="num" w:pos="360"/>
+        </w:tabs>
+        <w:ind w:left="360" w:hanging="360"/>
+      </w:pPr>
+      <w:rPr>
+        <w:rFonts w:ascii="Symbol" w:hAnsi="Symbol" w:hint="default"/>
+        <w:sz w:val="20"/>
+      </w:rPr>
+    </w:lvl>
+    <w:lvl w:ilvl="2" w:tentative="1">
+      <w:start w:val="1"/>
+      <w:numFmt w:val="bullet"/>
+      <w:lvlText w:val=""/>
+      <w:lvlJc w:val="left"/>
+      <w:pPr>
+        <w:tabs>
+          <w:tab w:val="num" w:pos="1080"/>
+        </w:tabs>
+        <w:ind w:left="1080" w:hanging="360"/>
+      </w:pPr>
+      <w:rPr>
+        <w:rFonts w:ascii="Symbol" w:hAnsi="Symbol" w:hint="default"/>
+        <w:sz w:val="20"/>
+      </w:rPr>
+    </w:lvl>
+    <w:lvl w:ilvl="3" w:tentative="1">
+      <w:start w:val="1"/>
+      <w:numFmt w:val="bullet"/>
+      <w:lvlText w:val=""/>
+      <w:lvlJc w:val="left"/>
+      <w:pPr>
+        <w:tabs>
+          <w:tab w:val="num" w:pos="1800"/>
+        </w:tabs>
+        <w:ind w:left="1800" w:hanging="360"/>
+      </w:pPr>
+      <w:rPr>
+        <w:rFonts w:ascii="Symbol" w:hAnsi="Symbol" w:hint="default"/>
+        <w:sz w:val="20"/>
+      </w:rPr>
+    </w:lvl>
+    <w:lvl w:ilvl="4" w:tentative="1">
+      <w:start w:val="1"/>
+      <w:numFmt w:val="bullet"/>
+      <w:lvlText w:val=""/>
+      <w:lvlJc w:val="left"/>
+      <w:pPr>
+        <w:tabs>
+          <w:tab w:val="num" w:pos="2520"/>
+        </w:tabs>
+        <w:ind w:left="2520" w:hanging="360"/>
+      </w:pPr>
+      <w:rPr>
+        <w:rFonts w:ascii="Symbol" w:hAnsi="Symbol" w:hint="default"/>
+        <w:sz w:val="20"/>
+      </w:rPr>
+    </w:lvl>
+    <w:lvl w:ilvl="5" w:tentative="1">
+      <w:start w:val="1"/>
+      <w:numFmt w:val="bullet"/>
+      <w:lvlText w:val=""/>
+      <w:lvlJc w:val="left"/>
+      <w:pPr>
+        <w:tabs>
+          <w:tab w:val="num" w:pos="3240"/>
+        </w:tabs>
+        <w:ind w:left="3240" w:hanging="360"/>
+      </w:pPr>
+      <w:rPr>
+        <w:rFonts w:ascii="Symbol" w:hAnsi="Symbol" w:hint="default"/>
+        <w:sz w:val="20"/>
+      </w:rPr>
+    </w:lvl>
+    <w:lvl w:ilvl="6" w:tentative="1">
+      <w:start w:val="1"/>
+      <w:numFmt w:val="bullet"/>
+      <w:lvlText w:val=""/>
+      <w:lvlJc w:val="left"/>
+      <w:pPr>
+        <w:tabs>
+          <w:tab w:val="num" w:pos="3960"/>
+        </w:tabs>
+        <w:ind w:left="3960" w:hanging="360"/>
+      </w:pPr>
+      <w:rPr>
+        <w:rFonts w:ascii="Symbol" w:hAnsi="Symbol" w:hint="default"/>
+        <w:sz w:val="20"/>
+      </w:rPr>
+    </w:lvl>
+    <w:lvl w:ilvl="7" w:tentative="1">
+      <w:start w:val="1"/>
+      <w:numFmt w:val="bullet"/>
+      <w:lvlText w:val=""/>
+      <w:lvlJc w:val="left"/>
+      <w:pPr>
+        <w:tabs>
+          <w:tab w:val="num" w:pos="4680"/>
+        </w:tabs>
+        <w:ind w:left="4680" w:hanging="360"/>
+      </w:pPr>
+      <w:rPr>
+        <w:rFonts w:ascii="Symbol" w:hAnsi="Symbol" w:hint="default"/>
+        <w:sz w:val="20"/>
+      </w:rPr>
+    </w:lvl>
+    <w:lvl w:ilvl="8" w:tentative="1">
+      <w:start w:val="1"/>
+      <w:numFmt w:val="bullet"/>
+      <w:lvlText w:val=""/>
+      <w:lvlJc w:val="left"/>
+      <w:pPr>
+        <w:tabs>
+          <w:tab w:val="num" w:pos="5400"/>
+        </w:tabs>
+        <w:ind w:left="5400" w:hanging="360"/>
+      </w:pPr>
+      <w:rPr>
+        <w:rFonts w:ascii="Symbol" w:hAnsi="Symbol" w:hint="default"/>
+        <w:sz w:val="20"/>
+      </w:rPr>
+    </w:lvl>
+  </w:abstractNum>
+  <w:abstractNum w:abstractNumId="1" w15:restartNumberingAfterBreak="0">
     <w:nsid w:val="4F0B1C7E"/>
     <w:multiLevelType w:val="multilevel"/>
     <w:tmpl w:val="8A3466E4"/>
@@ -2098,8 +2706,279 @@
       </w:rPr>
     </w:lvl>
   </w:abstractNum>
+  <w:abstractNum w:abstractNumId="2" w15:restartNumberingAfterBreak="0">
+    <w:nsid w:val="6294228C"/>
+    <w:multiLevelType w:val="multilevel"/>
+    <w:tmpl w:val="3E406688"/>
+    <w:lvl w:ilvl="0">
+      <w:start w:val="1"/>
+      <w:numFmt w:val="bullet"/>
+      <w:lvlText w:val=""/>
+      <w:lvlJc w:val="left"/>
+      <w:pPr>
+        <w:tabs>
+          <w:tab w:val="num" w:pos="360"/>
+        </w:tabs>
+        <w:ind w:left="360" w:hanging="360"/>
+      </w:pPr>
+      <w:rPr>
+        <w:rFonts w:ascii="Wingdings" w:hAnsi="Wingdings" w:hint="default"/>
+        <w:sz w:val="20"/>
+      </w:rPr>
+    </w:lvl>
+    <w:lvl w:ilvl="1" w:tentative="1">
+      <w:start w:val="1"/>
+      <w:numFmt w:val="bullet"/>
+      <w:lvlText w:val=""/>
+      <w:lvlJc w:val="left"/>
+      <w:pPr>
+        <w:tabs>
+          <w:tab w:val="num" w:pos="1080"/>
+        </w:tabs>
+        <w:ind w:left="1080" w:hanging="360"/>
+      </w:pPr>
+      <w:rPr>
+        <w:rFonts w:ascii="Symbol" w:hAnsi="Symbol" w:hint="default"/>
+        <w:sz w:val="20"/>
+      </w:rPr>
+    </w:lvl>
+    <w:lvl w:ilvl="2" w:tentative="1">
+      <w:start w:val="1"/>
+      <w:numFmt w:val="bullet"/>
+      <w:lvlText w:val=""/>
+      <w:lvlJc w:val="left"/>
+      <w:pPr>
+        <w:tabs>
+          <w:tab w:val="num" w:pos="1800"/>
+        </w:tabs>
+        <w:ind w:left="1800" w:hanging="360"/>
+      </w:pPr>
+      <w:rPr>
+        <w:rFonts w:ascii="Symbol" w:hAnsi="Symbol" w:hint="default"/>
+        <w:sz w:val="20"/>
+      </w:rPr>
+    </w:lvl>
+    <w:lvl w:ilvl="3" w:tentative="1">
+      <w:start w:val="1"/>
+      <w:numFmt w:val="bullet"/>
+      <w:lvlText w:val=""/>
+      <w:lvlJc w:val="left"/>
+      <w:pPr>
+        <w:tabs>
+          <w:tab w:val="num" w:pos="2520"/>
+        </w:tabs>
+        <w:ind w:left="2520" w:hanging="360"/>
+      </w:pPr>
+      <w:rPr>
+        <w:rFonts w:ascii="Symbol" w:hAnsi="Symbol" w:hint="default"/>
+        <w:sz w:val="20"/>
+      </w:rPr>
+    </w:lvl>
+    <w:lvl w:ilvl="4" w:tentative="1">
+      <w:start w:val="1"/>
+      <w:numFmt w:val="bullet"/>
+      <w:lvlText w:val=""/>
+      <w:lvlJc w:val="left"/>
+      <w:pPr>
+        <w:tabs>
+          <w:tab w:val="num" w:pos="3240"/>
+        </w:tabs>
+        <w:ind w:left="3240" w:hanging="360"/>
+      </w:pPr>
+      <w:rPr>
+        <w:rFonts w:ascii="Symbol" w:hAnsi="Symbol" w:hint="default"/>
+        <w:sz w:val="20"/>
+      </w:rPr>
+    </w:lvl>
+    <w:lvl w:ilvl="5" w:tentative="1">
+      <w:start w:val="1"/>
+      <w:numFmt w:val="bullet"/>
+      <w:lvlText w:val=""/>
+      <w:lvlJc w:val="left"/>
+      <w:pPr>
+        <w:tabs>
+          <w:tab w:val="num" w:pos="3960"/>
+        </w:tabs>
+        <w:ind w:left="3960" w:hanging="360"/>
+      </w:pPr>
+      <w:rPr>
+        <w:rFonts w:ascii="Symbol" w:hAnsi="Symbol" w:hint="default"/>
+        <w:sz w:val="20"/>
+      </w:rPr>
+    </w:lvl>
+    <w:lvl w:ilvl="6" w:tentative="1">
+      <w:start w:val="1"/>
+      <w:numFmt w:val="bullet"/>
+      <w:lvlText w:val=""/>
+      <w:lvlJc w:val="left"/>
+      <w:pPr>
+        <w:tabs>
+          <w:tab w:val="num" w:pos="4680"/>
+        </w:tabs>
+        <w:ind w:left="4680" w:hanging="360"/>
+      </w:pPr>
+      <w:rPr>
+        <w:rFonts w:ascii="Symbol" w:hAnsi="Symbol" w:hint="default"/>
+        <w:sz w:val="20"/>
+      </w:rPr>
+    </w:lvl>
+    <w:lvl w:ilvl="7" w:tentative="1">
+      <w:start w:val="1"/>
+      <w:numFmt w:val="bullet"/>
+      <w:lvlText w:val=""/>
+      <w:lvlJc w:val="left"/>
+      <w:pPr>
+        <w:tabs>
+          <w:tab w:val="num" w:pos="5400"/>
+        </w:tabs>
+        <w:ind w:left="5400" w:hanging="360"/>
+      </w:pPr>
+      <w:rPr>
+        <w:rFonts w:ascii="Symbol" w:hAnsi="Symbol" w:hint="default"/>
+        <w:sz w:val="20"/>
+      </w:rPr>
+    </w:lvl>
+    <w:lvl w:ilvl="8" w:tentative="1">
+      <w:start w:val="1"/>
+      <w:numFmt w:val="bullet"/>
+      <w:lvlText w:val=""/>
+      <w:lvlJc w:val="left"/>
+      <w:pPr>
+        <w:tabs>
+          <w:tab w:val="num" w:pos="6120"/>
+        </w:tabs>
+        <w:ind w:left="6120" w:hanging="360"/>
+      </w:pPr>
+      <w:rPr>
+        <w:rFonts w:ascii="Symbol" w:hAnsi="Symbol" w:hint="default"/>
+        <w:sz w:val="20"/>
+      </w:rPr>
+    </w:lvl>
+  </w:abstractNum>
+  <w:abstractNum w:abstractNumId="3" w15:restartNumberingAfterBreak="0">
+    <w:nsid w:val="76C23600"/>
+    <w:multiLevelType w:val="hybridMultilevel"/>
+    <w:tmpl w:val="9A7E79AE"/>
+    <w:lvl w:ilvl="0" w:tplc="08090005">
+      <w:start w:val="1"/>
+      <w:numFmt w:val="bullet"/>
+      <w:lvlText w:val=""/>
+      <w:lvlJc w:val="left"/>
+      <w:pPr>
+        <w:ind w:left="720" w:hanging="360"/>
+      </w:pPr>
+      <w:rPr>
+        <w:rFonts w:ascii="Wingdings" w:hAnsi="Wingdings" w:hint="default"/>
+      </w:rPr>
+    </w:lvl>
+    <w:lvl w:ilvl="1" w:tplc="08090003" w:tentative="1">
+      <w:start w:val="1"/>
+      <w:numFmt w:val="bullet"/>
+      <w:lvlText w:val="o"/>
+      <w:lvlJc w:val="left"/>
+      <w:pPr>
+        <w:ind w:left="1440" w:hanging="360"/>
+      </w:pPr>
+      <w:rPr>
+        <w:rFonts w:ascii="Courier New" w:hAnsi="Courier New" w:cs="Courier New" w:hint="default"/>
+      </w:rPr>
+    </w:lvl>
+    <w:lvl w:ilvl="2" w:tplc="08090005" w:tentative="1">
+      <w:start w:val="1"/>
+      <w:numFmt w:val="bullet"/>
+      <w:lvlText w:val=""/>
+      <w:lvlJc w:val="left"/>
+      <w:pPr>
+        <w:ind w:left="2160" w:hanging="360"/>
+      </w:pPr>
+      <w:rPr>
+        <w:rFonts w:ascii="Wingdings" w:hAnsi="Wingdings" w:hint="default"/>
+      </w:rPr>
+    </w:lvl>
+    <w:lvl w:ilvl="3" w:tplc="08090001" w:tentative="1">
+      <w:start w:val="1"/>
+      <w:numFmt w:val="bullet"/>
+      <w:lvlText w:val=""/>
+      <w:lvlJc w:val="left"/>
+      <w:pPr>
+        <w:ind w:left="2880" w:hanging="360"/>
+      </w:pPr>
+      <w:rPr>
+        <w:rFonts w:ascii="Symbol" w:hAnsi="Symbol" w:hint="default"/>
+      </w:rPr>
+    </w:lvl>
+    <w:lvl w:ilvl="4" w:tplc="08090003" w:tentative="1">
+      <w:start w:val="1"/>
+      <w:numFmt w:val="bullet"/>
+      <w:lvlText w:val="o"/>
+      <w:lvlJc w:val="left"/>
+      <w:pPr>
+        <w:ind w:left="3600" w:hanging="360"/>
+      </w:pPr>
+      <w:rPr>
+        <w:rFonts w:ascii="Courier New" w:hAnsi="Courier New" w:cs="Courier New" w:hint="default"/>
+      </w:rPr>
+    </w:lvl>
+    <w:lvl w:ilvl="5" w:tplc="08090005" w:tentative="1">
+      <w:start w:val="1"/>
+      <w:numFmt w:val="bullet"/>
+      <w:lvlText w:val=""/>
+      <w:lvlJc w:val="left"/>
+      <w:pPr>
+        <w:ind w:left="4320" w:hanging="360"/>
+      </w:pPr>
+      <w:rPr>
+        <w:rFonts w:ascii="Wingdings" w:hAnsi="Wingdings" w:hint="default"/>
+      </w:rPr>
+    </w:lvl>
+    <w:lvl w:ilvl="6" w:tplc="08090001" w:tentative="1">
+      <w:start w:val="1"/>
+      <w:numFmt w:val="bullet"/>
+      <w:lvlText w:val=""/>
+      <w:lvlJc w:val="left"/>
+      <w:pPr>
+        <w:ind w:left="5040" w:hanging="360"/>
+      </w:pPr>
+      <w:rPr>
+        <w:rFonts w:ascii="Symbol" w:hAnsi="Symbol" w:hint="default"/>
+      </w:rPr>
+    </w:lvl>
+    <w:lvl w:ilvl="7" w:tplc="08090003" w:tentative="1">
+      <w:start w:val="1"/>
+      <w:numFmt w:val="bullet"/>
+      <w:lvlText w:val="o"/>
+      <w:lvlJc w:val="left"/>
+      <w:pPr>
+        <w:ind w:left="5760" w:hanging="360"/>
+      </w:pPr>
+      <w:rPr>
+        <w:rFonts w:ascii="Courier New" w:hAnsi="Courier New" w:cs="Courier New" w:hint="default"/>
+      </w:rPr>
+    </w:lvl>
+    <w:lvl w:ilvl="8" w:tplc="08090005" w:tentative="1">
+      <w:start w:val="1"/>
+      <w:numFmt w:val="bullet"/>
+      <w:lvlText w:val=""/>
+      <w:lvlJc w:val="left"/>
+      <w:pPr>
+        <w:ind w:left="6480" w:hanging="360"/>
+      </w:pPr>
+      <w:rPr>
+        <w:rFonts w:ascii="Wingdings" w:hAnsi="Wingdings" w:hint="default"/>
+      </w:rPr>
+    </w:lvl>
+  </w:abstractNum>
   <w:num w:numId="1">
+    <w:abstractNumId w:val="1"/>
+  </w:num>
+  <w:num w:numId="2">
     <w:abstractNumId w:val="0"/>
+  </w:num>
+  <w:num w:numId="3">
+    <w:abstractNumId w:val="3"/>
+  </w:num>
+  <w:num w:numId="4">
+    <w:abstractNumId w:val="2"/>
   </w:num>
 </w:numbering>
 </file>
@@ -2653,6 +3532,17 @@
       <w:szCs w:val="24"/>
     </w:rPr>
   </w:style>
+  <w:style w:type="paragraph" w:styleId="ListParagraph">
+    <w:name w:val="List Paragraph"/>
+    <w:basedOn w:val="Normal"/>
+    <w:uiPriority w:val="34"/>
+    <w:qFormat/>
+    <w:rsid w:val="005A4ACA"/>
+    <w:pPr>
+      <w:ind w:left="720"/>
+      <w:contextualSpacing/>
+    </w:pPr>
+  </w:style>
 </w:styles>
 </file>
 
@@ -2956,7 +3846,7 @@
 </file>
 
 <file path=customXml/itemProps1.xml><?xml version="1.0" encoding="utf-8"?>
-<ds:datastoreItem xmlns:ds="http://schemas.openxmlformats.org/officeDocument/2006/customXml" ds:itemID="{3507A717-F236-48AD-AE68-0D46C11C7076}">
+<ds:datastoreItem xmlns:ds="http://schemas.openxmlformats.org/officeDocument/2006/customXml" ds:itemID="{AA57A52C-A524-4202-AC58-F7816F3A8BAC}">
   <ds:schemaRefs>
     <ds:schemaRef ds:uri="http://schemas.openxmlformats.org/officeDocument/2006/bibliography"/>
   </ds:schemaRefs>

</xml_diff>

<commit_message>
Almost done with wireless communication block
</commit_message>
<xml_diff>
--- a/Report/Design - Communication network.docx
+++ b/Report/Design - Communication network.docx
@@ -2126,33 +2126,21 @@
         <w:t xml:space="preserve">Table </w:t>
       </w:r>
       <w:r>
+        <w:fldChar w:fldCharType="begin"/>
+      </w:r>
+      <w:r>
+        <w:instrText xml:space="preserve"> SEQ Table \* ARABIC </w:instrText>
+      </w:r>
+      <w:r>
+        <w:fldChar w:fldCharType="separate"/>
+      </w:r>
+      <w:r>
         <w:rPr>
           <w:noProof/>
         </w:rPr>
-        <w:fldChar w:fldCharType="begin"/>
-      </w:r>
-      <w:r>
-        <w:rPr>
-          <w:noProof/>
-        </w:rPr>
-        <w:instrText xml:space="preserve"> SEQ Table \* ARABIC </w:instrText>
-      </w:r>
-      <w:r>
-        <w:rPr>
-          <w:noProof/>
-        </w:rPr>
-        <w:fldChar w:fldCharType="separate"/>
-      </w:r>
-      <w:r>
-        <w:rPr>
-          <w:noProof/>
-        </w:rPr>
         <w:t>1</w:t>
       </w:r>
       <w:r>
-        <w:rPr>
-          <w:noProof/>
-        </w:rPr>
         <w:fldChar w:fldCharType="end"/>
       </w:r>
       <w:r>
@@ -9747,17 +9735,7 @@
               <w:rFonts w:ascii="Cambria Math" w:hAnsi="Cambria Math" w:cs="Calibri"/>
               <w:lang w:val=""/>
             </w:rPr>
-            <m:t>=8.68≈</m:t>
-          </m:r>
-          <m:r>
-            <m:rPr>
-              <m:sty m:val="p"/>
-            </m:rPr>
-            <w:rPr>
-              <w:rFonts w:ascii="Cambria Math" w:hAnsi="Cambria Math" w:cs="Calibri"/>
-              <w:lang w:val=""/>
-            </w:rPr>
-            <m:t>9</m:t>
+            <m:t>=8.68≈9</m:t>
           </m:r>
         </m:oMath>
       </m:oMathPara>
@@ -9825,10 +9803,7 @@
                               </w:rPr>
                             </w:pPr>
                             <w:r>
-                              <w:t>Equation n: Equation determining the number of clock cycles required per UART bit.</w:t>
-                            </w:r>
-                            <w:r>
-                              <w:t xml:space="preserve"> </w:t>
+                              <w:t xml:space="preserve">Equation n: Equation determining the number of clock cycles required per UART bit. </w:t>
                             </w:r>
                           </w:p>
                         </w:txbxContent>
@@ -9863,10 +9838,7 @@
                         </w:rPr>
                       </w:pPr>
                       <w:r>
-                        <w:t>Equation n: Equation determining the number of clock cycles required per UART bit.</w:t>
-                      </w:r>
-                      <w:r>
-                        <w:t xml:space="preserve"> </w:t>
+                        <w:t xml:space="preserve">Equation n: Equation determining the number of clock cycles required per UART bit. </w:t>
                       </w:r>
                     </w:p>
                   </w:txbxContent>
@@ -9888,13 +9860,7 @@
         <w:jc w:val="both"/>
       </w:pPr>
       <w:r>
-        <w:t xml:space="preserve">Table </w:t>
-      </w:r>
-      <w:r>
-        <w:t>7</w:t>
-      </w:r>
-      <w:r>
-        <w:t xml:space="preserve"> describes the functions that the inputs and outputs of this controller serve to drive the state transitions and the following descriptions of each state describe the operation of the controller.</w:t>
+        <w:t>Table 7 describes the functions that the inputs and outputs of this controller serve to drive the state transitions and the following descriptions of each state describe the operation of the controller.</w:t>
       </w:r>
     </w:p>
     <w:p>
@@ -10836,10 +10802,7 @@
         <w:t>Table 7</w:t>
       </w:r>
       <w:r>
-        <w:t xml:space="preserve">: </w:t>
-      </w:r>
-      <w:r>
-        <w:t xml:space="preserve">Description of inputs and outputs of the </w:t>
+        <w:t xml:space="preserve">: Description of inputs and outputs of the </w:t>
       </w:r>
       <w:r>
         <w:t>UART Receiver</w:t>
@@ -11555,19 +11518,7 @@
     </w:p>
     <w:p>
       <w:r>
-        <w:t xml:space="preserve">This component was added to reset the ‘UART Receiver’ in the when it occasionally locks up during connection loss. Table 8 </w:t>
-      </w:r>
-      <w:r>
-        <w:t xml:space="preserve">describes the functions that the inputs and outputs of this </w:t>
-      </w:r>
-      <w:r>
-        <w:t>component</w:t>
-      </w:r>
-      <w:r>
-        <w:t xml:space="preserve"> </w:t>
-      </w:r>
-      <w:r>
-        <w:t>serve.</w:t>
+        <w:t>This component was added to reset the ‘UART Receiver’ in the when it occasionally locks up during connection loss. Table 8 describes the functions that the inputs and outputs of this component serve.</w:t>
       </w:r>
     </w:p>
     <w:p/>
@@ -12182,16 +12133,10 @@
         <w:jc w:val="center"/>
       </w:pPr>
       <w:r>
-        <w:t xml:space="preserve">Figure 8: </w:t>
-      </w:r>
-      <w:r>
-        <w:t xml:space="preserve">Description of inputs and outputs of the </w:t>
-      </w:r>
-      <w:r>
-        <w:t>Reset Timer</w:t>
-      </w:r>
-      <w:r>
-        <w:t xml:space="preserve"> component.</w:t>
+        <w:t>Table</w:t>
+      </w:r>
+      <w:r>
+        <w:t xml:space="preserve"> 8: Description of inputs and outputs of the Reset Timer component.</w:t>
       </w:r>
     </w:p>
     <w:p>
@@ -12222,19 +12167,1302 @@
           <w:b/>
         </w:rPr>
         <w:t>UART Transmitter</w:t>
+      </w:r>
+    </w:p>
+    <w:p>
+      <w:pPr>
+        <w:jc w:val="both"/>
+      </w:pPr>
+      <w:r>
+        <w:t xml:space="preserve">The function of the UART Transmitter is to store the data transmitted from the Data Processing Block and then transmit the data to the HC-05 Bluetooth module for wireless transmission. The incoming data is stored in first in first out fashion. </w:t>
+      </w:r>
+    </w:p>
+    <w:p>
+      <w:pPr>
+        <w:jc w:val="both"/>
+      </w:pPr>
+    </w:p>
+    <w:tbl>
+      <w:tblPr>
+        <w:tblW w:w="0" w:type="auto"/>
+        <w:tblBorders>
+          <w:top w:val="single" w:sz="8" w:space="0" w:color="A3A3A3"/>
+          <w:left w:val="single" w:sz="8" w:space="0" w:color="A3A3A3"/>
+          <w:bottom w:val="single" w:sz="8" w:space="0" w:color="A3A3A3"/>
+          <w:right w:val="single" w:sz="8" w:space="0" w:color="A3A3A3"/>
+        </w:tblBorders>
+        <w:tblCellMar>
+          <w:left w:w="0" w:type="dxa"/>
+          <w:right w:w="0" w:type="dxa"/>
+        </w:tblCellMar>
+        <w:tblLook w:val="04A0" w:firstRow="1" w:lastRow="0" w:firstColumn="1" w:lastColumn="0" w:noHBand="0" w:noVBand="1"/>
+        <w:tblCaption w:val=""/>
+        <w:tblDescription w:val=""/>
+      </w:tblPr>
+      <w:tblGrid>
+        <w:gridCol w:w="1263"/>
+        <w:gridCol w:w="1455"/>
+        <w:gridCol w:w="5383"/>
+        <w:gridCol w:w="1625"/>
+      </w:tblGrid>
+      <w:tr>
+        <w:tc>
+          <w:tcPr>
+            <w:tcW w:w="1423" w:type="dxa"/>
+            <w:tcBorders>
+              <w:top w:val="single" w:sz="8" w:space="0" w:color="A3A3A3"/>
+              <w:left w:val="single" w:sz="8" w:space="0" w:color="A3A3A3"/>
+              <w:bottom w:val="single" w:sz="8" w:space="0" w:color="A3A3A3"/>
+              <w:right w:val="single" w:sz="8" w:space="0" w:color="A3A3A3"/>
+            </w:tcBorders>
+            <w:tcMar>
+              <w:top w:w="80" w:type="dxa"/>
+              <w:left w:w="80" w:type="dxa"/>
+              <w:bottom w:w="80" w:type="dxa"/>
+              <w:right w:w="80" w:type="dxa"/>
+            </w:tcMar>
+            <w:hideMark/>
+          </w:tcPr>
+          <w:p>
+            <w:pPr>
+              <w:spacing w:after="0" w:line="240" w:lineRule="auto"/>
+              <w:rPr>
+                <w:rFonts w:ascii="Calibri" w:eastAsia="Times New Roman" w:hAnsi="Calibri" w:cs="Calibri"/>
+                <w:lang w:eastAsia="en-GB"/>
+              </w:rPr>
+            </w:pPr>
+            <w:r>
+              <w:rPr>
+                <w:rFonts w:ascii="Calibri" w:eastAsia="Times New Roman" w:hAnsi="Calibri" w:cs="Calibri"/>
+                <w:lang w:eastAsia="en-GB"/>
+              </w:rPr>
+              <w:lastRenderedPageBreak/>
+              <w:t>Pin Name</w:t>
+            </w:r>
+          </w:p>
+        </w:tc>
+        <w:tc>
+          <w:tcPr>
+            <w:tcW w:w="1492" w:type="dxa"/>
+            <w:tcBorders>
+              <w:top w:val="single" w:sz="8" w:space="0" w:color="A3A3A3"/>
+              <w:left w:val="single" w:sz="8" w:space="0" w:color="A3A3A3"/>
+              <w:bottom w:val="single" w:sz="8" w:space="0" w:color="A3A3A3"/>
+              <w:right w:val="single" w:sz="8" w:space="0" w:color="A3A3A3"/>
+            </w:tcBorders>
+            <w:tcMar>
+              <w:top w:w="80" w:type="dxa"/>
+              <w:left w:w="80" w:type="dxa"/>
+              <w:bottom w:w="80" w:type="dxa"/>
+              <w:right w:w="80" w:type="dxa"/>
+            </w:tcMar>
+            <w:hideMark/>
+          </w:tcPr>
+          <w:p>
+            <w:pPr>
+              <w:spacing w:after="0" w:line="240" w:lineRule="auto"/>
+              <w:rPr>
+                <w:rFonts w:ascii="Calibri" w:eastAsia="Times New Roman" w:hAnsi="Calibri" w:cs="Calibri"/>
+                <w:lang w:eastAsia="en-GB"/>
+              </w:rPr>
+            </w:pPr>
+            <w:r>
+              <w:rPr>
+                <w:rFonts w:ascii="Calibri" w:eastAsia="Times New Roman" w:hAnsi="Calibri" w:cs="Calibri"/>
+                <w:lang w:eastAsia="en-GB"/>
+              </w:rPr>
+              <w:t>Input/Output</w:t>
+            </w:r>
+          </w:p>
+        </w:tc>
+        <w:tc>
+          <w:tcPr>
+            <w:tcW w:w="6932" w:type="dxa"/>
+            <w:tcBorders>
+              <w:top w:val="single" w:sz="8" w:space="0" w:color="A3A3A3"/>
+              <w:left w:val="single" w:sz="8" w:space="0" w:color="A3A3A3"/>
+              <w:bottom w:val="single" w:sz="8" w:space="0" w:color="A3A3A3"/>
+              <w:right w:val="single" w:sz="8" w:space="0" w:color="A3A3A3"/>
+            </w:tcBorders>
+            <w:tcMar>
+              <w:top w:w="80" w:type="dxa"/>
+              <w:left w:w="80" w:type="dxa"/>
+              <w:bottom w:w="80" w:type="dxa"/>
+              <w:right w:w="80" w:type="dxa"/>
+            </w:tcMar>
+            <w:hideMark/>
+          </w:tcPr>
+          <w:p>
+            <w:pPr>
+              <w:spacing w:after="0" w:line="240" w:lineRule="auto"/>
+              <w:rPr>
+                <w:rFonts w:ascii="Calibri" w:eastAsia="Times New Roman" w:hAnsi="Calibri" w:cs="Calibri"/>
+                <w:lang w:eastAsia="en-GB"/>
+              </w:rPr>
+            </w:pPr>
+            <w:r>
+              <w:rPr>
+                <w:rFonts w:ascii="Calibri" w:eastAsia="Times New Roman" w:hAnsi="Calibri" w:cs="Calibri"/>
+                <w:lang w:eastAsia="en-GB"/>
+              </w:rPr>
+              <w:t>Usage</w:t>
+            </w:r>
+          </w:p>
+        </w:tc>
+        <w:tc>
+          <w:tcPr>
+            <w:tcW w:w="1803" w:type="dxa"/>
+            <w:tcBorders>
+              <w:top w:val="single" w:sz="8" w:space="0" w:color="A3A3A3"/>
+              <w:left w:val="single" w:sz="8" w:space="0" w:color="A3A3A3"/>
+              <w:bottom w:val="single" w:sz="8" w:space="0" w:color="A3A3A3"/>
+              <w:right w:val="single" w:sz="8" w:space="0" w:color="A3A3A3"/>
+            </w:tcBorders>
+            <w:tcMar>
+              <w:top w:w="80" w:type="dxa"/>
+              <w:left w:w="80" w:type="dxa"/>
+              <w:bottom w:w="80" w:type="dxa"/>
+              <w:right w:w="80" w:type="dxa"/>
+            </w:tcMar>
+            <w:hideMark/>
+          </w:tcPr>
+          <w:p>
+            <w:pPr>
+              <w:spacing w:after="0" w:line="240" w:lineRule="auto"/>
+              <w:rPr>
+                <w:rFonts w:ascii="Calibri" w:eastAsia="Times New Roman" w:hAnsi="Calibri" w:cs="Calibri"/>
+                <w:lang w:eastAsia="en-GB"/>
+              </w:rPr>
+            </w:pPr>
+            <w:r>
+              <w:rPr>
+                <w:rFonts w:ascii="Calibri" w:eastAsia="Times New Roman" w:hAnsi="Calibri" w:cs="Calibri"/>
+                <w:lang w:eastAsia="en-GB"/>
+              </w:rPr>
+              <w:t>Signal Type</w:t>
+            </w:r>
+          </w:p>
+        </w:tc>
+      </w:tr>
+      <w:tr>
+        <w:tc>
+          <w:tcPr>
+            <w:tcW w:w="1423" w:type="dxa"/>
+            <w:tcBorders>
+              <w:top w:val="single" w:sz="8" w:space="0" w:color="A3A3A3"/>
+              <w:left w:val="single" w:sz="8" w:space="0" w:color="A3A3A3"/>
+              <w:bottom w:val="single" w:sz="8" w:space="0" w:color="A3A3A3"/>
+              <w:right w:val="single" w:sz="8" w:space="0" w:color="A3A3A3"/>
+            </w:tcBorders>
+            <w:tcMar>
+              <w:top w:w="80" w:type="dxa"/>
+              <w:left w:w="80" w:type="dxa"/>
+              <w:bottom w:w="80" w:type="dxa"/>
+              <w:right w:w="80" w:type="dxa"/>
+            </w:tcMar>
+            <w:hideMark/>
+          </w:tcPr>
+          <w:p>
+            <w:pPr>
+              <w:spacing w:after="0" w:line="240" w:lineRule="auto"/>
+              <w:rPr>
+                <w:rFonts w:ascii="Calibri" w:eastAsia="Times New Roman" w:hAnsi="Calibri" w:cs="Calibri"/>
+                <w:lang w:eastAsia="en-GB"/>
+              </w:rPr>
+            </w:pPr>
+            <w:proofErr w:type="spellStart"/>
+            <w:r>
+              <w:rPr>
+                <w:rFonts w:ascii="Calibri" w:eastAsia="Times New Roman" w:hAnsi="Calibri" w:cs="Calibri"/>
+                <w:lang w:eastAsia="en-GB"/>
+              </w:rPr>
+              <w:t>clk</w:t>
+            </w:r>
+            <w:proofErr w:type="spellEnd"/>
+          </w:p>
+        </w:tc>
+        <w:tc>
+          <w:tcPr>
+            <w:tcW w:w="1464" w:type="dxa"/>
+            <w:tcBorders>
+              <w:top w:val="single" w:sz="8" w:space="0" w:color="A3A3A3"/>
+              <w:left w:val="single" w:sz="8" w:space="0" w:color="A3A3A3"/>
+              <w:bottom w:val="single" w:sz="8" w:space="0" w:color="A3A3A3"/>
+              <w:right w:val="single" w:sz="8" w:space="0" w:color="A3A3A3"/>
+            </w:tcBorders>
+            <w:tcMar>
+              <w:top w:w="80" w:type="dxa"/>
+              <w:left w:w="80" w:type="dxa"/>
+              <w:bottom w:w="80" w:type="dxa"/>
+              <w:right w:w="80" w:type="dxa"/>
+            </w:tcMar>
+            <w:hideMark/>
+          </w:tcPr>
+          <w:p>
+            <w:pPr>
+              <w:spacing w:after="0" w:line="240" w:lineRule="auto"/>
+              <w:rPr>
+                <w:rFonts w:ascii="Calibri" w:eastAsia="Times New Roman" w:hAnsi="Calibri" w:cs="Calibri"/>
+                <w:lang w:eastAsia="en-GB"/>
+              </w:rPr>
+            </w:pPr>
+            <w:r>
+              <w:rPr>
+                <w:rFonts w:ascii="Calibri" w:eastAsia="Times New Roman" w:hAnsi="Calibri" w:cs="Calibri"/>
+                <w:lang w:eastAsia="en-GB"/>
+              </w:rPr>
+              <w:t>INPUT</w:t>
+            </w:r>
+          </w:p>
+        </w:tc>
+        <w:tc>
+          <w:tcPr>
+            <w:tcW w:w="6932" w:type="dxa"/>
+            <w:tcBorders>
+              <w:top w:val="single" w:sz="8" w:space="0" w:color="A3A3A3"/>
+              <w:left w:val="single" w:sz="8" w:space="0" w:color="A3A3A3"/>
+              <w:bottom w:val="single" w:sz="8" w:space="0" w:color="A3A3A3"/>
+              <w:right w:val="single" w:sz="8" w:space="0" w:color="A3A3A3"/>
+            </w:tcBorders>
+            <w:tcMar>
+              <w:top w:w="80" w:type="dxa"/>
+              <w:left w:w="80" w:type="dxa"/>
+              <w:bottom w:w="80" w:type="dxa"/>
+              <w:right w:w="80" w:type="dxa"/>
+            </w:tcMar>
+            <w:hideMark/>
+          </w:tcPr>
+          <w:p>
+            <w:pPr>
+              <w:spacing w:after="0" w:line="240" w:lineRule="auto"/>
+              <w:rPr>
+                <w:rFonts w:ascii="Calibri" w:eastAsia="Times New Roman" w:hAnsi="Calibri" w:cs="Calibri"/>
+                <w:lang w:eastAsia="en-GB"/>
+              </w:rPr>
+            </w:pPr>
+            <w:r>
+              <w:rPr>
+                <w:rFonts w:ascii="Calibri" w:eastAsia="Times New Roman" w:hAnsi="Calibri" w:cs="Calibri"/>
+                <w:lang w:eastAsia="en-GB"/>
+              </w:rPr>
+              <w:t>The clock input allows the component to be synchronised to a common clock across the system. Every component in the system has an input clock.</w:t>
+            </w:r>
+          </w:p>
+        </w:tc>
+        <w:tc>
+          <w:tcPr>
+            <w:tcW w:w="1797" w:type="dxa"/>
+            <w:tcBorders>
+              <w:top w:val="single" w:sz="8" w:space="0" w:color="A3A3A3"/>
+              <w:left w:val="single" w:sz="8" w:space="0" w:color="A3A3A3"/>
+              <w:bottom w:val="single" w:sz="8" w:space="0" w:color="A3A3A3"/>
+              <w:right w:val="single" w:sz="8" w:space="0" w:color="A3A3A3"/>
+            </w:tcBorders>
+            <w:tcMar>
+              <w:top w:w="80" w:type="dxa"/>
+              <w:left w:w="80" w:type="dxa"/>
+              <w:bottom w:w="80" w:type="dxa"/>
+              <w:right w:w="80" w:type="dxa"/>
+            </w:tcMar>
+            <w:hideMark/>
+          </w:tcPr>
+          <w:p>
+            <w:pPr>
+              <w:spacing w:after="0" w:line="240" w:lineRule="auto"/>
+              <w:rPr>
+                <w:rFonts w:ascii="Calibri" w:eastAsia="Times New Roman" w:hAnsi="Calibri" w:cs="Calibri"/>
+                <w:lang w:eastAsia="en-GB"/>
+              </w:rPr>
+            </w:pPr>
+            <w:r>
+              <w:rPr>
+                <w:rFonts w:ascii="Calibri" w:eastAsia="Times New Roman" w:hAnsi="Calibri" w:cs="Calibri"/>
+                <w:lang w:eastAsia="en-GB"/>
+              </w:rPr>
+              <w:t>Clock pulse</w:t>
+            </w:r>
+          </w:p>
+        </w:tc>
+      </w:tr>
+      <w:tr>
+        <w:tc>
+          <w:tcPr>
+            <w:tcW w:w="1423" w:type="dxa"/>
+            <w:tcBorders>
+              <w:top w:val="single" w:sz="8" w:space="0" w:color="A3A3A3"/>
+              <w:left w:val="single" w:sz="8" w:space="0" w:color="A3A3A3"/>
+              <w:bottom w:val="single" w:sz="8" w:space="0" w:color="A3A3A3"/>
+              <w:right w:val="single" w:sz="8" w:space="0" w:color="A3A3A3"/>
+            </w:tcBorders>
+            <w:tcMar>
+              <w:top w:w="80" w:type="dxa"/>
+              <w:left w:w="80" w:type="dxa"/>
+              <w:bottom w:w="80" w:type="dxa"/>
+              <w:right w:w="80" w:type="dxa"/>
+            </w:tcMar>
+            <w:hideMark/>
+          </w:tcPr>
+          <w:p>
+            <w:pPr>
+              <w:spacing w:after="0" w:line="240" w:lineRule="auto"/>
+              <w:rPr>
+                <w:rFonts w:ascii="Calibri" w:eastAsia="Times New Roman" w:hAnsi="Calibri" w:cs="Calibri"/>
+                <w:lang w:eastAsia="en-GB"/>
+              </w:rPr>
+            </w:pPr>
+            <w:proofErr w:type="spellStart"/>
+            <w:r>
+              <w:rPr>
+                <w:rFonts w:ascii="Calibri" w:eastAsia="Times New Roman" w:hAnsi="Calibri" w:cs="Calibri"/>
+                <w:lang w:eastAsia="en-GB"/>
+              </w:rPr>
+              <w:t>DoneRx</w:t>
+            </w:r>
+            <w:proofErr w:type="spellEnd"/>
+          </w:p>
+        </w:tc>
+        <w:tc>
+          <w:tcPr>
+            <w:tcW w:w="1464" w:type="dxa"/>
+            <w:tcBorders>
+              <w:top w:val="single" w:sz="8" w:space="0" w:color="A3A3A3"/>
+              <w:left w:val="single" w:sz="8" w:space="0" w:color="A3A3A3"/>
+              <w:bottom w:val="single" w:sz="8" w:space="0" w:color="A3A3A3"/>
+              <w:right w:val="single" w:sz="8" w:space="0" w:color="A3A3A3"/>
+            </w:tcBorders>
+            <w:tcMar>
+              <w:top w:w="80" w:type="dxa"/>
+              <w:left w:w="80" w:type="dxa"/>
+              <w:bottom w:w="80" w:type="dxa"/>
+              <w:right w:w="80" w:type="dxa"/>
+            </w:tcMar>
+            <w:hideMark/>
+          </w:tcPr>
+          <w:p>
+            <w:pPr>
+              <w:spacing w:after="0" w:line="240" w:lineRule="auto"/>
+              <w:rPr>
+                <w:rFonts w:ascii="Calibri" w:eastAsia="Times New Roman" w:hAnsi="Calibri" w:cs="Calibri"/>
+                <w:lang w:eastAsia="en-GB"/>
+              </w:rPr>
+            </w:pPr>
+            <w:r>
+              <w:rPr>
+                <w:rFonts w:ascii="Calibri" w:eastAsia="Times New Roman" w:hAnsi="Calibri" w:cs="Calibri"/>
+                <w:lang w:eastAsia="en-GB"/>
+              </w:rPr>
+              <w:t>INPUT</w:t>
+            </w:r>
+          </w:p>
+        </w:tc>
+        <w:tc>
+          <w:tcPr>
+            <w:tcW w:w="6932" w:type="dxa"/>
+            <w:tcBorders>
+              <w:top w:val="single" w:sz="8" w:space="0" w:color="A3A3A3"/>
+              <w:left w:val="single" w:sz="8" w:space="0" w:color="A3A3A3"/>
+              <w:bottom w:val="single" w:sz="8" w:space="0" w:color="A3A3A3"/>
+              <w:right w:val="single" w:sz="8" w:space="0" w:color="A3A3A3"/>
+            </w:tcBorders>
+            <w:tcMar>
+              <w:top w:w="80" w:type="dxa"/>
+              <w:left w:w="80" w:type="dxa"/>
+              <w:bottom w:w="80" w:type="dxa"/>
+              <w:right w:w="80" w:type="dxa"/>
+            </w:tcMar>
+            <w:hideMark/>
+          </w:tcPr>
+          <w:p>
+            <w:pPr>
+              <w:spacing w:after="0" w:line="240" w:lineRule="auto"/>
+              <w:rPr>
+                <w:rFonts w:ascii="Calibri" w:eastAsia="Times New Roman" w:hAnsi="Calibri" w:cs="Calibri"/>
+                <w:lang w:eastAsia="en-GB"/>
+              </w:rPr>
+            </w:pPr>
+            <w:r>
+              <w:rPr>
+                <w:rFonts w:ascii="Calibri" w:eastAsia="Times New Roman" w:hAnsi="Calibri" w:cs="Calibri"/>
+                <w:lang w:eastAsia="en-GB"/>
+              </w:rPr>
+              <w:t>Through this pin the FPGA-STM32 SPI can signal to the Transmitter that a transaction has been completed.</w:t>
+            </w:r>
+          </w:p>
+        </w:tc>
+        <w:tc>
+          <w:tcPr>
+            <w:tcW w:w="1862" w:type="dxa"/>
+            <w:tcBorders>
+              <w:top w:val="single" w:sz="8" w:space="0" w:color="A3A3A3"/>
+              <w:left w:val="single" w:sz="8" w:space="0" w:color="A3A3A3"/>
+              <w:bottom w:val="single" w:sz="8" w:space="0" w:color="A3A3A3"/>
+              <w:right w:val="single" w:sz="8" w:space="0" w:color="A3A3A3"/>
+            </w:tcBorders>
+            <w:tcMar>
+              <w:top w:w="80" w:type="dxa"/>
+              <w:left w:w="80" w:type="dxa"/>
+              <w:bottom w:w="80" w:type="dxa"/>
+              <w:right w:w="80" w:type="dxa"/>
+            </w:tcMar>
+            <w:hideMark/>
+          </w:tcPr>
+          <w:p>
+            <w:pPr>
+              <w:spacing w:after="0" w:line="240" w:lineRule="auto"/>
+              <w:rPr>
+                <w:rFonts w:ascii="Calibri" w:eastAsia="Times New Roman" w:hAnsi="Calibri" w:cs="Calibri"/>
+                <w:lang w:eastAsia="en-GB"/>
+              </w:rPr>
+            </w:pPr>
+            <w:r>
+              <w:rPr>
+                <w:rFonts w:ascii="Calibri" w:eastAsia="Times New Roman" w:hAnsi="Calibri" w:cs="Calibri"/>
+                <w:lang w:eastAsia="en-GB"/>
+              </w:rPr>
+              <w:t>One clock cycle pulse</w:t>
+            </w:r>
+          </w:p>
+        </w:tc>
+      </w:tr>
+      <w:tr>
+        <w:tc>
+          <w:tcPr>
+            <w:tcW w:w="1423" w:type="dxa"/>
+            <w:tcBorders>
+              <w:top w:val="single" w:sz="8" w:space="0" w:color="A3A3A3"/>
+              <w:left w:val="single" w:sz="8" w:space="0" w:color="A3A3A3"/>
+              <w:bottom w:val="single" w:sz="8" w:space="0" w:color="A3A3A3"/>
+              <w:right w:val="single" w:sz="8" w:space="0" w:color="A3A3A3"/>
+            </w:tcBorders>
+            <w:tcMar>
+              <w:top w:w="80" w:type="dxa"/>
+              <w:left w:w="80" w:type="dxa"/>
+              <w:bottom w:w="80" w:type="dxa"/>
+              <w:right w:w="80" w:type="dxa"/>
+            </w:tcMar>
+            <w:hideMark/>
+          </w:tcPr>
+          <w:p>
+            <w:pPr>
+              <w:spacing w:after="0" w:line="240" w:lineRule="auto"/>
+              <w:rPr>
+                <w:rFonts w:ascii="Calibri" w:eastAsia="Times New Roman" w:hAnsi="Calibri" w:cs="Calibri"/>
+                <w:lang w:eastAsia="en-GB"/>
+              </w:rPr>
+            </w:pPr>
+            <w:proofErr w:type="spellStart"/>
+            <w:r>
+              <w:rPr>
+                <w:rFonts w:ascii="Calibri" w:eastAsia="Times New Roman" w:hAnsi="Calibri" w:cs="Calibri"/>
+                <w:lang w:eastAsia="en-GB"/>
+              </w:rPr>
+              <w:t>dataIn</w:t>
+            </w:r>
+            <w:proofErr w:type="spellEnd"/>
+          </w:p>
+        </w:tc>
+        <w:tc>
+          <w:tcPr>
+            <w:tcW w:w="1464" w:type="dxa"/>
+            <w:tcBorders>
+              <w:top w:val="single" w:sz="8" w:space="0" w:color="A3A3A3"/>
+              <w:left w:val="single" w:sz="8" w:space="0" w:color="A3A3A3"/>
+              <w:bottom w:val="single" w:sz="8" w:space="0" w:color="A3A3A3"/>
+              <w:right w:val="single" w:sz="8" w:space="0" w:color="A3A3A3"/>
+            </w:tcBorders>
+            <w:tcMar>
+              <w:top w:w="80" w:type="dxa"/>
+              <w:left w:w="80" w:type="dxa"/>
+              <w:bottom w:w="80" w:type="dxa"/>
+              <w:right w:w="80" w:type="dxa"/>
+            </w:tcMar>
+            <w:hideMark/>
+          </w:tcPr>
+          <w:p>
+            <w:pPr>
+              <w:spacing w:after="0" w:line="240" w:lineRule="auto"/>
+              <w:rPr>
+                <w:rFonts w:ascii="Calibri" w:eastAsia="Times New Roman" w:hAnsi="Calibri" w:cs="Calibri"/>
+                <w:lang w:eastAsia="en-GB"/>
+              </w:rPr>
+            </w:pPr>
+            <w:r>
+              <w:rPr>
+                <w:rFonts w:ascii="Calibri" w:eastAsia="Times New Roman" w:hAnsi="Calibri" w:cs="Calibri"/>
+                <w:lang w:eastAsia="en-GB"/>
+              </w:rPr>
+              <w:t>INPUT</w:t>
+            </w:r>
+          </w:p>
+        </w:tc>
+        <w:tc>
+          <w:tcPr>
+            <w:tcW w:w="6932" w:type="dxa"/>
+            <w:tcBorders>
+              <w:top w:val="single" w:sz="8" w:space="0" w:color="A3A3A3"/>
+              <w:left w:val="single" w:sz="8" w:space="0" w:color="A3A3A3"/>
+              <w:bottom w:val="single" w:sz="8" w:space="0" w:color="A3A3A3"/>
+              <w:right w:val="single" w:sz="8" w:space="0" w:color="A3A3A3"/>
+            </w:tcBorders>
+            <w:tcMar>
+              <w:top w:w="80" w:type="dxa"/>
+              <w:left w:w="80" w:type="dxa"/>
+              <w:bottom w:w="80" w:type="dxa"/>
+              <w:right w:w="80" w:type="dxa"/>
+            </w:tcMar>
+            <w:hideMark/>
+          </w:tcPr>
+          <w:p>
+            <w:pPr>
+              <w:spacing w:after="0" w:line="240" w:lineRule="auto"/>
+              <w:rPr>
+                <w:rFonts w:ascii="Calibri" w:eastAsia="Times New Roman" w:hAnsi="Calibri" w:cs="Calibri"/>
+                <w:lang w:eastAsia="en-GB"/>
+              </w:rPr>
+            </w:pPr>
+            <w:r>
+              <w:rPr>
+                <w:rFonts w:ascii="Calibri" w:eastAsia="Times New Roman" w:hAnsi="Calibri" w:cs="Calibri"/>
+                <w:lang w:eastAsia="en-GB"/>
+              </w:rPr>
+              <w:t xml:space="preserve">Through this bus the FPGA-STM32 SPI can pass data to the UART transmitter. </w:t>
+            </w:r>
+          </w:p>
+        </w:tc>
+        <w:tc>
+          <w:tcPr>
+            <w:tcW w:w="1702" w:type="dxa"/>
+            <w:tcBorders>
+              <w:top w:val="single" w:sz="8" w:space="0" w:color="A3A3A3"/>
+              <w:left w:val="single" w:sz="8" w:space="0" w:color="A3A3A3"/>
+              <w:bottom w:val="single" w:sz="8" w:space="0" w:color="A3A3A3"/>
+              <w:right w:val="single" w:sz="8" w:space="0" w:color="A3A3A3"/>
+            </w:tcBorders>
+            <w:tcMar>
+              <w:top w:w="80" w:type="dxa"/>
+              <w:left w:w="80" w:type="dxa"/>
+              <w:bottom w:w="80" w:type="dxa"/>
+              <w:right w:w="80" w:type="dxa"/>
+            </w:tcMar>
+            <w:hideMark/>
+          </w:tcPr>
+          <w:p>
+            <w:pPr>
+              <w:spacing w:after="0" w:line="240" w:lineRule="auto"/>
+              <w:rPr>
+                <w:rFonts w:ascii="Calibri" w:eastAsia="Times New Roman" w:hAnsi="Calibri" w:cs="Calibri"/>
+                <w:lang w:eastAsia="en-GB"/>
+              </w:rPr>
+            </w:pPr>
+            <w:r>
+              <w:rPr>
+                <w:rFonts w:ascii="Calibri" w:eastAsia="Times New Roman" w:hAnsi="Calibri" w:cs="Calibri"/>
+                <w:lang w:eastAsia="en-GB"/>
+              </w:rPr>
+              <w:t>Data</w:t>
+            </w:r>
+          </w:p>
+        </w:tc>
+      </w:tr>
+      <w:tr>
+        <w:tc>
+          <w:tcPr>
+            <w:tcW w:w="1423" w:type="dxa"/>
+            <w:tcBorders>
+              <w:top w:val="single" w:sz="8" w:space="0" w:color="A3A3A3"/>
+              <w:left w:val="single" w:sz="8" w:space="0" w:color="A3A3A3"/>
+              <w:bottom w:val="single" w:sz="8" w:space="0" w:color="A3A3A3"/>
+              <w:right w:val="single" w:sz="8" w:space="0" w:color="A3A3A3"/>
+            </w:tcBorders>
+            <w:tcMar>
+              <w:top w:w="80" w:type="dxa"/>
+              <w:left w:w="80" w:type="dxa"/>
+              <w:bottom w:w="80" w:type="dxa"/>
+              <w:right w:w="80" w:type="dxa"/>
+            </w:tcMar>
+            <w:hideMark/>
+          </w:tcPr>
+          <w:p>
+            <w:pPr>
+              <w:spacing w:after="0" w:line="240" w:lineRule="auto"/>
+              <w:rPr>
+                <w:rFonts w:ascii="Calibri" w:eastAsia="Times New Roman" w:hAnsi="Calibri" w:cs="Calibri"/>
+                <w:lang w:eastAsia="en-GB"/>
+              </w:rPr>
+            </w:pPr>
+            <w:r>
+              <w:rPr>
+                <w:rFonts w:ascii="Calibri" w:eastAsia="Times New Roman" w:hAnsi="Calibri" w:cs="Calibri"/>
+                <w:lang w:eastAsia="en-GB"/>
+              </w:rPr>
+              <w:t>Start</w:t>
+            </w:r>
+          </w:p>
+        </w:tc>
+        <w:tc>
+          <w:tcPr>
+            <w:tcW w:w="1464" w:type="dxa"/>
+            <w:tcBorders>
+              <w:top w:val="single" w:sz="8" w:space="0" w:color="A3A3A3"/>
+              <w:left w:val="single" w:sz="8" w:space="0" w:color="A3A3A3"/>
+              <w:bottom w:val="single" w:sz="8" w:space="0" w:color="A3A3A3"/>
+              <w:right w:val="single" w:sz="8" w:space="0" w:color="A3A3A3"/>
+            </w:tcBorders>
+            <w:tcMar>
+              <w:top w:w="80" w:type="dxa"/>
+              <w:left w:w="80" w:type="dxa"/>
+              <w:bottom w:w="80" w:type="dxa"/>
+              <w:right w:w="80" w:type="dxa"/>
+            </w:tcMar>
+            <w:hideMark/>
+          </w:tcPr>
+          <w:p>
+            <w:pPr>
+              <w:spacing w:after="0" w:line="240" w:lineRule="auto"/>
+              <w:rPr>
+                <w:rFonts w:ascii="Calibri" w:eastAsia="Times New Roman" w:hAnsi="Calibri" w:cs="Calibri"/>
+                <w:lang w:eastAsia="en-GB"/>
+              </w:rPr>
+            </w:pPr>
+            <w:r>
+              <w:rPr>
+                <w:rFonts w:ascii="Calibri" w:eastAsia="Times New Roman" w:hAnsi="Calibri" w:cs="Calibri"/>
+                <w:lang w:eastAsia="en-GB"/>
+              </w:rPr>
+              <w:t>INPUT</w:t>
+            </w:r>
+          </w:p>
+        </w:tc>
+        <w:tc>
+          <w:tcPr>
+            <w:tcW w:w="6932" w:type="dxa"/>
+            <w:tcBorders>
+              <w:top w:val="single" w:sz="8" w:space="0" w:color="A3A3A3"/>
+              <w:left w:val="single" w:sz="8" w:space="0" w:color="A3A3A3"/>
+              <w:bottom w:val="single" w:sz="8" w:space="0" w:color="A3A3A3"/>
+              <w:right w:val="single" w:sz="8" w:space="0" w:color="A3A3A3"/>
+            </w:tcBorders>
+            <w:tcMar>
+              <w:top w:w="80" w:type="dxa"/>
+              <w:left w:w="80" w:type="dxa"/>
+              <w:bottom w:w="80" w:type="dxa"/>
+              <w:right w:w="80" w:type="dxa"/>
+            </w:tcMar>
+            <w:hideMark/>
+          </w:tcPr>
+          <w:p>
+            <w:pPr>
+              <w:spacing w:after="0" w:line="240" w:lineRule="auto"/>
+              <w:rPr>
+                <w:rFonts w:ascii="Calibri" w:eastAsia="Times New Roman" w:hAnsi="Calibri" w:cs="Calibri"/>
+                <w:lang w:eastAsia="en-GB"/>
+              </w:rPr>
+            </w:pPr>
+            <w:r>
+              <w:rPr>
+                <w:rFonts w:ascii="Calibri" w:eastAsia="Times New Roman" w:hAnsi="Calibri" w:cs="Calibri"/>
+                <w:lang w:eastAsia="en-GB"/>
+              </w:rPr>
+              <w:t xml:space="preserve">Using this </w:t>
+            </w:r>
+            <w:proofErr w:type="gramStart"/>
+            <w:r>
+              <w:rPr>
+                <w:rFonts w:ascii="Calibri" w:eastAsia="Times New Roman" w:hAnsi="Calibri" w:cs="Calibri"/>
+                <w:lang w:eastAsia="en-GB"/>
+              </w:rPr>
+              <w:t>pin</w:t>
+            </w:r>
+            <w:proofErr w:type="gramEnd"/>
+            <w:r>
+              <w:rPr>
+                <w:rFonts w:ascii="Calibri" w:eastAsia="Times New Roman" w:hAnsi="Calibri" w:cs="Calibri"/>
+                <w:lang w:eastAsia="en-GB"/>
+              </w:rPr>
+              <w:t xml:space="preserve"> the UART receiver can signal the transmitter to start the transmission process.</w:t>
+            </w:r>
+          </w:p>
+        </w:tc>
+        <w:tc>
+          <w:tcPr>
+            <w:tcW w:w="1862" w:type="dxa"/>
+            <w:tcBorders>
+              <w:top w:val="single" w:sz="8" w:space="0" w:color="A3A3A3"/>
+              <w:left w:val="single" w:sz="8" w:space="0" w:color="A3A3A3"/>
+              <w:bottom w:val="single" w:sz="8" w:space="0" w:color="A3A3A3"/>
+              <w:right w:val="single" w:sz="8" w:space="0" w:color="A3A3A3"/>
+            </w:tcBorders>
+            <w:tcMar>
+              <w:top w:w="80" w:type="dxa"/>
+              <w:left w:w="80" w:type="dxa"/>
+              <w:bottom w:w="80" w:type="dxa"/>
+              <w:right w:w="80" w:type="dxa"/>
+            </w:tcMar>
+            <w:hideMark/>
+          </w:tcPr>
+          <w:p>
+            <w:pPr>
+              <w:spacing w:after="0" w:line="240" w:lineRule="auto"/>
+              <w:rPr>
+                <w:rFonts w:ascii="Calibri" w:eastAsia="Times New Roman" w:hAnsi="Calibri" w:cs="Calibri"/>
+                <w:lang w:eastAsia="en-GB"/>
+              </w:rPr>
+            </w:pPr>
+            <w:r>
+              <w:rPr>
+                <w:rFonts w:ascii="Calibri" w:eastAsia="Times New Roman" w:hAnsi="Calibri" w:cs="Calibri"/>
+                <w:lang w:eastAsia="en-GB"/>
+              </w:rPr>
+              <w:t>One clock cycle pulse</w:t>
+            </w:r>
+          </w:p>
+        </w:tc>
+      </w:tr>
+      <w:tr>
+        <w:tc>
+          <w:tcPr>
+            <w:tcW w:w="1423" w:type="dxa"/>
+            <w:tcBorders>
+              <w:top w:val="single" w:sz="8" w:space="0" w:color="A3A3A3"/>
+              <w:left w:val="single" w:sz="8" w:space="0" w:color="A3A3A3"/>
+              <w:bottom w:val="single" w:sz="8" w:space="0" w:color="A3A3A3"/>
+              <w:right w:val="single" w:sz="8" w:space="0" w:color="A3A3A3"/>
+            </w:tcBorders>
+            <w:tcMar>
+              <w:top w:w="80" w:type="dxa"/>
+              <w:left w:w="80" w:type="dxa"/>
+              <w:bottom w:w="80" w:type="dxa"/>
+              <w:right w:w="80" w:type="dxa"/>
+            </w:tcMar>
+            <w:hideMark/>
+          </w:tcPr>
+          <w:p>
+            <w:pPr>
+              <w:spacing w:after="0" w:line="240" w:lineRule="auto"/>
+              <w:rPr>
+                <w:rFonts w:ascii="Calibri" w:eastAsia="Times New Roman" w:hAnsi="Calibri" w:cs="Calibri"/>
+                <w:lang w:eastAsia="en-GB"/>
+              </w:rPr>
+            </w:pPr>
+            <w:proofErr w:type="spellStart"/>
+            <w:r>
+              <w:rPr>
+                <w:rFonts w:ascii="Calibri" w:eastAsia="Times New Roman" w:hAnsi="Calibri" w:cs="Calibri"/>
+                <w:lang w:eastAsia="en-GB"/>
+              </w:rPr>
+              <w:t>oTx</w:t>
+            </w:r>
+            <w:proofErr w:type="spellEnd"/>
+          </w:p>
+        </w:tc>
+        <w:tc>
+          <w:tcPr>
+            <w:tcW w:w="1464" w:type="dxa"/>
+            <w:tcBorders>
+              <w:top w:val="single" w:sz="8" w:space="0" w:color="A3A3A3"/>
+              <w:left w:val="single" w:sz="8" w:space="0" w:color="A3A3A3"/>
+              <w:bottom w:val="single" w:sz="8" w:space="0" w:color="A3A3A3"/>
+              <w:right w:val="single" w:sz="8" w:space="0" w:color="A3A3A3"/>
+            </w:tcBorders>
+            <w:tcMar>
+              <w:top w:w="80" w:type="dxa"/>
+              <w:left w:w="80" w:type="dxa"/>
+              <w:bottom w:w="80" w:type="dxa"/>
+              <w:right w:w="80" w:type="dxa"/>
+            </w:tcMar>
+            <w:hideMark/>
+          </w:tcPr>
+          <w:p>
+            <w:pPr>
+              <w:spacing w:after="0" w:line="240" w:lineRule="auto"/>
+              <w:rPr>
+                <w:rFonts w:ascii="Calibri" w:eastAsia="Times New Roman" w:hAnsi="Calibri" w:cs="Calibri"/>
+                <w:lang w:eastAsia="en-GB"/>
+              </w:rPr>
+            </w:pPr>
+            <w:r>
+              <w:rPr>
+                <w:rFonts w:ascii="Calibri" w:eastAsia="Times New Roman" w:hAnsi="Calibri" w:cs="Calibri"/>
+                <w:lang w:eastAsia="en-GB"/>
+              </w:rPr>
+              <w:t>OUTPUT</w:t>
+            </w:r>
+          </w:p>
+        </w:tc>
+        <w:tc>
+          <w:tcPr>
+            <w:tcW w:w="6961" w:type="dxa"/>
+            <w:tcBorders>
+              <w:top w:val="single" w:sz="8" w:space="0" w:color="A3A3A3"/>
+              <w:left w:val="single" w:sz="8" w:space="0" w:color="A3A3A3"/>
+              <w:bottom w:val="single" w:sz="8" w:space="0" w:color="A3A3A3"/>
+              <w:right w:val="single" w:sz="8" w:space="0" w:color="A3A3A3"/>
+            </w:tcBorders>
+            <w:tcMar>
+              <w:top w:w="80" w:type="dxa"/>
+              <w:left w:w="80" w:type="dxa"/>
+              <w:bottom w:w="80" w:type="dxa"/>
+              <w:right w:w="80" w:type="dxa"/>
+            </w:tcMar>
+            <w:hideMark/>
+          </w:tcPr>
+          <w:p>
+            <w:pPr>
+              <w:spacing w:after="0" w:line="240" w:lineRule="auto"/>
+              <w:rPr>
+                <w:rFonts w:ascii="Calibri" w:eastAsia="Times New Roman" w:hAnsi="Calibri" w:cs="Calibri"/>
+                <w:lang w:eastAsia="en-GB"/>
+              </w:rPr>
+            </w:pPr>
+            <w:r>
+              <w:rPr>
+                <w:rFonts w:ascii="Calibri" w:eastAsia="Times New Roman" w:hAnsi="Calibri" w:cs="Calibri"/>
+                <w:lang w:eastAsia="en-GB"/>
+              </w:rPr>
+              <w:t xml:space="preserve">Using this </w:t>
+            </w:r>
+            <w:proofErr w:type="gramStart"/>
+            <w:r>
+              <w:rPr>
+                <w:rFonts w:ascii="Calibri" w:eastAsia="Times New Roman" w:hAnsi="Calibri" w:cs="Calibri"/>
+                <w:lang w:eastAsia="en-GB"/>
+              </w:rPr>
+              <w:t>pin</w:t>
+            </w:r>
+            <w:proofErr w:type="gramEnd"/>
+            <w:r>
+              <w:rPr>
+                <w:rFonts w:ascii="Calibri" w:eastAsia="Times New Roman" w:hAnsi="Calibri" w:cs="Calibri"/>
+                <w:lang w:eastAsia="en-GB"/>
+              </w:rPr>
+              <w:t xml:space="preserve"> the UART transmitter can send bits to the Bluetooth Module</w:t>
+            </w:r>
+          </w:p>
+        </w:tc>
+        <w:tc>
+          <w:tcPr>
+            <w:tcW w:w="1675" w:type="dxa"/>
+            <w:tcBorders>
+              <w:top w:val="single" w:sz="8" w:space="0" w:color="A3A3A3"/>
+              <w:left w:val="single" w:sz="8" w:space="0" w:color="A3A3A3"/>
+              <w:bottom w:val="single" w:sz="8" w:space="0" w:color="A3A3A3"/>
+              <w:right w:val="single" w:sz="8" w:space="0" w:color="A3A3A3"/>
+            </w:tcBorders>
+            <w:tcMar>
+              <w:top w:w="80" w:type="dxa"/>
+              <w:left w:w="80" w:type="dxa"/>
+              <w:bottom w:w="80" w:type="dxa"/>
+              <w:right w:w="80" w:type="dxa"/>
+            </w:tcMar>
+            <w:hideMark/>
+          </w:tcPr>
+          <w:p>
+            <w:pPr>
+              <w:keepNext/>
+              <w:spacing w:after="0" w:line="240" w:lineRule="auto"/>
+              <w:rPr>
+                <w:rFonts w:ascii="Calibri" w:eastAsia="Times New Roman" w:hAnsi="Calibri" w:cs="Calibri"/>
+                <w:lang w:eastAsia="en-GB"/>
+              </w:rPr>
+            </w:pPr>
+            <w:r>
+              <w:rPr>
+                <w:rFonts w:ascii="Calibri" w:eastAsia="Times New Roman" w:hAnsi="Calibri" w:cs="Calibri"/>
+                <w:lang w:eastAsia="en-GB"/>
+              </w:rPr>
+              <w:t>High/Low</w:t>
+            </w:r>
+          </w:p>
+        </w:tc>
+      </w:tr>
+    </w:tbl>
+    <w:p>
+      <w:pPr>
+        <w:pStyle w:val="Caption"/>
+        <w:jc w:val="center"/>
+      </w:pPr>
+      <w:r>
+        <w:t xml:space="preserve">Table 9: </w:t>
+      </w:r>
+      <w:r>
+        <w:t xml:space="preserve">Description of inputs and outputs of the </w:t>
+      </w:r>
+      <w:r>
+        <w:t>UART Transmitter</w:t>
+      </w:r>
+      <w:r>
+        <w:t xml:space="preserve"> component.</w:t>
+      </w:r>
+    </w:p>
+    <w:p>
+      <w:pPr>
+        <w:jc w:val="both"/>
+      </w:pPr>
+    </w:p>
+    <w:p>
+      <w:pPr>
+        <w:numPr>
+          <w:ilvl w:val="0"/>
+          <w:numId w:val="18"/>
+        </w:numPr>
+        <w:spacing w:after="0" w:line="240" w:lineRule="auto"/>
+        <w:ind w:left="540"/>
+        <w:textAlignment w:val="center"/>
+        <w:rPr>
+          <w:rFonts w:ascii="Calibri" w:eastAsia="Times New Roman" w:hAnsi="Calibri" w:cs="Calibri"/>
+          <w:lang w:eastAsia="en-GB"/>
+        </w:rPr>
+      </w:pPr>
+      <w:r>
+        <w:rPr>
+          <w:rFonts w:ascii="Calibri" w:eastAsia="Times New Roman" w:hAnsi="Calibri" w:cs="Calibri"/>
+          <w:lang w:eastAsia="en-GB"/>
+        </w:rPr>
+        <w:t>When in the IDLE state, this component waits for the start signal from the UART Receiver which notifies the component that data has been requested by the Processing program. When this happens</w:t>
+      </w:r>
+      <w:r>
+        <w:rPr>
+          <w:rFonts w:ascii="Calibri" w:eastAsia="Times New Roman" w:hAnsi="Calibri" w:cs="Calibri"/>
+          <w:lang w:eastAsia="en-GB"/>
+        </w:rPr>
+        <w:t>,</w:t>
+      </w:r>
+      <w:r>
+        <w:rPr>
+          <w:rFonts w:ascii="Calibri" w:eastAsia="Times New Roman" w:hAnsi="Calibri" w:cs="Calibri"/>
+          <w:lang w:eastAsia="en-GB"/>
+        </w:rPr>
+        <w:t xml:space="preserve"> the component transitions to the </w:t>
+      </w:r>
+      <w:proofErr w:type="spellStart"/>
+      <w:r>
+        <w:rPr>
+          <w:rFonts w:ascii="Calibri" w:eastAsia="Times New Roman" w:hAnsi="Calibri" w:cs="Calibri"/>
+          <w:lang w:eastAsia="en-GB"/>
+        </w:rPr>
+        <w:t>waitData</w:t>
+      </w:r>
+      <w:proofErr w:type="spellEnd"/>
+      <w:r>
+        <w:rPr>
+          <w:rFonts w:ascii="Calibri" w:eastAsia="Times New Roman" w:hAnsi="Calibri" w:cs="Calibri"/>
+          <w:lang w:eastAsia="en-GB"/>
+        </w:rPr>
+        <w:t xml:space="preserve"> state, otherwise it remains in the IDLE state. In this state the </w:t>
+      </w:r>
+      <w:proofErr w:type="spellStart"/>
+      <w:r>
+        <w:rPr>
+          <w:rFonts w:ascii="Calibri" w:eastAsia="Times New Roman" w:hAnsi="Calibri" w:cs="Calibri"/>
+          <w:lang w:eastAsia="en-GB"/>
+        </w:rPr>
+        <w:t>oTx</w:t>
+      </w:r>
+      <w:proofErr w:type="spellEnd"/>
+      <w:r>
+        <w:rPr>
+          <w:rFonts w:ascii="Calibri" w:eastAsia="Times New Roman" w:hAnsi="Calibri" w:cs="Calibri"/>
+          <w:lang w:eastAsia="en-GB"/>
+        </w:rPr>
+        <w:t xml:space="preserve"> </w:t>
+      </w:r>
+      <w:proofErr w:type="spellStart"/>
+      <w:r>
+        <w:rPr>
+          <w:rFonts w:ascii="Calibri" w:eastAsia="Times New Roman" w:hAnsi="Calibri" w:cs="Calibri"/>
+          <w:lang w:eastAsia="en-GB"/>
+        </w:rPr>
+        <w:t>sgnal</w:t>
+      </w:r>
+      <w:proofErr w:type="spellEnd"/>
+      <w:r>
+        <w:rPr>
+          <w:rFonts w:ascii="Calibri" w:eastAsia="Times New Roman" w:hAnsi="Calibri" w:cs="Calibri"/>
+          <w:lang w:eastAsia="en-GB"/>
+        </w:rPr>
+        <w:t xml:space="preserve"> is kept high in order to not signal to the Bluetooth module to start transmission. The </w:t>
+      </w:r>
+      <w:proofErr w:type="spellStart"/>
+      <w:r>
+        <w:rPr>
+          <w:rFonts w:ascii="Calibri" w:eastAsia="Times New Roman" w:hAnsi="Calibri" w:cs="Calibri"/>
+          <w:lang w:eastAsia="en-GB"/>
+        </w:rPr>
+        <w:t>oTx</w:t>
+      </w:r>
+      <w:proofErr w:type="spellEnd"/>
+      <w:r>
+        <w:rPr>
+          <w:rFonts w:ascii="Calibri" w:eastAsia="Times New Roman" w:hAnsi="Calibri" w:cs="Calibri"/>
+          <w:lang w:eastAsia="en-GB"/>
+        </w:rPr>
+        <w:t xml:space="preserve"> output is kept high when stopping the transaction or keeping the transmission inactive.</w:t>
+      </w:r>
+    </w:p>
+    <w:p>
+      <w:pPr>
+        <w:spacing w:after="0" w:line="240" w:lineRule="auto"/>
+        <w:ind w:left="540" w:hanging="360"/>
+        <w:jc w:val="both"/>
+        <w:textAlignment w:val="center"/>
+        <w:rPr>
+          <w:rFonts w:ascii="Calibri" w:eastAsia="Times New Roman" w:hAnsi="Calibri" w:cs="Calibri"/>
+          <w:lang w:eastAsia="en-GB"/>
+        </w:rPr>
+      </w:pPr>
+      <w:r>
+        <w:rPr>
+          <w:rFonts w:ascii="Calibri" w:eastAsia="Times New Roman" w:hAnsi="Calibri" w:cs="Calibri"/>
+          <w:lang w:eastAsia="en-GB"/>
+        </w:rPr>
+        <w:t>•</w:t>
+      </w:r>
+      <w:r>
+        <w:rPr>
+          <w:rFonts w:ascii="Calibri" w:eastAsia="Times New Roman" w:hAnsi="Calibri" w:cs="Calibri"/>
+          <w:lang w:eastAsia="en-GB"/>
+        </w:rPr>
+        <w:tab/>
+        <w:t xml:space="preserve">When in the </w:t>
+      </w:r>
+      <w:proofErr w:type="spellStart"/>
+      <w:r>
+        <w:rPr>
+          <w:rFonts w:ascii="Calibri" w:eastAsia="Times New Roman" w:hAnsi="Calibri" w:cs="Calibri"/>
+          <w:lang w:eastAsia="en-GB"/>
+        </w:rPr>
+        <w:t>waitData</w:t>
+      </w:r>
+      <w:proofErr w:type="spellEnd"/>
+      <w:r>
+        <w:rPr>
+          <w:rFonts w:ascii="Calibri" w:eastAsia="Times New Roman" w:hAnsi="Calibri" w:cs="Calibri"/>
+          <w:lang w:eastAsia="en-GB"/>
+        </w:rPr>
+        <w:t xml:space="preserve"> state, the component waits for the non-zero data piece to be transmitted by the FPGA-STM32 SPI. The first data piece of the batch of data that is sent to the UART Transmitter will always be non-zero such that this component can distinguish between data that is to be transmitted and the data that is not meant to be transmitted. Additionally, the FPGA-STM32 SPI will always send zeros if there is no data to send. The first piece of data sent for transmission is always the Identification byte which helps the Processing simulation determine which IMU the data came from and therefore how to use it. Once the transmitter receives the identification byte it stores in the first position in the buffer and transitions to the </w:t>
+      </w:r>
+      <w:proofErr w:type="spellStart"/>
+      <w:r>
+        <w:rPr>
+          <w:rFonts w:ascii="Calibri" w:eastAsia="Times New Roman" w:hAnsi="Calibri" w:cs="Calibri"/>
+          <w:lang w:eastAsia="en-GB"/>
+        </w:rPr>
+        <w:t>readData</w:t>
+      </w:r>
+      <w:proofErr w:type="spellEnd"/>
+      <w:r>
+        <w:rPr>
+          <w:rFonts w:ascii="Calibri" w:eastAsia="Times New Roman" w:hAnsi="Calibri" w:cs="Calibri"/>
+          <w:lang w:eastAsia="en-GB"/>
+        </w:rPr>
+        <w:t xml:space="preserve"> state. The </w:t>
+      </w:r>
+      <w:proofErr w:type="spellStart"/>
+      <w:r>
+        <w:rPr>
+          <w:rFonts w:ascii="Calibri" w:eastAsia="Times New Roman" w:hAnsi="Calibri" w:cs="Calibri"/>
+          <w:lang w:eastAsia="en-GB"/>
+        </w:rPr>
+        <w:t>oTx</w:t>
+      </w:r>
+      <w:proofErr w:type="spellEnd"/>
+      <w:r>
+        <w:rPr>
+          <w:rFonts w:ascii="Calibri" w:eastAsia="Times New Roman" w:hAnsi="Calibri" w:cs="Calibri"/>
+          <w:lang w:eastAsia="en-GB"/>
+        </w:rPr>
+        <w:t xml:space="preserve"> output is still asserted high in this state.</w:t>
+      </w:r>
+    </w:p>
+    <w:p>
+      <w:pPr>
+        <w:pStyle w:val="ListParagraph"/>
+        <w:numPr>
+          <w:ilvl w:val="0"/>
+          <w:numId w:val="19"/>
+        </w:numPr>
+      </w:pPr>
+      <w:r>
+        <w:t xml:space="preserve">When in the </w:t>
+      </w:r>
+      <w:proofErr w:type="spellStart"/>
+      <w:r>
+        <w:t>readData</w:t>
+      </w:r>
+      <w:proofErr w:type="spellEnd"/>
+      <w:r>
+        <w:t xml:space="preserve"> state, the transmitter stores the rest of the orientation data. When the component receives the </w:t>
+      </w:r>
+      <w:proofErr w:type="spellStart"/>
+      <w:r>
+        <w:t>DoneRx</w:t>
+      </w:r>
+      <w:proofErr w:type="spellEnd"/>
+      <w:r>
+        <w:t xml:space="preserve"> signal from the FPGA-STM32 SPI, the transmitted data is placed in the next free space of the UART Transmitter buffer. There are 7 transactions in total on every request. Once all seven transactions occurred, the transmitter transitions to the </w:t>
+      </w:r>
+      <w:proofErr w:type="spellStart"/>
+      <w:r>
+        <w:t>PrepareTx</w:t>
+      </w:r>
+      <w:proofErr w:type="spellEnd"/>
+      <w:r>
+        <w:t xml:space="preserve"> state.</w:t>
+      </w:r>
+    </w:p>
+    <w:p>
+      <w:pPr>
+        <w:pStyle w:val="ListParagraph"/>
+        <w:numPr>
+          <w:ilvl w:val="0"/>
+          <w:numId w:val="19"/>
+        </w:numPr>
+        <w:rPr>
+          <w:color w:val="FF0000"/>
+        </w:rPr>
+      </w:pPr>
+      <w:r>
+        <w:rPr>
+          <w:rFonts w:ascii="Calibri" w:eastAsia="Times New Roman" w:hAnsi="Calibri" w:cs="Calibri"/>
+          <w:color w:val="FF0000"/>
+          <w:lang w:eastAsia="en-GB"/>
+        </w:rPr>
+        <w:t xml:space="preserve">When in the </w:t>
+      </w:r>
+      <w:proofErr w:type="spellStart"/>
+      <w:r>
+        <w:rPr>
+          <w:rFonts w:ascii="Calibri" w:eastAsia="Times New Roman" w:hAnsi="Calibri" w:cs="Calibri"/>
+          <w:color w:val="FF0000"/>
+          <w:lang w:eastAsia="en-GB"/>
+        </w:rPr>
+        <w:t>PrepareTx</w:t>
+      </w:r>
+      <w:proofErr w:type="spellEnd"/>
+      <w:r>
+        <w:rPr>
+          <w:rFonts w:ascii="Calibri" w:eastAsia="Times New Roman" w:hAnsi="Calibri" w:cs="Calibri"/>
+          <w:color w:val="FF0000"/>
+          <w:lang w:eastAsia="en-GB"/>
+        </w:rPr>
+        <w:t xml:space="preserve"> state, </w:t>
+      </w:r>
+      <w:proofErr w:type="gramStart"/>
+      <w:r>
+        <w:rPr>
+          <w:rFonts w:ascii="Calibri" w:eastAsia="Times New Roman" w:hAnsi="Calibri" w:cs="Calibri"/>
+          <w:color w:val="FF0000"/>
+          <w:lang w:eastAsia="en-GB"/>
+        </w:rPr>
+        <w:t>The</w:t>
+      </w:r>
+      <w:proofErr w:type="gramEnd"/>
+      <w:r>
+        <w:rPr>
+          <w:rFonts w:ascii="Calibri" w:eastAsia="Times New Roman" w:hAnsi="Calibri" w:cs="Calibri"/>
+          <w:color w:val="FF0000"/>
+          <w:lang w:eastAsia="en-GB"/>
+        </w:rPr>
+        <w:t xml:space="preserve"> transmitter loads the data in the buffer for transmission in a FIFO fashion. This is the order in which the data will be sent from the transmitter. Since the ID is only an 8-bit number it does not need to be split during transmission and so when it Is loaded the buffer index automatically increments to 1. if for example data from position 1 is sent, x-axis data bits 31-16, it will have to be split into two transactions before the buffer index is incremented. The lower byte will be loaded for transmission first and the upper byte second. When all the data in the buffer is transmitted the transmitter will transition to the IDLE state but until then the component will keep transitioning to the </w:t>
+      </w:r>
+      <w:proofErr w:type="spellStart"/>
+      <w:r>
+        <w:rPr>
+          <w:rFonts w:ascii="Calibri" w:eastAsia="Times New Roman" w:hAnsi="Calibri" w:cs="Calibri"/>
+          <w:color w:val="FF0000"/>
+          <w:lang w:eastAsia="en-GB"/>
+        </w:rPr>
+        <w:t>Txstrb</w:t>
+      </w:r>
+      <w:proofErr w:type="spellEnd"/>
+      <w:r>
+        <w:rPr>
+          <w:rFonts w:ascii="Calibri" w:eastAsia="Times New Roman" w:hAnsi="Calibri" w:cs="Calibri"/>
+          <w:color w:val="FF0000"/>
+          <w:lang w:eastAsia="en-GB"/>
+        </w:rPr>
+        <w:t xml:space="preserve"> state. The </w:t>
+      </w:r>
+      <w:proofErr w:type="spellStart"/>
+      <w:r>
+        <w:rPr>
+          <w:rFonts w:ascii="Calibri" w:eastAsia="Times New Roman" w:hAnsi="Calibri" w:cs="Calibri"/>
+          <w:color w:val="FF0000"/>
+          <w:lang w:eastAsia="en-GB"/>
+        </w:rPr>
+        <w:t>oTx</w:t>
+      </w:r>
+      <w:proofErr w:type="spellEnd"/>
+      <w:r>
+        <w:rPr>
+          <w:rFonts w:ascii="Calibri" w:eastAsia="Times New Roman" w:hAnsi="Calibri" w:cs="Calibri"/>
+          <w:color w:val="FF0000"/>
+          <w:lang w:eastAsia="en-GB"/>
+        </w:rPr>
+        <w:t xml:space="preserve"> is still kept high in this state</w:t>
       </w:r>
       <w:bookmarkStart w:id="1" w:name="_GoBack"/>
       <w:bookmarkEnd w:id="1"/>
     </w:p>
     <w:p>
       <w:pPr>
-        <w:jc w:val="both"/>
-      </w:pPr>
-    </w:p>
-    <w:p>
-      <w:pPr>
-        <w:jc w:val="both"/>
-      </w:pPr>
+        <w:numPr>
+          <w:ilvl w:val="0"/>
+          <w:numId w:val="18"/>
+        </w:numPr>
+        <w:spacing w:after="0" w:line="240" w:lineRule="auto"/>
+        <w:ind w:left="540"/>
+        <w:textAlignment w:val="center"/>
+        <w:rPr>
+          <w:rFonts w:ascii="Calibri" w:eastAsia="Times New Roman" w:hAnsi="Calibri" w:cs="Calibri"/>
+          <w:color w:val="FF0000"/>
+          <w:lang w:eastAsia="en-GB"/>
+        </w:rPr>
+      </w:pPr>
+      <w:r>
+        <w:rPr>
+          <w:rFonts w:ascii="Calibri" w:eastAsia="Times New Roman" w:hAnsi="Calibri" w:cs="Calibri"/>
+          <w:color w:val="FF0000"/>
+          <w:lang w:eastAsia="en-GB"/>
+        </w:rPr>
+        <w:t xml:space="preserve">From this point on the transmitter acts the same as the previous transmitter the only difference being that when in the </w:t>
+      </w:r>
+      <w:proofErr w:type="spellStart"/>
+      <w:r>
+        <w:rPr>
+          <w:rFonts w:ascii="Calibri" w:eastAsia="Times New Roman" w:hAnsi="Calibri" w:cs="Calibri"/>
+          <w:color w:val="FF0000"/>
+          <w:lang w:eastAsia="en-GB"/>
+        </w:rPr>
+        <w:t>Txstpb</w:t>
+      </w:r>
+      <w:proofErr w:type="spellEnd"/>
+      <w:r>
+        <w:rPr>
+          <w:rFonts w:ascii="Calibri" w:eastAsia="Times New Roman" w:hAnsi="Calibri" w:cs="Calibri"/>
+          <w:color w:val="FF0000"/>
+          <w:lang w:eastAsia="en-GB"/>
+        </w:rPr>
+        <w:t xml:space="preserve"> state, instead of returning to the IDLE state, the transmitter returns to the </w:t>
+      </w:r>
+      <w:proofErr w:type="spellStart"/>
+      <w:r>
+        <w:rPr>
+          <w:rFonts w:ascii="Calibri" w:eastAsia="Times New Roman" w:hAnsi="Calibri" w:cs="Calibri"/>
+          <w:color w:val="FF0000"/>
+          <w:lang w:eastAsia="en-GB"/>
+        </w:rPr>
+        <w:t>PrepareTx</w:t>
+      </w:r>
+      <w:proofErr w:type="spellEnd"/>
+      <w:r>
+        <w:rPr>
+          <w:rFonts w:ascii="Calibri" w:eastAsia="Times New Roman" w:hAnsi="Calibri" w:cs="Calibri"/>
+          <w:color w:val="FF0000"/>
+          <w:lang w:eastAsia="en-GB"/>
+        </w:rPr>
+        <w:t xml:space="preserve"> state.</w:t>
+      </w:r>
     </w:p>
     <w:p>
       <w:pPr>
@@ -16253,7 +17481,6 @@
           <w:sz w:val="22"/>
           <w:szCs w:val="22"/>
         </w:rPr>
-        <w:lastRenderedPageBreak/>
         <w:t> </w:t>
       </w:r>
     </w:p>
@@ -16274,6 +17501,7 @@
           <w:szCs w:val="22"/>
           <w:u w:val="single"/>
         </w:rPr>
+        <w:lastRenderedPageBreak/>
         <w:t>Section 3</w:t>
       </w:r>
     </w:p>
@@ -18060,6 +19288,304 @@
     </w:lvl>
   </w:abstractNum>
   <w:abstractNum w:abstractNumId="10" w15:restartNumberingAfterBreak="0">
+    <w:nsid w:val="54D24300"/>
+    <w:multiLevelType w:val="multilevel"/>
+    <w:tmpl w:val="35E60D92"/>
+    <w:lvl w:ilvl="0">
+      <w:start w:val="1"/>
+      <w:numFmt w:val="bullet"/>
+      <w:lvlText w:val=""/>
+      <w:lvlJc w:val="left"/>
+      <w:pPr>
+        <w:tabs>
+          <w:tab w:val="num" w:pos="540"/>
+        </w:tabs>
+        <w:ind w:left="540" w:hanging="360"/>
+      </w:pPr>
+      <w:rPr>
+        <w:rFonts w:ascii="Wingdings" w:hAnsi="Wingdings" w:hint="default"/>
+        <w:sz w:val="20"/>
+      </w:rPr>
+    </w:lvl>
+    <w:lvl w:ilvl="1">
+      <w:start w:val="1"/>
+      <w:numFmt w:val="bullet"/>
+      <w:lvlText w:val="o"/>
+      <w:lvlJc w:val="left"/>
+      <w:pPr>
+        <w:tabs>
+          <w:tab w:val="num" w:pos="1260"/>
+        </w:tabs>
+        <w:ind w:left="1260" w:hanging="360"/>
+      </w:pPr>
+      <w:rPr>
+        <w:rFonts w:ascii="Courier New" w:hAnsi="Courier New" w:hint="default"/>
+        <w:sz w:val="20"/>
+      </w:rPr>
+    </w:lvl>
+    <w:lvl w:ilvl="2" w:tentative="1">
+      <w:start w:val="1"/>
+      <w:numFmt w:val="bullet"/>
+      <w:lvlText w:val=""/>
+      <w:lvlJc w:val="left"/>
+      <w:pPr>
+        <w:tabs>
+          <w:tab w:val="num" w:pos="1980"/>
+        </w:tabs>
+        <w:ind w:left="1980" w:hanging="360"/>
+      </w:pPr>
+      <w:rPr>
+        <w:rFonts w:ascii="Symbol" w:hAnsi="Symbol" w:hint="default"/>
+        <w:sz w:val="20"/>
+      </w:rPr>
+    </w:lvl>
+    <w:lvl w:ilvl="3" w:tentative="1">
+      <w:start w:val="1"/>
+      <w:numFmt w:val="bullet"/>
+      <w:lvlText w:val=""/>
+      <w:lvlJc w:val="left"/>
+      <w:pPr>
+        <w:tabs>
+          <w:tab w:val="num" w:pos="2700"/>
+        </w:tabs>
+        <w:ind w:left="2700" w:hanging="360"/>
+      </w:pPr>
+      <w:rPr>
+        <w:rFonts w:ascii="Symbol" w:hAnsi="Symbol" w:hint="default"/>
+        <w:sz w:val="20"/>
+      </w:rPr>
+    </w:lvl>
+    <w:lvl w:ilvl="4" w:tentative="1">
+      <w:start w:val="1"/>
+      <w:numFmt w:val="bullet"/>
+      <w:lvlText w:val=""/>
+      <w:lvlJc w:val="left"/>
+      <w:pPr>
+        <w:tabs>
+          <w:tab w:val="num" w:pos="3420"/>
+        </w:tabs>
+        <w:ind w:left="3420" w:hanging="360"/>
+      </w:pPr>
+      <w:rPr>
+        <w:rFonts w:ascii="Symbol" w:hAnsi="Symbol" w:hint="default"/>
+        <w:sz w:val="20"/>
+      </w:rPr>
+    </w:lvl>
+    <w:lvl w:ilvl="5" w:tentative="1">
+      <w:start w:val="1"/>
+      <w:numFmt w:val="bullet"/>
+      <w:lvlText w:val=""/>
+      <w:lvlJc w:val="left"/>
+      <w:pPr>
+        <w:tabs>
+          <w:tab w:val="num" w:pos="4140"/>
+        </w:tabs>
+        <w:ind w:left="4140" w:hanging="360"/>
+      </w:pPr>
+      <w:rPr>
+        <w:rFonts w:ascii="Symbol" w:hAnsi="Symbol" w:hint="default"/>
+        <w:sz w:val="20"/>
+      </w:rPr>
+    </w:lvl>
+    <w:lvl w:ilvl="6" w:tentative="1">
+      <w:start w:val="1"/>
+      <w:numFmt w:val="bullet"/>
+      <w:lvlText w:val=""/>
+      <w:lvlJc w:val="left"/>
+      <w:pPr>
+        <w:tabs>
+          <w:tab w:val="num" w:pos="4860"/>
+        </w:tabs>
+        <w:ind w:left="4860" w:hanging="360"/>
+      </w:pPr>
+      <w:rPr>
+        <w:rFonts w:ascii="Symbol" w:hAnsi="Symbol" w:hint="default"/>
+        <w:sz w:val="20"/>
+      </w:rPr>
+    </w:lvl>
+    <w:lvl w:ilvl="7" w:tentative="1">
+      <w:start w:val="1"/>
+      <w:numFmt w:val="bullet"/>
+      <w:lvlText w:val=""/>
+      <w:lvlJc w:val="left"/>
+      <w:pPr>
+        <w:tabs>
+          <w:tab w:val="num" w:pos="5580"/>
+        </w:tabs>
+        <w:ind w:left="5580" w:hanging="360"/>
+      </w:pPr>
+      <w:rPr>
+        <w:rFonts w:ascii="Symbol" w:hAnsi="Symbol" w:hint="default"/>
+        <w:sz w:val="20"/>
+      </w:rPr>
+    </w:lvl>
+    <w:lvl w:ilvl="8" w:tentative="1">
+      <w:start w:val="1"/>
+      <w:numFmt w:val="bullet"/>
+      <w:lvlText w:val=""/>
+      <w:lvlJc w:val="left"/>
+      <w:pPr>
+        <w:tabs>
+          <w:tab w:val="num" w:pos="6300"/>
+        </w:tabs>
+        <w:ind w:left="6300" w:hanging="360"/>
+      </w:pPr>
+      <w:rPr>
+        <w:rFonts w:ascii="Symbol" w:hAnsi="Symbol" w:hint="default"/>
+        <w:sz w:val="20"/>
+      </w:rPr>
+    </w:lvl>
+  </w:abstractNum>
+  <w:abstractNum w:abstractNumId="11" w15:restartNumberingAfterBreak="0">
+    <w:nsid w:val="5D315E8E"/>
+    <w:multiLevelType w:val="multilevel"/>
+    <w:tmpl w:val="615A3838"/>
+    <w:lvl w:ilvl="0">
+      <w:start w:val="1"/>
+      <w:numFmt w:val="bullet"/>
+      <w:lvlText w:val=""/>
+      <w:lvlJc w:val="left"/>
+      <w:pPr>
+        <w:tabs>
+          <w:tab w:val="num" w:pos="720"/>
+        </w:tabs>
+        <w:ind w:left="720" w:hanging="360"/>
+      </w:pPr>
+      <w:rPr>
+        <w:rFonts w:ascii="Symbol" w:hAnsi="Symbol" w:hint="default"/>
+        <w:sz w:val="20"/>
+      </w:rPr>
+    </w:lvl>
+    <w:lvl w:ilvl="1">
+      <w:start w:val="1"/>
+      <w:numFmt w:val="bullet"/>
+      <w:lvlText w:val="o"/>
+      <w:lvlJc w:val="left"/>
+      <w:pPr>
+        <w:tabs>
+          <w:tab w:val="num" w:pos="1440"/>
+        </w:tabs>
+        <w:ind w:left="1440" w:hanging="360"/>
+      </w:pPr>
+      <w:rPr>
+        <w:rFonts w:ascii="Courier New" w:hAnsi="Courier New" w:hint="default"/>
+        <w:sz w:val="20"/>
+      </w:rPr>
+    </w:lvl>
+    <w:lvl w:ilvl="2" w:tentative="1">
+      <w:start w:val="1"/>
+      <w:numFmt w:val="bullet"/>
+      <w:lvlText w:val=""/>
+      <w:lvlJc w:val="left"/>
+      <w:pPr>
+        <w:tabs>
+          <w:tab w:val="num" w:pos="2160"/>
+        </w:tabs>
+        <w:ind w:left="2160" w:hanging="360"/>
+      </w:pPr>
+      <w:rPr>
+        <w:rFonts w:ascii="Symbol" w:hAnsi="Symbol" w:hint="default"/>
+        <w:sz w:val="20"/>
+      </w:rPr>
+    </w:lvl>
+    <w:lvl w:ilvl="3" w:tentative="1">
+      <w:start w:val="1"/>
+      <w:numFmt w:val="bullet"/>
+      <w:lvlText w:val=""/>
+      <w:lvlJc w:val="left"/>
+      <w:pPr>
+        <w:tabs>
+          <w:tab w:val="num" w:pos="2880"/>
+        </w:tabs>
+        <w:ind w:left="2880" w:hanging="360"/>
+      </w:pPr>
+      <w:rPr>
+        <w:rFonts w:ascii="Symbol" w:hAnsi="Symbol" w:hint="default"/>
+        <w:sz w:val="20"/>
+      </w:rPr>
+    </w:lvl>
+    <w:lvl w:ilvl="4" w:tentative="1">
+      <w:start w:val="1"/>
+      <w:numFmt w:val="bullet"/>
+      <w:lvlText w:val=""/>
+      <w:lvlJc w:val="left"/>
+      <w:pPr>
+        <w:tabs>
+          <w:tab w:val="num" w:pos="3600"/>
+        </w:tabs>
+        <w:ind w:left="3600" w:hanging="360"/>
+      </w:pPr>
+      <w:rPr>
+        <w:rFonts w:ascii="Symbol" w:hAnsi="Symbol" w:hint="default"/>
+        <w:sz w:val="20"/>
+      </w:rPr>
+    </w:lvl>
+    <w:lvl w:ilvl="5" w:tentative="1">
+      <w:start w:val="1"/>
+      <w:numFmt w:val="bullet"/>
+      <w:lvlText w:val=""/>
+      <w:lvlJc w:val="left"/>
+      <w:pPr>
+        <w:tabs>
+          <w:tab w:val="num" w:pos="4320"/>
+        </w:tabs>
+        <w:ind w:left="4320" w:hanging="360"/>
+      </w:pPr>
+      <w:rPr>
+        <w:rFonts w:ascii="Symbol" w:hAnsi="Symbol" w:hint="default"/>
+        <w:sz w:val="20"/>
+      </w:rPr>
+    </w:lvl>
+    <w:lvl w:ilvl="6" w:tentative="1">
+      <w:start w:val="1"/>
+      <w:numFmt w:val="bullet"/>
+      <w:lvlText w:val=""/>
+      <w:lvlJc w:val="left"/>
+      <w:pPr>
+        <w:tabs>
+          <w:tab w:val="num" w:pos="5040"/>
+        </w:tabs>
+        <w:ind w:left="5040" w:hanging="360"/>
+      </w:pPr>
+      <w:rPr>
+        <w:rFonts w:ascii="Symbol" w:hAnsi="Symbol" w:hint="default"/>
+        <w:sz w:val="20"/>
+      </w:rPr>
+    </w:lvl>
+    <w:lvl w:ilvl="7" w:tentative="1">
+      <w:start w:val="1"/>
+      <w:numFmt w:val="bullet"/>
+      <w:lvlText w:val=""/>
+      <w:lvlJc w:val="left"/>
+      <w:pPr>
+        <w:tabs>
+          <w:tab w:val="num" w:pos="5760"/>
+        </w:tabs>
+        <w:ind w:left="5760" w:hanging="360"/>
+      </w:pPr>
+      <w:rPr>
+        <w:rFonts w:ascii="Symbol" w:hAnsi="Symbol" w:hint="default"/>
+        <w:sz w:val="20"/>
+      </w:rPr>
+    </w:lvl>
+    <w:lvl w:ilvl="8" w:tentative="1">
+      <w:start w:val="1"/>
+      <w:numFmt w:val="bullet"/>
+      <w:lvlText w:val=""/>
+      <w:lvlJc w:val="left"/>
+      <w:pPr>
+        <w:tabs>
+          <w:tab w:val="num" w:pos="6480"/>
+        </w:tabs>
+        <w:ind w:left="6480" w:hanging="360"/>
+      </w:pPr>
+      <w:rPr>
+        <w:rFonts w:ascii="Symbol" w:hAnsi="Symbol" w:hint="default"/>
+        <w:sz w:val="20"/>
+      </w:rPr>
+    </w:lvl>
+  </w:abstractNum>
+  <w:abstractNum w:abstractNumId="12" w15:restartNumberingAfterBreak="0">
     <w:nsid w:val="6294228C"/>
     <w:multiLevelType w:val="multilevel"/>
     <w:tmpl w:val="3E406688"/>
@@ -18208,7 +19734,7 @@
       </w:rPr>
     </w:lvl>
   </w:abstractNum>
-  <w:abstractNum w:abstractNumId="11" w15:restartNumberingAfterBreak="0">
+  <w:abstractNum w:abstractNumId="13" w15:restartNumberingAfterBreak="0">
     <w:nsid w:val="66715CC7"/>
     <w:multiLevelType w:val="hybridMultilevel"/>
     <w:tmpl w:val="FC34D894"/>
@@ -18321,7 +19847,7 @@
       </w:rPr>
     </w:lvl>
   </w:abstractNum>
-  <w:abstractNum w:abstractNumId="12" w15:restartNumberingAfterBreak="0">
+  <w:abstractNum w:abstractNumId="14" w15:restartNumberingAfterBreak="0">
     <w:nsid w:val="6FB53582"/>
     <w:multiLevelType w:val="hybridMultilevel"/>
     <w:tmpl w:val="FAD210B2"/>
@@ -18434,7 +19960,7 @@
       </w:rPr>
     </w:lvl>
   </w:abstractNum>
-  <w:abstractNum w:abstractNumId="13" w15:restartNumberingAfterBreak="0">
+  <w:abstractNum w:abstractNumId="15" w15:restartNumberingAfterBreak="0">
     <w:nsid w:val="72D05891"/>
     <w:multiLevelType w:val="multilevel"/>
     <w:tmpl w:val="F9AE1F3A"/>
@@ -18583,7 +20109,7 @@
       </w:rPr>
     </w:lvl>
   </w:abstractNum>
-  <w:abstractNum w:abstractNumId="14" w15:restartNumberingAfterBreak="0">
+  <w:abstractNum w:abstractNumId="16" w15:restartNumberingAfterBreak="0">
     <w:nsid w:val="746A5611"/>
     <w:multiLevelType w:val="hybridMultilevel"/>
     <w:tmpl w:val="326CA7E0"/>
@@ -18696,7 +20222,7 @@
       </w:rPr>
     </w:lvl>
   </w:abstractNum>
-  <w:abstractNum w:abstractNumId="15" w15:restartNumberingAfterBreak="0">
+  <w:abstractNum w:abstractNumId="17" w15:restartNumberingAfterBreak="0">
     <w:nsid w:val="76C23600"/>
     <w:multiLevelType w:val="hybridMultilevel"/>
     <w:tmpl w:val="9A7E79AE"/>
@@ -18809,7 +20335,7 @@
       </w:rPr>
     </w:lvl>
   </w:abstractNum>
-  <w:abstractNum w:abstractNumId="16" w15:restartNumberingAfterBreak="0">
+  <w:abstractNum w:abstractNumId="18" w15:restartNumberingAfterBreak="0">
     <w:nsid w:val="79E47231"/>
     <w:multiLevelType w:val="multilevel"/>
     <w:tmpl w:val="1AD82036"/>
@@ -18965,19 +20491,19 @@
     <w:abstractNumId w:val="2"/>
   </w:num>
   <w:num w:numId="3">
-    <w:abstractNumId w:val="15"/>
+    <w:abstractNumId w:val="17"/>
   </w:num>
   <w:num w:numId="4">
-    <w:abstractNumId w:val="10"/>
+    <w:abstractNumId w:val="12"/>
   </w:num>
   <w:num w:numId="5">
-    <w:abstractNumId w:val="13"/>
+    <w:abstractNumId w:val="15"/>
   </w:num>
   <w:num w:numId="6">
     <w:abstractNumId w:val="1"/>
   </w:num>
   <w:num w:numId="7">
-    <w:abstractNumId w:val="14"/>
+    <w:abstractNumId w:val="16"/>
   </w:num>
   <w:num w:numId="8">
     <w:abstractNumId w:val="6"/>
@@ -18989,10 +20515,10 @@
     <w:abstractNumId w:val="4"/>
   </w:num>
   <w:num w:numId="11">
-    <w:abstractNumId w:val="11"/>
+    <w:abstractNumId w:val="13"/>
   </w:num>
   <w:num w:numId="12">
-    <w:abstractNumId w:val="16"/>
+    <w:abstractNumId w:val="18"/>
   </w:num>
   <w:num w:numId="13">
     <w:abstractNumId w:val="7"/>
@@ -19007,7 +20533,13 @@
     <w:abstractNumId w:val="8"/>
   </w:num>
   <w:num w:numId="17">
-    <w:abstractNumId w:val="12"/>
+    <w:abstractNumId w:val="14"/>
+  </w:num>
+  <w:num w:numId="18">
+    <w:abstractNumId w:val="11"/>
+  </w:num>
+  <w:num w:numId="19">
+    <w:abstractNumId w:val="10"/>
   </w:num>
 </w:numbering>
 </file>
@@ -19135,6 +20667,7 @@
     <w:lsdException w:name="HTML Sample" w:semiHidden="1" w:unhideWhenUsed="1"/>
     <w:lsdException w:name="HTML Typewriter" w:semiHidden="1" w:unhideWhenUsed="1"/>
     <w:lsdException w:name="HTML Variable" w:semiHidden="1" w:unhideWhenUsed="1"/>
+    <w:lsdException w:name="Normal Table" w:semiHidden="1" w:unhideWhenUsed="1"/>
     <w:lsdException w:name="annotation subject" w:semiHidden="1" w:unhideWhenUsed="1"/>
     <w:lsdException w:name="No List" w:semiHidden="1" w:unhideWhenUsed="1"/>
     <w:lsdException w:name="Outline List 1" w:semiHidden="1" w:unhideWhenUsed="1"/>
@@ -19178,8 +20711,10 @@
     <w:lsdException w:name="Table Elegant" w:semiHidden="1" w:unhideWhenUsed="1"/>
     <w:lsdException w:name="Table Professional" w:semiHidden="1" w:unhideWhenUsed="1"/>
     <w:lsdException w:name="Table Subtle 1" w:semiHidden="1" w:unhideWhenUsed="1"/>
+    <w:lsdException w:name="Table Subtle 2" w:semiHidden="1" w:unhideWhenUsed="1"/>
     <w:lsdException w:name="Table Web 1" w:semiHidden="1" w:unhideWhenUsed="1"/>
     <w:lsdException w:name="Table Web 2" w:semiHidden="1" w:unhideWhenUsed="1"/>
+    <w:lsdException w:name="Table Web 3" w:semiHidden="1" w:unhideWhenUsed="1"/>
     <w:lsdException w:name="Balloon Text" w:semiHidden="1" w:unhideWhenUsed="1"/>
     <w:lsdException w:name="Table Grid" w:uiPriority="39"/>
     <w:lsdException w:name="Table Theme" w:semiHidden="1" w:unhideWhenUsed="1"/>
@@ -19933,7 +21468,7 @@
 </file>
 
 <file path=customXml/itemProps1.xml><?xml version="1.0" encoding="utf-8"?>
-<ds:datastoreItem xmlns:ds="http://schemas.openxmlformats.org/officeDocument/2006/customXml" ds:itemID="{3B1871CB-E907-47E7-85C0-79CB20548BD4}">
+<ds:datastoreItem xmlns:ds="http://schemas.openxmlformats.org/officeDocument/2006/customXml" ds:itemID="{B9BCFFEE-F772-4113-85AB-8EF6CFA0BF22}">
   <ds:schemaRefs>
     <ds:schemaRef ds:uri="http://schemas.openxmlformats.org/officeDocument/2006/bibliography"/>
   </ds:schemaRefs>

</xml_diff>

<commit_message>
Finished FPGA Wireless communication section
</commit_message>
<xml_diff>
--- a/Report/Design - Communication network.docx
+++ b/Report/Design - Communication network.docx
@@ -2125,24 +2125,14 @@
       <w:r>
         <w:t xml:space="preserve">Table </w:t>
       </w:r>
-      <w:r>
-        <w:fldChar w:fldCharType="begin"/>
-      </w:r>
-      <w:r>
-        <w:instrText xml:space="preserve"> SEQ Table \* ARABIC </w:instrText>
-      </w:r>
-      <w:r>
-        <w:fldChar w:fldCharType="separate"/>
-      </w:r>
-      <w:r>
-        <w:rPr>
-          <w:noProof/>
-        </w:rPr>
-        <w:t>1</w:t>
-      </w:r>
-      <w:r>
-        <w:fldChar w:fldCharType="end"/>
-      </w:r>
+      <w:fldSimple w:instr=" SEQ Table \* ARABIC ">
+        <w:r>
+          <w:rPr>
+            <w:noProof/>
+          </w:rPr>
+          <w:t>1</w:t>
+        </w:r>
+      </w:fldSimple>
       <w:r>
         <w:t>: Data format used to write to MPU9250 registers.</w:t>
       </w:r>
@@ -13082,16 +13072,7 @@
         <w:jc w:val="center"/>
       </w:pPr>
       <w:r>
-        <w:t xml:space="preserve">Table 9: </w:t>
-      </w:r>
-      <w:r>
-        <w:t xml:space="preserve">Description of inputs and outputs of the </w:t>
-      </w:r>
-      <w:r>
-        <w:t>UART Transmitter</w:t>
-      </w:r>
-      <w:r>
-        <w:t xml:space="preserve"> component.</w:t>
+        <w:t>Table 9: Description of inputs and outputs of the UART Transmitter component.</w:t>
       </w:r>
     </w:p>
     <w:p>
@@ -13317,152 +13298,186 @@
           <w:ilvl w:val="0"/>
           <w:numId w:val="19"/>
         </w:numPr>
-        <w:rPr>
-          <w:color w:val="FF0000"/>
-        </w:rPr>
-      </w:pPr>
-      <w:r>
-        <w:rPr>
-          <w:rFonts w:ascii="Calibri" w:eastAsia="Times New Roman" w:hAnsi="Calibri" w:cs="Calibri"/>
-          <w:color w:val="FF0000"/>
-          <w:lang w:eastAsia="en-GB"/>
-        </w:rPr>
+        <w:jc w:val="both"/>
+      </w:pPr>
+      <w:r>
         <w:t xml:space="preserve">When in the </w:t>
       </w:r>
       <w:proofErr w:type="spellStart"/>
       <w:r>
-        <w:rPr>
-          <w:rFonts w:ascii="Calibri" w:eastAsia="Times New Roman" w:hAnsi="Calibri" w:cs="Calibri"/>
-          <w:color w:val="FF0000"/>
-          <w:lang w:eastAsia="en-GB"/>
-        </w:rPr>
         <w:t>PrepareTx</w:t>
       </w:r>
       <w:proofErr w:type="spellEnd"/>
       <w:r>
-        <w:rPr>
-          <w:rFonts w:ascii="Calibri" w:eastAsia="Times New Roman" w:hAnsi="Calibri" w:cs="Calibri"/>
-          <w:color w:val="FF0000"/>
-          <w:lang w:eastAsia="en-GB"/>
-        </w:rPr>
-        <w:t xml:space="preserve"> state, </w:t>
-      </w:r>
-      <w:proofErr w:type="gramStart"/>
-      <w:r>
-        <w:rPr>
-          <w:rFonts w:ascii="Calibri" w:eastAsia="Times New Roman" w:hAnsi="Calibri" w:cs="Calibri"/>
-          <w:color w:val="FF0000"/>
-          <w:lang w:eastAsia="en-GB"/>
-        </w:rPr>
-        <w:t>The</w:t>
-      </w:r>
-      <w:proofErr w:type="gramEnd"/>
-      <w:r>
-        <w:rPr>
-          <w:rFonts w:ascii="Calibri" w:eastAsia="Times New Roman" w:hAnsi="Calibri" w:cs="Calibri"/>
-          <w:color w:val="FF0000"/>
-          <w:lang w:eastAsia="en-GB"/>
-        </w:rPr>
-        <w:t xml:space="preserve"> transmitter loads the data in the buffer for transmission in a FIFO fashion. This is the order in which the data will be sent from the transmitter. Since the ID is only an 8-bit number it does not need to be split during transmission and so when it Is loaded the buffer index automatically increments to 1. if for example data from position 1 is sent, x-axis data bits 31-16, it will have to be split into two transactions before the buffer index is incremented. The lower byte will be loaded for transmission first and the upper byte second. When all the data in the buffer is transmitted the transmitter will transition to the IDLE state but until then the component will keep transitioning to the </w:t>
+        <w:t xml:space="preserve"> state, the transmitter loads the data for transmission in a first in first out fashion. The transmitter contains a pointer which points to the data in the buffer that will be transmitted. Since the buffer holds 7 pieces of data that were transmitted from the Data Processing Block, when all the samples are transmitted. The transmitter will transition back to the IDLE state. When the actual orientation data is transmitted, two transmissions occur for a sample stored in the same position. This is because the buffer stores 16-bit values and the UART protocol only allows 8-bit wide data to be transmitted. In the first transmission, the most significant byte is sent of the sample is sent and during the second transmission the least significant byte is transmitted. In the case of the sample containing the identification byte, only one transaction is necessary as this piece of data is only 8-bits wide. After the identification byte is loaded the pointer which points to the position from which data is to be loaded for transmission is incremented. In the case of the orientation data, the pointer is only incremented once the lower byte of each orientation sample is loaded for transmission. Once again, in this state the </w:t>
       </w:r>
       <w:proofErr w:type="spellStart"/>
       <w:r>
-        <w:rPr>
-          <w:rFonts w:ascii="Calibri" w:eastAsia="Times New Roman" w:hAnsi="Calibri" w:cs="Calibri"/>
-          <w:color w:val="FF0000"/>
-          <w:lang w:eastAsia="en-GB"/>
-        </w:rPr>
+        <w:t>oTx</w:t>
+      </w:r>
+      <w:proofErr w:type="spellEnd"/>
+      <w:r>
+        <w:t xml:space="preserve"> output is still asserted high. Once the data is loaded, the transmitter transitions to the </w:t>
+      </w:r>
+      <w:proofErr w:type="spellStart"/>
+      <w:r>
         <w:t>Txstrb</w:t>
       </w:r>
       <w:proofErr w:type="spellEnd"/>
       <w:r>
-        <w:rPr>
-          <w:rFonts w:ascii="Calibri" w:eastAsia="Times New Roman" w:hAnsi="Calibri" w:cs="Calibri"/>
-          <w:color w:val="FF0000"/>
-          <w:lang w:eastAsia="en-GB"/>
-        </w:rPr>
-        <w:t xml:space="preserve"> state. The </w:t>
+        <w:t xml:space="preserve"> state. </w:t>
+      </w:r>
+    </w:p>
+    <w:p>
+      <w:pPr>
+        <w:pStyle w:val="ListParagraph"/>
+        <w:numPr>
+          <w:ilvl w:val="0"/>
+          <w:numId w:val="19"/>
+        </w:numPr>
+        <w:jc w:val="both"/>
+      </w:pPr>
+      <w:r>
+        <w:lastRenderedPageBreak/>
+        <w:t xml:space="preserve">When in the </w:t>
       </w:r>
       <w:proofErr w:type="spellStart"/>
       <w:r>
-        <w:rPr>
-          <w:rFonts w:ascii="Calibri" w:eastAsia="Times New Roman" w:hAnsi="Calibri" w:cs="Calibri"/>
-          <w:color w:val="FF0000"/>
-          <w:lang w:eastAsia="en-GB"/>
-        </w:rPr>
+        <w:t>Txstrb</w:t>
+      </w:r>
+      <w:proofErr w:type="spellEnd"/>
+      <w:r>
+        <w:t xml:space="preserve"> state, the transmitter </w:t>
+      </w:r>
+      <w:proofErr w:type="spellStart"/>
+      <w:r>
+        <w:t>assertes</w:t>
+      </w:r>
+      <w:proofErr w:type="spellEnd"/>
+      <w:r>
+        <w:t xml:space="preserve"> the </w:t>
+      </w:r>
+      <w:proofErr w:type="spellStart"/>
+      <w:r>
         <w:t>oTx</w:t>
       </w:r>
       <w:proofErr w:type="spellEnd"/>
       <w:r>
-        <w:rPr>
-          <w:rFonts w:ascii="Calibri" w:eastAsia="Times New Roman" w:hAnsi="Calibri" w:cs="Calibri"/>
-          <w:color w:val="FF0000"/>
-          <w:lang w:eastAsia="en-GB"/>
-        </w:rPr>
-        <w:t xml:space="preserve"> is still kept high in this state</w:t>
+        <w:t xml:space="preserve"> pin low to sends the start bit to notify the Bluetooth module that a transaction is starting. </w:t>
+      </w:r>
+      <w:r>
+        <w:rPr>
+          <w:rFonts w:ascii="Calibri" w:eastAsia="Times New Roman" w:hAnsi="Calibri" w:cs="Calibri"/>
+          <w:lang w:eastAsia="en-GB"/>
+        </w:rPr>
+        <w:t xml:space="preserve">As mentioned earlier, the calculated clock cycles per each bit transmitted is 9 and therefore the transmitter has to count to 9 before it starts transmitting other data. Once the counter reaches 9 clock cycles it is reset and the UART transmitter transitions to the </w:t>
+      </w:r>
+      <w:proofErr w:type="spellStart"/>
+      <w:r>
+        <w:rPr>
+          <w:rFonts w:ascii="Calibri" w:eastAsia="Times New Roman" w:hAnsi="Calibri" w:cs="Calibri"/>
+          <w:lang w:eastAsia="en-GB"/>
+        </w:rPr>
+        <w:t>Txdb</w:t>
+      </w:r>
+      <w:proofErr w:type="spellEnd"/>
+      <w:r>
+        <w:rPr>
+          <w:rFonts w:ascii="Calibri" w:eastAsia="Times New Roman" w:hAnsi="Calibri" w:cs="Calibri"/>
+          <w:lang w:eastAsia="en-GB"/>
+        </w:rPr>
+        <w:t xml:space="preserve"> state.</w:t>
+      </w:r>
+    </w:p>
+    <w:p>
+      <w:pPr>
+        <w:pStyle w:val="ListParagraph"/>
+        <w:numPr>
+          <w:ilvl w:val="0"/>
+          <w:numId w:val="19"/>
+        </w:numPr>
+        <w:jc w:val="both"/>
+      </w:pPr>
+      <w:r>
+        <w:t xml:space="preserve">When in the </w:t>
+      </w:r>
+      <w:proofErr w:type="spellStart"/>
+      <w:r>
+        <w:t>Txdb</w:t>
+      </w:r>
+      <w:proofErr w:type="spellEnd"/>
+      <w:r>
+        <w:t xml:space="preserve"> state, the byte loaded for transmission is transmitted one bit at a time. There are two counters in this state. The first is incremented on every clock cycle to track whether the bit was asserted for 9 clock cycles. The second counter keeps track of how many bits have been transmitted. Once all 8 bits have been asserted on the </w:t>
+      </w:r>
+      <w:proofErr w:type="spellStart"/>
+      <w:r>
+        <w:t>oTx</w:t>
+      </w:r>
+      <w:proofErr w:type="spellEnd"/>
+      <w:r>
+        <w:t xml:space="preserve"> output, each for 9 clock cycles, the transmitter transitions to the </w:t>
+      </w:r>
+      <w:proofErr w:type="spellStart"/>
+      <w:r>
+        <w:t>Txstpb</w:t>
+      </w:r>
+      <w:proofErr w:type="spellEnd"/>
+      <w:r>
+        <w:t xml:space="preserve"> state.</w:t>
+      </w:r>
+    </w:p>
+    <w:p>
+      <w:pPr>
+        <w:pStyle w:val="ListParagraph"/>
+        <w:numPr>
+          <w:ilvl w:val="0"/>
+          <w:numId w:val="19"/>
+        </w:numPr>
+        <w:jc w:val="both"/>
+      </w:pPr>
+      <w:r>
+        <w:t xml:space="preserve">When in the </w:t>
+      </w:r>
+      <w:proofErr w:type="spellStart"/>
+      <w:r>
+        <w:t>Txstpb</w:t>
+      </w:r>
+      <w:proofErr w:type="spellEnd"/>
+      <w:r>
+        <w:t xml:space="preserve"> state, the </w:t>
+      </w:r>
+      <w:proofErr w:type="spellStart"/>
+      <w:r>
+        <w:t>oTx</w:t>
+      </w:r>
+      <w:proofErr w:type="spellEnd"/>
+      <w:r>
+        <w:t xml:space="preserve"> output is asserted high in order to transmit the stop bit to notify the Bluetooth module that the transmission has ended. Once again, a counter </w:t>
+      </w:r>
+      <w:r>
+        <w:t xml:space="preserve">tracks </w:t>
       </w:r>
       <w:bookmarkStart w:id="1" w:name="_GoBack"/>
       <w:bookmarkEnd w:id="1"/>
+      <w:r>
+        <w:t xml:space="preserve">whether 9 clock cycles have occurred before transitioning </w:t>
+      </w:r>
+      <w:r>
+        <w:t xml:space="preserve">back to the </w:t>
+      </w:r>
+      <w:proofErr w:type="spellStart"/>
+      <w:r>
+        <w:t>PrepareTx</w:t>
+      </w:r>
+      <w:proofErr w:type="spellEnd"/>
+      <w:r>
+        <w:t xml:space="preserve"> state.</w:t>
+      </w:r>
     </w:p>
     <w:p>
       <w:pPr>
-        <w:numPr>
-          <w:ilvl w:val="0"/>
-          <w:numId w:val="18"/>
-        </w:numPr>
-        <w:spacing w:after="0" w:line="240" w:lineRule="auto"/>
-        <w:ind w:left="540"/>
-        <w:textAlignment w:val="center"/>
-        <w:rPr>
-          <w:rFonts w:ascii="Calibri" w:eastAsia="Times New Roman" w:hAnsi="Calibri" w:cs="Calibri"/>
-          <w:color w:val="FF0000"/>
-          <w:lang w:eastAsia="en-GB"/>
-        </w:rPr>
-      </w:pPr>
-      <w:r>
-        <w:rPr>
-          <w:rFonts w:ascii="Calibri" w:eastAsia="Times New Roman" w:hAnsi="Calibri" w:cs="Calibri"/>
-          <w:color w:val="FF0000"/>
-          <w:lang w:eastAsia="en-GB"/>
-        </w:rPr>
-        <w:t xml:space="preserve">From this point on the transmitter acts the same as the previous transmitter the only difference being that when in the </w:t>
-      </w:r>
-      <w:proofErr w:type="spellStart"/>
-      <w:r>
-        <w:rPr>
-          <w:rFonts w:ascii="Calibri" w:eastAsia="Times New Roman" w:hAnsi="Calibri" w:cs="Calibri"/>
-          <w:color w:val="FF0000"/>
-          <w:lang w:eastAsia="en-GB"/>
-        </w:rPr>
-        <w:t>Txstpb</w:t>
-      </w:r>
-      <w:proofErr w:type="spellEnd"/>
-      <w:r>
-        <w:rPr>
-          <w:rFonts w:ascii="Calibri" w:eastAsia="Times New Roman" w:hAnsi="Calibri" w:cs="Calibri"/>
-          <w:color w:val="FF0000"/>
-          <w:lang w:eastAsia="en-GB"/>
-        </w:rPr>
-        <w:t xml:space="preserve"> state, instead of returning to the IDLE state, the transmitter returns to the </w:t>
-      </w:r>
-      <w:proofErr w:type="spellStart"/>
-      <w:r>
-        <w:rPr>
-          <w:rFonts w:ascii="Calibri" w:eastAsia="Times New Roman" w:hAnsi="Calibri" w:cs="Calibri"/>
-          <w:color w:val="FF0000"/>
-          <w:lang w:eastAsia="en-GB"/>
-        </w:rPr>
-        <w:t>PrepareTx</w:t>
-      </w:r>
-      <w:proofErr w:type="spellEnd"/>
-      <w:r>
-        <w:rPr>
-          <w:rFonts w:ascii="Calibri" w:eastAsia="Times New Roman" w:hAnsi="Calibri" w:cs="Calibri"/>
-          <w:color w:val="FF0000"/>
-          <w:lang w:eastAsia="en-GB"/>
-        </w:rPr>
-        <w:t xml:space="preserve"> state.</w:t>
-      </w:r>
+        <w:jc w:val="both"/>
+      </w:pPr>
     </w:p>
     <w:p>
       <w:pPr>
@@ -13989,6 +14004,7 @@
                 <w:rFonts w:ascii="Calibri" w:eastAsia="Times New Roman" w:hAnsi="Calibri" w:cs="Calibri"/>
                 <w:lang w:eastAsia="en-GB"/>
               </w:rPr>
+              <w:lastRenderedPageBreak/>
               <w:t>Accelerometer x-axis Low Byte</w:t>
             </w:r>
           </w:p>
@@ -16571,6 +16587,7 @@
                 <w:szCs w:val="16"/>
                 <w:lang w:eastAsia="en-GB"/>
               </w:rPr>
+              <w:lastRenderedPageBreak/>
               <w:t>Description</w:t>
             </w:r>
           </w:p>
@@ -17501,7 +17518,6 @@
           <w:szCs w:val="22"/>
           <w:u w:val="single"/>
         </w:rPr>
-        <w:lastRenderedPageBreak/>
         <w:t>Section 3</w:t>
       </w:r>
     </w:p>
@@ -19586,6 +19602,155 @@
     </w:lvl>
   </w:abstractNum>
   <w:abstractNum w:abstractNumId="12" w15:restartNumberingAfterBreak="0">
+    <w:nsid w:val="61E6733C"/>
+    <w:multiLevelType w:val="multilevel"/>
+    <w:tmpl w:val="3E1E8EAA"/>
+    <w:lvl w:ilvl="0">
+      <w:start w:val="1"/>
+      <w:numFmt w:val="bullet"/>
+      <w:lvlText w:val=""/>
+      <w:lvlJc w:val="left"/>
+      <w:pPr>
+        <w:tabs>
+          <w:tab w:val="num" w:pos="720"/>
+        </w:tabs>
+        <w:ind w:left="720" w:hanging="360"/>
+      </w:pPr>
+      <w:rPr>
+        <w:rFonts w:ascii="Symbol" w:hAnsi="Symbol" w:hint="default"/>
+        <w:sz w:val="20"/>
+      </w:rPr>
+    </w:lvl>
+    <w:lvl w:ilvl="1" w:tentative="1">
+      <w:start w:val="1"/>
+      <w:numFmt w:val="bullet"/>
+      <w:lvlText w:val=""/>
+      <w:lvlJc w:val="left"/>
+      <w:pPr>
+        <w:tabs>
+          <w:tab w:val="num" w:pos="1440"/>
+        </w:tabs>
+        <w:ind w:left="1440" w:hanging="360"/>
+      </w:pPr>
+      <w:rPr>
+        <w:rFonts w:ascii="Symbol" w:hAnsi="Symbol" w:hint="default"/>
+        <w:sz w:val="20"/>
+      </w:rPr>
+    </w:lvl>
+    <w:lvl w:ilvl="2" w:tentative="1">
+      <w:start w:val="1"/>
+      <w:numFmt w:val="bullet"/>
+      <w:lvlText w:val=""/>
+      <w:lvlJc w:val="left"/>
+      <w:pPr>
+        <w:tabs>
+          <w:tab w:val="num" w:pos="2160"/>
+        </w:tabs>
+        <w:ind w:left="2160" w:hanging="360"/>
+      </w:pPr>
+      <w:rPr>
+        <w:rFonts w:ascii="Symbol" w:hAnsi="Symbol" w:hint="default"/>
+        <w:sz w:val="20"/>
+      </w:rPr>
+    </w:lvl>
+    <w:lvl w:ilvl="3" w:tentative="1">
+      <w:start w:val="1"/>
+      <w:numFmt w:val="bullet"/>
+      <w:lvlText w:val=""/>
+      <w:lvlJc w:val="left"/>
+      <w:pPr>
+        <w:tabs>
+          <w:tab w:val="num" w:pos="2880"/>
+        </w:tabs>
+        <w:ind w:left="2880" w:hanging="360"/>
+      </w:pPr>
+      <w:rPr>
+        <w:rFonts w:ascii="Symbol" w:hAnsi="Symbol" w:hint="default"/>
+        <w:sz w:val="20"/>
+      </w:rPr>
+    </w:lvl>
+    <w:lvl w:ilvl="4" w:tentative="1">
+      <w:start w:val="1"/>
+      <w:numFmt w:val="bullet"/>
+      <w:lvlText w:val=""/>
+      <w:lvlJc w:val="left"/>
+      <w:pPr>
+        <w:tabs>
+          <w:tab w:val="num" w:pos="3600"/>
+        </w:tabs>
+        <w:ind w:left="3600" w:hanging="360"/>
+      </w:pPr>
+      <w:rPr>
+        <w:rFonts w:ascii="Symbol" w:hAnsi="Symbol" w:hint="default"/>
+        <w:sz w:val="20"/>
+      </w:rPr>
+    </w:lvl>
+    <w:lvl w:ilvl="5" w:tentative="1">
+      <w:start w:val="1"/>
+      <w:numFmt w:val="bullet"/>
+      <w:lvlText w:val=""/>
+      <w:lvlJc w:val="left"/>
+      <w:pPr>
+        <w:tabs>
+          <w:tab w:val="num" w:pos="4320"/>
+        </w:tabs>
+        <w:ind w:left="4320" w:hanging="360"/>
+      </w:pPr>
+      <w:rPr>
+        <w:rFonts w:ascii="Symbol" w:hAnsi="Symbol" w:hint="default"/>
+        <w:sz w:val="20"/>
+      </w:rPr>
+    </w:lvl>
+    <w:lvl w:ilvl="6" w:tentative="1">
+      <w:start w:val="1"/>
+      <w:numFmt w:val="bullet"/>
+      <w:lvlText w:val=""/>
+      <w:lvlJc w:val="left"/>
+      <w:pPr>
+        <w:tabs>
+          <w:tab w:val="num" w:pos="5040"/>
+        </w:tabs>
+        <w:ind w:left="5040" w:hanging="360"/>
+      </w:pPr>
+      <w:rPr>
+        <w:rFonts w:ascii="Symbol" w:hAnsi="Symbol" w:hint="default"/>
+        <w:sz w:val="20"/>
+      </w:rPr>
+    </w:lvl>
+    <w:lvl w:ilvl="7" w:tentative="1">
+      <w:start w:val="1"/>
+      <w:numFmt w:val="bullet"/>
+      <w:lvlText w:val=""/>
+      <w:lvlJc w:val="left"/>
+      <w:pPr>
+        <w:tabs>
+          <w:tab w:val="num" w:pos="5760"/>
+        </w:tabs>
+        <w:ind w:left="5760" w:hanging="360"/>
+      </w:pPr>
+      <w:rPr>
+        <w:rFonts w:ascii="Symbol" w:hAnsi="Symbol" w:hint="default"/>
+        <w:sz w:val="20"/>
+      </w:rPr>
+    </w:lvl>
+    <w:lvl w:ilvl="8" w:tentative="1">
+      <w:start w:val="1"/>
+      <w:numFmt w:val="bullet"/>
+      <w:lvlText w:val=""/>
+      <w:lvlJc w:val="left"/>
+      <w:pPr>
+        <w:tabs>
+          <w:tab w:val="num" w:pos="6480"/>
+        </w:tabs>
+        <w:ind w:left="6480" w:hanging="360"/>
+      </w:pPr>
+      <w:rPr>
+        <w:rFonts w:ascii="Symbol" w:hAnsi="Symbol" w:hint="default"/>
+        <w:sz w:val="20"/>
+      </w:rPr>
+    </w:lvl>
+  </w:abstractNum>
+  <w:abstractNum w:abstractNumId="13" w15:restartNumberingAfterBreak="0">
     <w:nsid w:val="6294228C"/>
     <w:multiLevelType w:val="multilevel"/>
     <w:tmpl w:val="3E406688"/>
@@ -19734,7 +19899,7 @@
       </w:rPr>
     </w:lvl>
   </w:abstractNum>
-  <w:abstractNum w:abstractNumId="13" w15:restartNumberingAfterBreak="0">
+  <w:abstractNum w:abstractNumId="14" w15:restartNumberingAfterBreak="0">
     <w:nsid w:val="66715CC7"/>
     <w:multiLevelType w:val="hybridMultilevel"/>
     <w:tmpl w:val="FC34D894"/>
@@ -19847,7 +20012,7 @@
       </w:rPr>
     </w:lvl>
   </w:abstractNum>
-  <w:abstractNum w:abstractNumId="14" w15:restartNumberingAfterBreak="0">
+  <w:abstractNum w:abstractNumId="15" w15:restartNumberingAfterBreak="0">
     <w:nsid w:val="6FB53582"/>
     <w:multiLevelType w:val="hybridMultilevel"/>
     <w:tmpl w:val="FAD210B2"/>
@@ -19960,7 +20125,7 @@
       </w:rPr>
     </w:lvl>
   </w:abstractNum>
-  <w:abstractNum w:abstractNumId="15" w15:restartNumberingAfterBreak="0">
+  <w:abstractNum w:abstractNumId="16" w15:restartNumberingAfterBreak="0">
     <w:nsid w:val="72D05891"/>
     <w:multiLevelType w:val="multilevel"/>
     <w:tmpl w:val="F9AE1F3A"/>
@@ -20109,7 +20274,7 @@
       </w:rPr>
     </w:lvl>
   </w:abstractNum>
-  <w:abstractNum w:abstractNumId="16" w15:restartNumberingAfterBreak="0">
+  <w:abstractNum w:abstractNumId="17" w15:restartNumberingAfterBreak="0">
     <w:nsid w:val="746A5611"/>
     <w:multiLevelType w:val="hybridMultilevel"/>
     <w:tmpl w:val="326CA7E0"/>
@@ -20222,7 +20387,7 @@
       </w:rPr>
     </w:lvl>
   </w:abstractNum>
-  <w:abstractNum w:abstractNumId="17" w15:restartNumberingAfterBreak="0">
+  <w:abstractNum w:abstractNumId="18" w15:restartNumberingAfterBreak="0">
     <w:nsid w:val="76C23600"/>
     <w:multiLevelType w:val="hybridMultilevel"/>
     <w:tmpl w:val="9A7E79AE"/>
@@ -20335,7 +20500,7 @@
       </w:rPr>
     </w:lvl>
   </w:abstractNum>
-  <w:abstractNum w:abstractNumId="18" w15:restartNumberingAfterBreak="0">
+  <w:abstractNum w:abstractNumId="19" w15:restartNumberingAfterBreak="0">
     <w:nsid w:val="79E47231"/>
     <w:multiLevelType w:val="multilevel"/>
     <w:tmpl w:val="1AD82036"/>
@@ -20491,19 +20656,19 @@
     <w:abstractNumId w:val="2"/>
   </w:num>
   <w:num w:numId="3">
-    <w:abstractNumId w:val="17"/>
+    <w:abstractNumId w:val="18"/>
   </w:num>
   <w:num w:numId="4">
-    <w:abstractNumId w:val="12"/>
+    <w:abstractNumId w:val="13"/>
   </w:num>
   <w:num w:numId="5">
-    <w:abstractNumId w:val="15"/>
+    <w:abstractNumId w:val="16"/>
   </w:num>
   <w:num w:numId="6">
     <w:abstractNumId w:val="1"/>
   </w:num>
   <w:num w:numId="7">
-    <w:abstractNumId w:val="16"/>
+    <w:abstractNumId w:val="17"/>
   </w:num>
   <w:num w:numId="8">
     <w:abstractNumId w:val="6"/>
@@ -20515,10 +20680,10 @@
     <w:abstractNumId w:val="4"/>
   </w:num>
   <w:num w:numId="11">
-    <w:abstractNumId w:val="13"/>
+    <w:abstractNumId w:val="14"/>
   </w:num>
   <w:num w:numId="12">
-    <w:abstractNumId w:val="18"/>
+    <w:abstractNumId w:val="19"/>
   </w:num>
   <w:num w:numId="13">
     <w:abstractNumId w:val="7"/>
@@ -20533,13 +20698,16 @@
     <w:abstractNumId w:val="8"/>
   </w:num>
   <w:num w:numId="17">
-    <w:abstractNumId w:val="14"/>
+    <w:abstractNumId w:val="15"/>
   </w:num>
   <w:num w:numId="18">
     <w:abstractNumId w:val="11"/>
   </w:num>
   <w:num w:numId="19">
     <w:abstractNumId w:val="10"/>
+  </w:num>
+  <w:num w:numId="20">
+    <w:abstractNumId w:val="12"/>
   </w:num>
 </w:numbering>
 </file>
@@ -21468,7 +21636,7 @@
 </file>
 
 <file path=customXml/itemProps1.xml><?xml version="1.0" encoding="utf-8"?>
-<ds:datastoreItem xmlns:ds="http://schemas.openxmlformats.org/officeDocument/2006/customXml" ds:itemID="{B9BCFFEE-F772-4113-85AB-8EF6CFA0BF22}">
+<ds:datastoreItem xmlns:ds="http://schemas.openxmlformats.org/officeDocument/2006/customXml" ds:itemID="{A491D43E-410B-49AE-8AA9-BFCE0B47557F}">
   <ds:schemaRefs>
     <ds:schemaRef ds:uri="http://schemas.openxmlformats.org/officeDocument/2006/bibliography"/>
   </ds:schemaRefs>

</xml_diff>

<commit_message>
working on the Data Processing Block
</commit_message>
<xml_diff>
--- a/Report/Design - Communication network.docx
+++ b/Report/Design - Communication network.docx
@@ -2125,14 +2125,36 @@
       <w:r>
         <w:t xml:space="preserve">Table </w:t>
       </w:r>
-      <w:fldSimple w:instr=" SEQ Table \* ARABIC ">
-        <w:r>
-          <w:rPr>
-            <w:noProof/>
-          </w:rPr>
-          <w:t>1</w:t>
-        </w:r>
-      </w:fldSimple>
+      <w:r>
+        <w:rPr>
+          <w:noProof/>
+        </w:rPr>
+        <w:fldChar w:fldCharType="begin"/>
+      </w:r>
+      <w:r>
+        <w:rPr>
+          <w:noProof/>
+        </w:rPr>
+        <w:instrText xml:space="preserve"> SEQ Table \* ARABIC </w:instrText>
+      </w:r>
+      <w:r>
+        <w:rPr>
+          <w:noProof/>
+        </w:rPr>
+        <w:fldChar w:fldCharType="separate"/>
+      </w:r>
+      <w:r>
+        <w:rPr>
+          <w:noProof/>
+        </w:rPr>
+        <w:t>1</w:t>
+      </w:r>
+      <w:r>
+        <w:rPr>
+          <w:noProof/>
+        </w:rPr>
+        <w:fldChar w:fldCharType="end"/>
+      </w:r>
       <w:r>
         <w:t>: Data format used to write to MPU9250 registers.</w:t>
       </w:r>
@@ -4398,7 +4420,13 @@
         <w:t xml:space="preserve">is also used by the STML432 for error checking to determine whether the batch of data was sent correctly. The identification byte conveys </w:t>
       </w:r>
       <w:r>
-        <w:t>the following information (See Appendix B for more detail):</w:t>
+        <w:t xml:space="preserve">the following information (See Appendix </w:t>
+      </w:r>
+      <w:r>
+        <w:t>C</w:t>
+      </w:r>
+      <w:r>
+        <w:t xml:space="preserve"> for more detail):</w:t>
       </w:r>
     </w:p>
     <w:p>
@@ -9142,6 +9170,11 @@
       </w:pPr>
     </w:p>
     <w:p>
+      <w:r>
+        <w:br w:type="page"/>
+      </w:r>
+    </w:p>
+    <w:p>
       <w:pPr>
         <w:pStyle w:val="Heading2"/>
         <w:rPr>
@@ -9152,6 +9185,652 @@
         <w:rPr>
           <w:b/>
         </w:rPr>
+        <w:lastRenderedPageBreak/>
+        <w:t xml:space="preserve">Data </w:t>
+      </w:r>
+      <w:r>
+        <w:rPr>
+          <w:b/>
+        </w:rPr>
+        <w:t>Processing</w:t>
+      </w:r>
+      <w:r>
+        <w:rPr>
+          <w:b/>
+        </w:rPr>
+        <w:t xml:space="preserve"> Block</w:t>
+      </w:r>
+    </w:p>
+    <w:p>
+      <w:pPr>
+        <w:jc w:val="both"/>
+      </w:pPr>
+      <w:r>
+        <w:t xml:space="preserve">The communication side of this block is responsible for receiving data from the Data Extraction Block over SPI, converting the processed orientation data into a format that can be sent over SPI and then transmitting the data to the FPGA Wireless Communication Block using SPI. In this case the STM32L432 development board acts as the slave device to the FPGA which controls the process of transmission to the </w:t>
+      </w:r>
+      <w:r>
+        <w:t xml:space="preserve">board. </w:t>
+      </w:r>
+      <w:r>
+        <w:t>‘Direct Memory Access’</w:t>
+      </w:r>
+      <w:r>
+        <w:t xml:space="preserve"> (DMA)</w:t>
+      </w:r>
+      <w:r>
+        <w:t xml:space="preserve"> has been implemented with the Serial Peripheral Interface </w:t>
+      </w:r>
+      <w:r>
+        <w:t>in order to increase the rate of transmissions.</w:t>
+      </w:r>
+      <w:r>
+        <w:t xml:space="preserve"> The programming language used to implement this block is C++.</w:t>
+      </w:r>
+    </w:p>
+    <w:p>
+      <w:pPr>
+        <w:pStyle w:val="Heading3"/>
+        <w:rPr>
+          <w:b/>
+        </w:rPr>
+      </w:pPr>
+      <w:r>
+        <w:rPr>
+          <w:b/>
+        </w:rPr>
+        <w:t>S</w:t>
+      </w:r>
+      <w:r>
+        <w:rPr>
+          <w:b/>
+        </w:rPr>
+        <w:t xml:space="preserve">erial </w:t>
+      </w:r>
+      <w:r>
+        <w:rPr>
+          <w:b/>
+        </w:rPr>
+        <w:t>P</w:t>
+      </w:r>
+      <w:r>
+        <w:rPr>
+          <w:b/>
+        </w:rPr>
+        <w:t xml:space="preserve">eripheral </w:t>
+      </w:r>
+      <w:r>
+        <w:rPr>
+          <w:b/>
+        </w:rPr>
+        <w:t>I</w:t>
+      </w:r>
+      <w:r>
+        <w:rPr>
+          <w:b/>
+        </w:rPr>
+        <w:t>nterface</w:t>
+      </w:r>
+      <w:r>
+        <w:rPr>
+          <w:b/>
+        </w:rPr>
+        <w:t xml:space="preserve"> Slave Setup</w:t>
+      </w:r>
+    </w:p>
+    <w:p>
+      <w:pPr>
+        <w:jc w:val="both"/>
+      </w:pPr>
+      <w:r>
+        <w:t xml:space="preserve">Before transmission between the two boards can occur, the Serial Peripheral Interface needs to be set-up on the STM32L432 board. </w:t>
+      </w:r>
+      <w:r>
+        <w:t xml:space="preserve">To do this a number of registers have to be written to in order to </w:t>
+      </w:r>
+      <w:r>
+        <w:t>do</w:t>
+      </w:r>
+      <w:r>
+        <w:t xml:space="preserve"> the following:</w:t>
+      </w:r>
+    </w:p>
+    <w:p>
+      <w:pPr>
+        <w:pStyle w:val="ListParagraph"/>
+        <w:numPr>
+          <w:ilvl w:val="0"/>
+          <w:numId w:val="24"/>
+        </w:numPr>
+        <w:jc w:val="both"/>
+      </w:pPr>
+      <w:r>
+        <w:t>Enable the clock for port</w:t>
+      </w:r>
+      <w:r>
+        <w:t>s</w:t>
+      </w:r>
+      <w:r>
+        <w:t xml:space="preserve"> containing the pins that can be configured to use SPI</w:t>
+      </w:r>
+      <w:r>
+        <w:t xml:space="preserve"> and also enable the SPI clock</w:t>
+      </w:r>
+      <w:r>
+        <w:t>.</w:t>
+      </w:r>
+    </w:p>
+    <w:p>
+      <w:pPr>
+        <w:pStyle w:val="ListParagraph"/>
+        <w:numPr>
+          <w:ilvl w:val="0"/>
+          <w:numId w:val="24"/>
+        </w:numPr>
+        <w:jc w:val="both"/>
+      </w:pPr>
+      <w:r>
+        <w:t xml:space="preserve">Enable the pins that can be configured to be used as SPI pins. They have to be enabled as </w:t>
+      </w:r>
+      <w:r>
+        <w:t>‘Alternate Function’ pins to allow the pins to be configured as SPI pins.</w:t>
+      </w:r>
+    </w:p>
+    <w:p>
+      <w:pPr>
+        <w:pStyle w:val="ListParagraph"/>
+        <w:numPr>
+          <w:ilvl w:val="0"/>
+          <w:numId w:val="24"/>
+        </w:numPr>
+        <w:jc w:val="both"/>
+      </w:pPr>
+      <w:r>
+        <w:t xml:space="preserve">Configure </w:t>
+      </w:r>
+      <w:r>
+        <w:t>the pins to their corresponding alternate function</w:t>
+      </w:r>
+      <w:r>
+        <w:t>. Two different serial peripheral interfaces can be used on the STM32L432, SPI1 and SPI</w:t>
+      </w:r>
+      <w:r>
+        <w:t>3.</w:t>
+      </w:r>
+      <w:r>
+        <w:t xml:space="preserve"> SPI1 is used for this project. Each pin enabled serves a different purpose for the SPI (see Appendix </w:t>
+      </w:r>
+      <w:r>
+        <w:t>B</w:t>
+      </w:r>
+      <w:r>
+        <w:t>).</w:t>
+      </w:r>
+    </w:p>
+    <w:p>
+      <w:pPr>
+        <w:pStyle w:val="ListParagraph"/>
+        <w:numPr>
+          <w:ilvl w:val="0"/>
+          <w:numId w:val="24"/>
+        </w:numPr>
+        <w:jc w:val="both"/>
+      </w:pPr>
+      <w:r>
+        <w:t>Specify the frequency that the SPI is to operate at. This frequency must be the same as the frequency of the master and therefore it is set to 1MHz.</w:t>
+      </w:r>
+    </w:p>
+    <w:p>
+      <w:pPr>
+        <w:pStyle w:val="ListParagraph"/>
+        <w:numPr>
+          <w:ilvl w:val="0"/>
+          <w:numId w:val="24"/>
+        </w:numPr>
+        <w:jc w:val="both"/>
+      </w:pPr>
+      <w:r>
+        <w:t xml:space="preserve">Specify the clock polarity (CPOL) and clock phase (CPHA). The clock polarity and clock phase must be identical to the clock polarity and phase of the master device in order to receive data correctly. </w:t>
+      </w:r>
+      <w:r>
+        <w:t>Since the SPI master in VHDL is set to CPOL = 1 and CPHA = 1, the SPI in the STM32L432 will be set to this clock polarity and phase.</w:t>
+      </w:r>
+    </w:p>
+    <w:p>
+      <w:pPr>
+        <w:pStyle w:val="ListParagraph"/>
+        <w:numPr>
+          <w:ilvl w:val="0"/>
+          <w:numId w:val="24"/>
+        </w:numPr>
+        <w:jc w:val="both"/>
+      </w:pPr>
+      <w:r>
+        <w:t>Specify the data width that the SPI is going to transmit.</w:t>
+      </w:r>
+    </w:p>
+    <w:p>
+      <w:pPr>
+        <w:pStyle w:val="ListParagraph"/>
+        <w:numPr>
+          <w:ilvl w:val="0"/>
+          <w:numId w:val="24"/>
+        </w:numPr>
+        <w:jc w:val="both"/>
+      </w:pPr>
+      <w:r>
+        <w:t>Enable SPI1</w:t>
+      </w:r>
+      <w:r>
+        <w:t>.</w:t>
+      </w:r>
+    </w:p>
+    <w:p>
+      <w:pPr>
+        <w:jc w:val="both"/>
+      </w:pPr>
+      <w:r>
+        <w:t>The following code extract demonstrates how the above steps were implemented in software.</w:t>
+      </w:r>
+      <w:r>
+        <w:t xml:space="preserve"> Step 7 is performed is performed after the configurating the SPI slave to work in DMA mode </w:t>
+      </w:r>
+      <w:r>
+        <w:t>(</w:t>
+      </w:r>
+      <w:r>
+        <w:t>s</w:t>
+      </w:r>
+      <w:r>
+        <w:t xml:space="preserve">ee </w:t>
+      </w:r>
+      <w:r>
+        <w:t xml:space="preserve">‘Direct Memory Access SPI Setup’ </w:t>
+      </w:r>
+      <w:r>
+        <w:t>section).</w:t>
+      </w:r>
+    </w:p>
+    <w:p>
+      <w:pPr>
+        <w:keepNext/>
+      </w:pPr>
+      <w:r>
+        <w:rPr>
+          <w:noProof/>
+        </w:rPr>
+        <w:drawing>
+          <wp:inline distT="0" distB="0" distL="0" distR="0" wp14:anchorId="0BE634C1" wp14:editId="2323893B">
+            <wp:extent cx="6182360" cy="2320290"/>
+            <wp:effectExtent l="0" t="0" r="8890" b="3810"/>
+            <wp:docPr id="11" name="Picture 11"/>
+            <wp:cNvGraphicFramePr>
+              <a:graphicFrameLocks xmlns:a="http://schemas.openxmlformats.org/drawingml/2006/main" noChangeAspect="1"/>
+            </wp:cNvGraphicFramePr>
+            <a:graphic xmlns:a="http://schemas.openxmlformats.org/drawingml/2006/main">
+              <a:graphicData uri="http://schemas.openxmlformats.org/drawingml/2006/picture">
+                <pic:pic xmlns:pic="http://schemas.openxmlformats.org/drawingml/2006/picture">
+                  <pic:nvPicPr>
+                    <pic:cNvPr id="0" name="Picture 2"/>
+                    <pic:cNvPicPr>
+                      <a:picLocks noChangeAspect="1" noChangeArrowheads="1"/>
+                    </pic:cNvPicPr>
+                  </pic:nvPicPr>
+                  <pic:blipFill>
+                    <a:blip r:embed="rId11" cstate="print">
+                      <a:extLst>
+                        <a:ext uri="{28A0092B-C50C-407E-A947-70E740481C1C}">
+                          <a14:useLocalDpi xmlns:a14="http://schemas.microsoft.com/office/drawing/2010/main" val="0"/>
+                        </a:ext>
+                      </a:extLst>
+                    </a:blip>
+                    <a:srcRect/>
+                    <a:stretch>
+                      <a:fillRect/>
+                    </a:stretch>
+                  </pic:blipFill>
+                  <pic:spPr bwMode="auto">
+                    <a:xfrm>
+                      <a:off x="0" y="0"/>
+                      <a:ext cx="6182360" cy="2320290"/>
+                    </a:xfrm>
+                    <a:prstGeom prst="rect">
+                      <a:avLst/>
+                    </a:prstGeom>
+                    <a:noFill/>
+                    <a:ln>
+                      <a:noFill/>
+                    </a:ln>
+                  </pic:spPr>
+                </pic:pic>
+              </a:graphicData>
+            </a:graphic>
+          </wp:inline>
+        </w:drawing>
+      </w:r>
+    </w:p>
+    <w:p>
+      <w:pPr>
+        <w:pStyle w:val="Caption"/>
+        <w:jc w:val="center"/>
+      </w:pPr>
+      <w:r>
+        <w:t xml:space="preserve">Figure 4: </w:t>
+      </w:r>
+      <w:r>
+        <w:t>C++ code used to configure STM32L432 registers to set-up SPI slave on the board.</w:t>
+      </w:r>
+    </w:p>
+    <w:p>
+      <w:r>
+        <w:br w:type="page"/>
+      </w:r>
+    </w:p>
+    <w:p>
+      <w:pPr>
+        <w:pStyle w:val="Heading3"/>
+        <w:rPr>
+          <w:b/>
+        </w:rPr>
+      </w:pPr>
+      <w:r>
+        <w:rPr>
+          <w:b/>
+        </w:rPr>
+        <w:lastRenderedPageBreak/>
+        <w:t xml:space="preserve">Direct Memory Access </w:t>
+      </w:r>
+      <w:r>
+        <w:rPr>
+          <w:b/>
+        </w:rPr>
+        <w:t>SPI</w:t>
+      </w:r>
+      <w:r>
+        <w:rPr>
+          <w:b/>
+        </w:rPr>
+        <w:t xml:space="preserve"> Setup</w:t>
+      </w:r>
+    </w:p>
+    <w:p>
+      <w:pPr>
+        <w:spacing w:after="0" w:line="240" w:lineRule="auto"/>
+        <w:jc w:val="both"/>
+        <w:rPr>
+          <w:rFonts w:ascii="Calibri" w:eastAsia="Times New Roman" w:hAnsi="Calibri" w:cs="Calibri"/>
+          <w:lang w:eastAsia="en-GB"/>
+        </w:rPr>
+      </w:pPr>
+      <w:r>
+        <w:rPr>
+          <w:rFonts w:ascii="Calibri" w:eastAsia="Times New Roman" w:hAnsi="Calibri" w:cs="Calibri"/>
+          <w:lang w:eastAsia="en-GB"/>
+        </w:rPr>
+        <w:t xml:space="preserve">The decision to implement the ‘Direct Memory Access’ (DMA) method in the serial peripheral interface was made due to the ability of allowing faster transfer rates than non-DMA SPI. Achieving the highest transfer rates possible in this communication network is important for the following reasons: </w:t>
+      </w:r>
+    </w:p>
+    <w:p>
+      <w:pPr>
+        <w:spacing w:after="0" w:line="240" w:lineRule="auto"/>
+        <w:jc w:val="both"/>
+        <w:rPr>
+          <w:rFonts w:ascii="Calibri" w:eastAsia="Times New Roman" w:hAnsi="Calibri" w:cs="Calibri"/>
+          <w:lang w:eastAsia="en-GB"/>
+        </w:rPr>
+      </w:pPr>
+    </w:p>
+    <w:p>
+      <w:pPr>
+        <w:pStyle w:val="ListParagraph"/>
+        <w:numPr>
+          <w:ilvl w:val="0"/>
+          <w:numId w:val="27"/>
+        </w:numPr>
+        <w:spacing w:after="0" w:line="240" w:lineRule="auto"/>
+        <w:jc w:val="both"/>
+        <w:rPr>
+          <w:rFonts w:ascii="Calibri" w:eastAsia="Times New Roman" w:hAnsi="Calibri" w:cs="Calibri"/>
+          <w:lang w:eastAsia="en-GB"/>
+        </w:rPr>
+      </w:pPr>
+      <w:r>
+        <w:rPr>
+          <w:rFonts w:ascii="Calibri" w:eastAsia="Times New Roman" w:hAnsi="Calibri" w:cs="Calibri"/>
+          <w:lang w:eastAsia="en-GB"/>
+        </w:rPr>
+        <w:t xml:space="preserve">Obtaining accurate orientation angle from the gyroscope is dependant on the integration process. The accuracy of integration depends on the number of samples that are integrated per unit time; the larger the number of samples, the more accurate the orientation calculations are. The number of samples available for integration per unit time is in turn dependant on the rate of transfer. </w:t>
+      </w:r>
+    </w:p>
+    <w:p>
+      <w:pPr>
+        <w:pStyle w:val="ListParagraph"/>
+        <w:numPr>
+          <w:ilvl w:val="0"/>
+          <w:numId w:val="27"/>
+        </w:numPr>
+        <w:spacing w:after="0" w:line="240" w:lineRule="auto"/>
+        <w:jc w:val="both"/>
+        <w:rPr>
+          <w:rFonts w:ascii="Calibri" w:eastAsia="Times New Roman" w:hAnsi="Calibri" w:cs="Calibri"/>
+          <w:lang w:eastAsia="en-GB"/>
+        </w:rPr>
+      </w:pPr>
+      <w:r>
+        <w:rPr>
+          <w:rFonts w:ascii="Calibri" w:eastAsia="Times New Roman" w:hAnsi="Calibri" w:cs="Calibri"/>
+          <w:lang w:eastAsia="en-GB"/>
+        </w:rPr>
+        <w:t xml:space="preserve">Data is extracted from three internal measurement units simultaneously. This data needs to be transferred to the </w:t>
+      </w:r>
+      <w:r>
+        <w:rPr>
+          <w:rFonts w:ascii="Calibri" w:eastAsia="Times New Roman" w:hAnsi="Calibri" w:cs="Calibri"/>
+          <w:lang w:eastAsia="en-GB"/>
+        </w:rPr>
+        <w:t>‘Data Processing Block’ as fast as possible to maintain a high transfer rate to maintain a good degree of accuracy in the orientation calculations for all three sets of orientation data.</w:t>
+      </w:r>
+    </w:p>
+    <w:p>
+      <w:pPr>
+        <w:pStyle w:val="ListParagraph"/>
+        <w:numPr>
+          <w:ilvl w:val="0"/>
+          <w:numId w:val="27"/>
+        </w:numPr>
+        <w:spacing w:after="0" w:line="240" w:lineRule="auto"/>
+        <w:jc w:val="both"/>
+        <w:rPr>
+          <w:rFonts w:ascii="Calibri" w:eastAsia="Times New Roman" w:hAnsi="Calibri" w:cs="Calibri"/>
+          <w:lang w:eastAsia="en-GB"/>
+        </w:rPr>
+      </w:pPr>
+      <w:r>
+        <w:rPr>
+          <w:rFonts w:ascii="Calibri" w:eastAsia="Times New Roman" w:hAnsi="Calibri" w:cs="Calibri"/>
+          <w:lang w:eastAsia="en-GB"/>
+        </w:rPr>
+        <w:t>A higher transfer rate translates to a higher update rate in orientation calculations which causes the delay between the time of extracting the sample and the time the updated orientation data reaches the simulation to decrease</w:t>
+      </w:r>
+      <w:r>
+        <w:rPr>
+          <w:rFonts w:ascii="Calibri" w:eastAsia="Times New Roman" w:hAnsi="Calibri" w:cs="Calibri"/>
+          <w:lang w:eastAsia="en-GB"/>
+        </w:rPr>
+        <w:t xml:space="preserve">. The smaller this delay the more </w:t>
+      </w:r>
+      <w:r>
+        <w:rPr>
+          <w:rFonts w:ascii="Calibri" w:eastAsia="Times New Roman" w:hAnsi="Calibri" w:cs="Calibri"/>
+          <w:lang w:eastAsia="en-GB"/>
+        </w:rPr>
+        <w:t>real-time system becomes.</w:t>
+      </w:r>
+    </w:p>
+    <w:p>
+      <w:pPr>
+        <w:spacing w:after="0" w:line="240" w:lineRule="auto"/>
+        <w:jc w:val="both"/>
+        <w:rPr>
+          <w:rFonts w:ascii="Calibri" w:eastAsia="Times New Roman" w:hAnsi="Calibri" w:cs="Calibri"/>
+          <w:lang w:eastAsia="en-GB"/>
+        </w:rPr>
+      </w:pPr>
+    </w:p>
+    <w:p>
+      <w:pPr>
+        <w:spacing w:after="0" w:line="240" w:lineRule="auto"/>
+        <w:jc w:val="both"/>
+        <w:rPr>
+          <w:rFonts w:ascii="Calibri" w:eastAsia="Times New Roman" w:hAnsi="Calibri" w:cs="Calibri"/>
+          <w:lang w:eastAsia="en-GB"/>
+        </w:rPr>
+      </w:pPr>
+      <w:r>
+        <w:rPr>
+          <w:rFonts w:ascii="Calibri" w:eastAsia="Times New Roman" w:hAnsi="Calibri" w:cs="Calibri"/>
+          <w:lang w:eastAsia="en-GB"/>
+        </w:rPr>
+        <w:t xml:space="preserve">DMA achieves faster transfer rates by </w:t>
+      </w:r>
+      <w:r>
+        <w:rPr>
+          <w:rFonts w:ascii="Calibri" w:eastAsia="Times New Roman" w:hAnsi="Calibri" w:cs="Calibri"/>
+          <w:lang w:eastAsia="en-GB"/>
+        </w:rPr>
+        <w:t xml:space="preserve">bypassing the central processing unit (CPU) and </w:t>
+      </w:r>
+      <w:r>
+        <w:rPr>
+          <w:rFonts w:ascii="Calibri" w:eastAsia="Times New Roman" w:hAnsi="Calibri" w:cs="Calibri"/>
+          <w:lang w:eastAsia="en-GB"/>
+        </w:rPr>
+        <w:t xml:space="preserve">allowing the hardware of the microcontroller to operate the transaction processes of the SPI. </w:t>
+      </w:r>
+      <w:r>
+        <w:rPr>
+          <w:rFonts w:ascii="Calibri" w:eastAsia="Times New Roman" w:hAnsi="Calibri" w:cs="Calibri"/>
+          <w:lang w:eastAsia="en-GB"/>
+        </w:rPr>
+        <w:t xml:space="preserve">This reduces the amount of processing as the process is no longer handled by software, thereby reducing the processing time of each transaction. </w:t>
+      </w:r>
+      <w:r>
+        <w:rPr>
+          <w:rFonts w:ascii="Calibri" w:eastAsia="Times New Roman" w:hAnsi="Calibri" w:cs="Calibri"/>
+          <w:lang w:eastAsia="en-GB"/>
+        </w:rPr>
+        <w:t>Th</w:t>
+      </w:r>
+      <w:r>
+        <w:rPr>
+          <w:rFonts w:ascii="Calibri" w:eastAsia="Times New Roman" w:hAnsi="Calibri" w:cs="Calibri"/>
+          <w:lang w:eastAsia="en-GB"/>
+        </w:rPr>
+        <w:t>e transaction process</w:t>
+      </w:r>
+      <w:r>
+        <w:rPr>
+          <w:rFonts w:ascii="Calibri" w:eastAsia="Times New Roman" w:hAnsi="Calibri" w:cs="Calibri"/>
+          <w:lang w:eastAsia="en-GB"/>
+        </w:rPr>
+        <w:t xml:space="preserve"> includes transmitting, receiving, loading received data to memory and loading data from memory for transmission. </w:t>
+      </w:r>
+      <w:r>
+        <w:rPr>
+          <w:rFonts w:ascii="Calibri" w:eastAsia="Times New Roman" w:hAnsi="Calibri" w:cs="Calibri"/>
+          <w:lang w:eastAsia="en-GB"/>
+        </w:rPr>
+        <w:t xml:space="preserve">Because the CPU is no longer occupied with the transaction process, it can </w:t>
+      </w:r>
+      <w:r>
+        <w:rPr>
+          <w:rFonts w:ascii="Calibri" w:eastAsia="Times New Roman" w:hAnsi="Calibri" w:cs="Calibri"/>
+          <w:lang w:eastAsia="en-GB"/>
+        </w:rPr>
+        <w:t>continue with other tasks such as orientation calculations in parallel to the SPI transactions.</w:t>
+      </w:r>
+      <w:r>
+        <w:rPr>
+          <w:rFonts w:ascii="Calibri" w:eastAsia="Times New Roman" w:hAnsi="Calibri" w:cs="Calibri"/>
+          <w:lang w:eastAsia="en-GB"/>
+        </w:rPr>
+        <w:t xml:space="preserve"> </w:t>
+      </w:r>
+    </w:p>
+    <w:p>
+      <w:pPr>
+        <w:spacing w:after="0" w:line="240" w:lineRule="auto"/>
+        <w:rPr>
+          <w:rFonts w:ascii="Calibri" w:eastAsia="Times New Roman" w:hAnsi="Calibri" w:cs="Calibri"/>
+          <w:lang w:eastAsia="en-GB"/>
+        </w:rPr>
+      </w:pPr>
+    </w:p>
+    <w:p>
+      <w:pPr>
+        <w:jc w:val="both"/>
+      </w:pPr>
+      <w:r>
+        <w:t xml:space="preserve">To </w:t>
+      </w:r>
+      <w:r>
+        <w:t>set-up DMA with SPI the following steps need to be taken:</w:t>
+      </w:r>
+    </w:p>
+    <w:p>
+      <w:pPr>
+        <w:pStyle w:val="ListParagraph"/>
+        <w:numPr>
+          <w:ilvl w:val="0"/>
+          <w:numId w:val="28"/>
+        </w:numPr>
+        <w:jc w:val="both"/>
+      </w:pPr>
+      <w:r>
+        <w:t xml:space="preserve">Enable the DMA clock. There are two DMA controllers available on the STM32L432, DMA1 and DMA2, each containing 7 channels. DMA1 can be implemented with SPI1 and there the clock of DMA1 controller is enabled. </w:t>
+      </w:r>
+    </w:p>
+    <w:p>
+      <w:pPr>
+        <w:pStyle w:val="ListParagraph"/>
+        <w:numPr>
+          <w:ilvl w:val="0"/>
+          <w:numId w:val="28"/>
+        </w:numPr>
+        <w:jc w:val="both"/>
+      </w:pPr>
+      <w:r>
+        <w:t xml:space="preserve">Direct memory access can be implemented on SPI1 on </w:t>
+      </w:r>
+      <w:r>
+        <w:t xml:space="preserve">channels 2 and 3. Channel 2 maintains the process of receiving data and channel 3 maintains </w:t>
+      </w:r>
+      <w:r>
+        <w:t>the transmission of data. These channels need to be initially disabled and the receiving and transmitting functions need to be selected for channels 2 and 3 respectively.</w:t>
+      </w:r>
+    </w:p>
+    <w:p>
+      <w:pPr>
+        <w:pStyle w:val="ListParagraph"/>
+        <w:numPr>
+          <w:ilvl w:val="0"/>
+          <w:numId w:val="28"/>
+        </w:numPr>
+        <w:jc w:val="both"/>
+      </w:pPr>
+      <w:bookmarkStart w:id="1" w:name="_GoBack"/>
+      <w:bookmarkEnd w:id="1"/>
+    </w:p>
+    <w:p>
+      <w:pPr>
+        <w:pStyle w:val="Heading2"/>
+        <w:rPr>
+          <w:b/>
+        </w:rPr>
+      </w:pPr>
+      <w:r>
+        <w:rPr>
+          <w:b/>
+        </w:rPr>
         <w:t>FPGA Wireless Communication Block</w:t>
       </w:r>
     </w:p>
@@ -9208,6 +9887,7 @@
           <w:noProof/>
           <w:lang w:eastAsia="en-GB"/>
         </w:rPr>
+        <w:lastRenderedPageBreak/>
         <w:drawing>
           <wp:anchor distT="0" distB="0" distL="114300" distR="114300" simplePos="0" relativeHeight="251667456" behindDoc="1" locked="0" layoutInCell="1" allowOverlap="1" wp14:anchorId="7252C5B9" wp14:editId="2B6C55EC">
             <wp:simplePos x="0" y="0"/>
@@ -9242,7 +9922,7 @@
                     </pic:cNvPicPr>
                   </pic:nvPicPr>
                   <pic:blipFill>
-                    <a:blip r:embed="rId11" cstate="print">
+                    <a:blip r:embed="rId12" cstate="print">
                       <a:extLst>
                         <a:ext uri="{28A0092B-C50C-407E-A947-70E740481C1C}">
                           <a14:useLocalDpi xmlns:a14="http://schemas.microsoft.com/office/drawing/2010/main" val="0"/>
@@ -9392,7 +10072,13 @@
                               </w:rPr>
                             </w:pPr>
                             <w:r>
-                              <w:t>Figure 4: Diagram depicting the component composition and connections inside the FPGA Wireless Communication Block.</w:t>
+                              <w:t xml:space="preserve">Figure </w:t>
+                            </w:r>
+                            <w:r>
+                              <w:t>5</w:t>
+                            </w:r>
+                            <w:r>
+                              <w:t>: Diagram depicting the component composition and connections inside the FPGA Wireless Communication Block.</w:t>
                             </w:r>
                           </w:p>
                         </w:txbxContent>
@@ -9427,7 +10113,13 @@
                         </w:rPr>
                       </w:pPr>
                       <w:r>
-                        <w:t>Figure 4: Diagram depicting the component composition and connections inside the FPGA Wireless Communication Block.</w:t>
+                        <w:t xml:space="preserve">Figure </w:t>
+                      </w:r>
+                      <w:r>
+                        <w:t>5</w:t>
+                      </w:r>
+                      <w:r>
+                        <w:t>: Diagram depicting the component composition and connections inside the FPGA Wireless Communication Block.</w:t>
                       </w:r>
                     </w:p>
                   </w:txbxContent>
@@ -9455,7 +10147,6 @@
         <w:rPr>
           <w:b/>
         </w:rPr>
-        <w:lastRenderedPageBreak/>
         <w:t>UART Receiver</w:t>
       </w:r>
     </w:p>
@@ -10505,6 +11196,7 @@
                 <w:rFonts w:ascii="Calibri" w:eastAsia="Times New Roman" w:hAnsi="Calibri" w:cs="Calibri"/>
                 <w:lang w:eastAsia="en-GB"/>
               </w:rPr>
+              <w:lastRenderedPageBreak/>
               <w:t>sendRequest</w:t>
             </w:r>
             <w:proofErr w:type="spellEnd"/>
@@ -11093,7 +11785,6 @@
           <w:rFonts w:ascii="Calibri" w:eastAsia="Times New Roman" w:hAnsi="Calibri" w:cs="Calibri"/>
           <w:lang w:eastAsia="en-GB"/>
         </w:rPr>
-        <w:lastRenderedPageBreak/>
         <w:t>repeats this process</w:t>
       </w:r>
       <w:r>
@@ -11842,6 +12533,7 @@
                 <w:rFonts w:ascii="Calibri" w:eastAsia="Times New Roman" w:hAnsi="Calibri" w:cs="Calibri"/>
                 <w:lang w:eastAsia="en-GB"/>
               </w:rPr>
+              <w:lastRenderedPageBreak/>
               <w:t>Input</w:t>
             </w:r>
           </w:p>
@@ -12226,7 +12918,6 @@
                 <w:rFonts w:ascii="Calibri" w:eastAsia="Times New Roman" w:hAnsi="Calibri" w:cs="Calibri"/>
                 <w:lang w:eastAsia="en-GB"/>
               </w:rPr>
-              <w:lastRenderedPageBreak/>
               <w:t>Pin Name</w:t>
             </w:r>
           </w:p>
@@ -13220,7 +13911,15 @@
           <w:rFonts w:ascii="Calibri" w:eastAsia="Times New Roman" w:hAnsi="Calibri" w:cs="Calibri"/>
           <w:lang w:eastAsia="en-GB"/>
         </w:rPr>
-        <w:t xml:space="preserve"> state, the component waits for the non-zero data piece to be transmitted by the FPGA-STM32 SPI. The first data piece of the batch of data that is sent to the UART Transmitter will always be non-zero such that this component can distinguish between data that is to be transmitted and the data that is not meant to be transmitted. Additionally, the FPGA-STM32 SPI will always send zeros if there is no data to send. The first piece of data sent for transmission is always the Identification byte which helps the Processing simulation determine which IMU the data came from and therefore how to use it. Once the transmitter receives the identification byte it stores in the first position in the buffer and transitions to the </w:t>
+        <w:t xml:space="preserve"> state, the component waits for the non-zero data piece to be transmitted by the FPGA-STM32 SPI. The first data piece of the batch of data that is sent to the UART Transmitter will always be non-zero such that this component can distinguish between data that is to be transmitted and the data that is not meant to be transmitted. Additionally, the FPGA-STM32 SPI will always send zeros if there is no data to send. The first piece of data sent for transmission is always the Identification byte which helps the Processing simulation determine which IMU the data came from and therefore how to </w:t>
+      </w:r>
+      <w:r>
+        <w:rPr>
+          <w:rFonts w:ascii="Calibri" w:eastAsia="Times New Roman" w:hAnsi="Calibri" w:cs="Calibri"/>
+          <w:lang w:eastAsia="en-GB"/>
+        </w:rPr>
+        <w:lastRenderedPageBreak/>
+        <w:t xml:space="preserve">use it. Once the transmitter receives the identification byte it stores in the first position in the buffer and transitions to the </w:t>
       </w:r>
       <w:proofErr w:type="spellStart"/>
       <w:r>
@@ -13338,7 +14037,6 @@
         <w:jc w:val="both"/>
       </w:pPr>
       <w:r>
-        <w:lastRenderedPageBreak/>
         <w:t xml:space="preserve">When in the </w:t>
       </w:r>
       <w:proofErr w:type="spellStart"/>
@@ -13452,13 +14150,19 @@
       </w:r>
       <w:proofErr w:type="spellEnd"/>
       <w:r>
-        <w:t xml:space="preserve"> output is asserted high in order to transmit the stop bit to notify the Bluetooth module that the transmission has ended. Once again, a counter </w:t>
-      </w:r>
-      <w:r>
-        <w:t xml:space="preserve">tracks </w:t>
-      </w:r>
-      <w:bookmarkStart w:id="1" w:name="_GoBack"/>
-      <w:bookmarkEnd w:id="1"/>
+        <w:t xml:space="preserve"> output is asserted high in order to transmit the stop bit to notify the Bluetooth module that the transmission has ended. Once again, a </w:t>
+      </w:r>
+      <w:proofErr w:type="gramStart"/>
+      <w:r>
+        <w:t xml:space="preserve">counter </w:t>
+      </w:r>
+      <w:r>
+        <w:t>tracks</w:t>
+      </w:r>
+      <w:proofErr w:type="gramEnd"/>
+      <w:r>
+        <w:t xml:space="preserve"> </w:t>
+      </w:r>
       <w:r>
         <w:t xml:space="preserve">whether 9 clock cycles have occurred before transitioning </w:t>
       </w:r>
@@ -13473,41 +14177,6 @@
       <w:r>
         <w:t xml:space="preserve"> state.</w:t>
       </w:r>
-    </w:p>
-    <w:p>
-      <w:pPr>
-        <w:jc w:val="both"/>
-      </w:pPr>
-    </w:p>
-    <w:p>
-      <w:pPr>
-        <w:jc w:val="both"/>
-      </w:pPr>
-    </w:p>
-    <w:p>
-      <w:pPr>
-        <w:jc w:val="both"/>
-      </w:pPr>
-    </w:p>
-    <w:p>
-      <w:pPr>
-        <w:jc w:val="both"/>
-      </w:pPr>
-    </w:p>
-    <w:p>
-      <w:pPr>
-        <w:jc w:val="both"/>
-      </w:pPr>
-    </w:p>
-    <w:p>
-      <w:pPr>
-        <w:jc w:val="both"/>
-      </w:pPr>
-    </w:p>
-    <w:p>
-      <w:pPr>
-        <w:jc w:val="both"/>
-      </w:pPr>
     </w:p>
     <w:p>
       <w:pPr>
@@ -13721,6 +14390,7 @@
         <w:rPr>
           <w:b/>
         </w:rPr>
+        <w:lastRenderedPageBreak/>
         <w:t>Appendix A</w:t>
       </w:r>
     </w:p>
@@ -14004,7 +14674,6 @@
                 <w:rFonts w:ascii="Calibri" w:eastAsia="Times New Roman" w:hAnsi="Calibri" w:cs="Calibri"/>
                 <w:lang w:eastAsia="en-GB"/>
               </w:rPr>
-              <w:lastRenderedPageBreak/>
               <w:t>Accelerometer x-axis Low Byte</w:t>
             </w:r>
           </w:p>
@@ -15146,56 +15815,6 @@
     </w:p>
     <w:p>
       <w:pPr>
-        <w:jc w:val="both"/>
-      </w:pPr>
-    </w:p>
-    <w:p>
-      <w:pPr>
-        <w:jc w:val="both"/>
-      </w:pPr>
-    </w:p>
-    <w:p>
-      <w:pPr>
-        <w:jc w:val="both"/>
-      </w:pPr>
-    </w:p>
-    <w:p>
-      <w:pPr>
-        <w:jc w:val="both"/>
-      </w:pPr>
-    </w:p>
-    <w:p>
-      <w:pPr>
-        <w:jc w:val="both"/>
-      </w:pPr>
-    </w:p>
-    <w:p>
-      <w:pPr>
-        <w:jc w:val="both"/>
-      </w:pPr>
-    </w:p>
-    <w:p>
-      <w:pPr>
-        <w:jc w:val="both"/>
-      </w:pPr>
-    </w:p>
-    <w:p>
-      <w:pPr>
-        <w:jc w:val="both"/>
-      </w:pPr>
-    </w:p>
-    <w:p>
-      <w:pPr>
-        <w:jc w:val="both"/>
-      </w:pPr>
-    </w:p>
-    <w:p>
-      <w:pPr>
-        <w:jc w:val="both"/>
-      </w:pPr>
-    </w:p>
-    <w:p>
-      <w:pPr>
         <w:pStyle w:val="Heading1"/>
         <w:jc w:val="center"/>
         <w:rPr>
@@ -15206,7 +15825,228 @@
         <w:rPr>
           <w:b/>
         </w:rPr>
-        <w:t>Appendix B</w:t>
+        <w:t xml:space="preserve">Appendix </w:t>
+      </w:r>
+      <w:r>
+        <w:rPr>
+          <w:b/>
+        </w:rPr>
+        <w:t>B</w:t>
+      </w:r>
+    </w:p>
+    <w:p>
+      <w:pPr>
+        <w:jc w:val="both"/>
+      </w:pPr>
+      <w:r>
+        <w:t>STM32L432 Pinout. Pins that can be configured as SPI pins are contained within red boxes.</w:t>
+      </w:r>
+    </w:p>
+    <w:p>
+      <w:pPr>
+        <w:jc w:val="both"/>
+      </w:pPr>
+      <w:r>
+        <w:rPr>
+          <w:noProof/>
+        </w:rPr>
+        <w:lastRenderedPageBreak/>
+        <w:drawing>
+          <wp:anchor distT="0" distB="0" distL="114300" distR="114300" simplePos="0" relativeHeight="251672576" behindDoc="1" locked="0" layoutInCell="1" allowOverlap="1" wp14:anchorId="58E3407E" wp14:editId="775481E0">
+            <wp:simplePos x="0" y="0"/>
+            <wp:positionH relativeFrom="margin">
+              <wp:align>center</wp:align>
+            </wp:positionH>
+            <wp:positionV relativeFrom="paragraph">
+              <wp:posOffset>335422</wp:posOffset>
+            </wp:positionV>
+            <wp:extent cx="5622290" cy="4035425"/>
+            <wp:effectExtent l="0" t="0" r="0" b="3175"/>
+            <wp:wrapTight wrapText="bothSides">
+              <wp:wrapPolygon edited="0">
+                <wp:start x="0" y="0"/>
+                <wp:lineTo x="0" y="21515"/>
+                <wp:lineTo x="21517" y="21515"/>
+                <wp:lineTo x="21517" y="0"/>
+                <wp:lineTo x="0" y="0"/>
+              </wp:wrapPolygon>
+            </wp:wrapTight>
+            <wp:docPr id="10" name="Picture 10"/>
+            <wp:cNvGraphicFramePr>
+              <a:graphicFrameLocks xmlns:a="http://schemas.openxmlformats.org/drawingml/2006/main" noChangeAspect="1"/>
+            </wp:cNvGraphicFramePr>
+            <a:graphic xmlns:a="http://schemas.openxmlformats.org/drawingml/2006/main">
+              <a:graphicData uri="http://schemas.openxmlformats.org/drawingml/2006/picture">
+                <pic:pic xmlns:pic="http://schemas.openxmlformats.org/drawingml/2006/picture">
+                  <pic:nvPicPr>
+                    <pic:cNvPr id="0" name="Picture 1"/>
+                    <pic:cNvPicPr>
+                      <a:picLocks noChangeAspect="1" noChangeArrowheads="1"/>
+                    </pic:cNvPicPr>
+                  </pic:nvPicPr>
+                  <pic:blipFill>
+                    <a:blip r:embed="rId13">
+                      <a:extLst>
+                        <a:ext uri="{28A0092B-C50C-407E-A947-70E740481C1C}">
+                          <a14:useLocalDpi xmlns:a14="http://schemas.microsoft.com/office/drawing/2010/main" val="0"/>
+                        </a:ext>
+                      </a:extLst>
+                    </a:blip>
+                    <a:srcRect/>
+                    <a:stretch>
+                      <a:fillRect/>
+                    </a:stretch>
+                  </pic:blipFill>
+                  <pic:spPr bwMode="auto">
+                    <a:xfrm>
+                      <a:off x="0" y="0"/>
+                      <a:ext cx="5622290" cy="4035425"/>
+                    </a:xfrm>
+                    <a:prstGeom prst="rect">
+                      <a:avLst/>
+                    </a:prstGeom>
+                    <a:noFill/>
+                    <a:ln>
+                      <a:noFill/>
+                    </a:ln>
+                  </pic:spPr>
+                </pic:pic>
+              </a:graphicData>
+            </a:graphic>
+            <wp14:sizeRelH relativeFrom="margin">
+              <wp14:pctWidth>0</wp14:pctWidth>
+            </wp14:sizeRelH>
+            <wp14:sizeRelV relativeFrom="margin">
+              <wp14:pctHeight>0</wp14:pctHeight>
+            </wp14:sizeRelV>
+          </wp:anchor>
+        </w:drawing>
+      </w:r>
+    </w:p>
+    <w:p>
+      <w:pPr>
+        <w:jc w:val="both"/>
+      </w:pPr>
+    </w:p>
+    <w:p>
+      <w:pPr>
+        <w:jc w:val="both"/>
+      </w:pPr>
+    </w:p>
+    <w:p>
+      <w:pPr>
+        <w:jc w:val="both"/>
+      </w:pPr>
+    </w:p>
+    <w:p>
+      <w:pPr>
+        <w:jc w:val="both"/>
+      </w:pPr>
+    </w:p>
+    <w:p>
+      <w:pPr>
+        <w:jc w:val="both"/>
+      </w:pPr>
+    </w:p>
+    <w:p>
+      <w:pPr>
+        <w:jc w:val="both"/>
+      </w:pPr>
+    </w:p>
+    <w:p>
+      <w:pPr>
+        <w:jc w:val="both"/>
+      </w:pPr>
+    </w:p>
+    <w:p>
+      <w:pPr>
+        <w:jc w:val="both"/>
+      </w:pPr>
+    </w:p>
+    <w:p>
+      <w:pPr>
+        <w:jc w:val="both"/>
+      </w:pPr>
+    </w:p>
+    <w:p>
+      <w:pPr>
+        <w:jc w:val="both"/>
+      </w:pPr>
+    </w:p>
+    <w:p>
+      <w:pPr>
+        <w:jc w:val="both"/>
+      </w:pPr>
+    </w:p>
+    <w:p>
+      <w:pPr>
+        <w:jc w:val="both"/>
+      </w:pPr>
+    </w:p>
+    <w:p>
+      <w:pPr>
+        <w:jc w:val="both"/>
+      </w:pPr>
+    </w:p>
+    <w:p>
+      <w:pPr>
+        <w:jc w:val="both"/>
+      </w:pPr>
+    </w:p>
+    <w:p>
+      <w:pPr>
+        <w:jc w:val="both"/>
+      </w:pPr>
+    </w:p>
+    <w:p>
+      <w:pPr>
+        <w:jc w:val="both"/>
+      </w:pPr>
+    </w:p>
+    <w:p>
+      <w:pPr>
+        <w:jc w:val="both"/>
+      </w:pPr>
+    </w:p>
+    <w:p>
+      <w:pPr>
+        <w:jc w:val="both"/>
+      </w:pPr>
+    </w:p>
+    <w:p>
+      <w:pPr>
+        <w:jc w:val="both"/>
+      </w:pPr>
+    </w:p>
+    <w:p>
+      <w:pPr>
+        <w:jc w:val="both"/>
+      </w:pPr>
+    </w:p>
+    <w:p>
+      <w:pPr>
+        <w:jc w:val="both"/>
+      </w:pPr>
+    </w:p>
+    <w:p>
+      <w:pPr>
+        <w:pStyle w:val="Heading1"/>
+        <w:jc w:val="center"/>
+        <w:rPr>
+          <w:b/>
+        </w:rPr>
+      </w:pPr>
+      <w:r>
+        <w:rPr>
+          <w:b/>
+        </w:rPr>
+        <w:t xml:space="preserve">Appendix </w:t>
+      </w:r>
+      <w:r>
+        <w:rPr>
+          <w:b/>
+        </w:rPr>
+        <w:t>C</w:t>
       </w:r>
     </w:p>
     <w:p>
@@ -16587,7 +17427,6 @@
                 <w:szCs w:val="16"/>
                 <w:lang w:eastAsia="en-GB"/>
               </w:rPr>
-              <w:lastRenderedPageBreak/>
               <w:t>Description</w:t>
             </w:r>
           </w:p>
@@ -17924,6 +18763,92 @@
 <file path=word/numbering.xml><?xml version="1.0" encoding="utf-8"?>
 <w:numbering xmlns:wpc="http://schemas.microsoft.com/office/word/2010/wordprocessingCanvas" xmlns:cx="http://schemas.microsoft.com/office/drawing/2014/chartex" xmlns:cx1="http://schemas.microsoft.com/office/drawing/2015/9/8/chartex" xmlns:cx2="http://schemas.microsoft.com/office/drawing/2015/10/21/chartex" xmlns:cx3="http://schemas.microsoft.com/office/drawing/2016/5/9/chartex" xmlns:cx4="http://schemas.microsoft.com/office/drawing/2016/5/10/chartex" xmlns:cx5="http://schemas.microsoft.com/office/drawing/2016/5/11/chartex" xmlns:cx6="http://schemas.microsoft.com/office/drawing/2016/5/12/chartex" xmlns:cx7="http://schemas.microsoft.com/office/drawing/2016/5/13/chartex" xmlns:cx8="http://schemas.microsoft.com/office/drawing/2016/5/14/chartex" xmlns:mc="http://schemas.openxmlformats.org/markup-compatibility/2006" xmlns:aink="http://schemas.microsoft.com/office/drawing/2016/ink" xmlns:am3d="http://schemas.microsoft.com/office/drawing/2017/model3d" xmlns:o="urn:schemas-microsoft-com:office:office" xmlns:r="http://schemas.openxmlformats.org/officeDocument/2006/relationships" xmlns:m="http://schemas.openxmlformats.org/officeDocument/2006/math" xmlns:v="urn:schemas-microsoft-com:vml" xmlns:wp14="http://schemas.microsoft.com/office/word/2010/wordprocessingDrawing" xmlns:wp="http://schemas.openxmlformats.org/drawingml/2006/wordprocessingDrawing" xmlns:w10="urn:schemas-microsoft-com:office:word" xmlns:w="http://schemas.openxmlformats.org/wordprocessingml/2006/main" xmlns:w14="http://schemas.microsoft.com/office/word/2010/wordml" xmlns:w15="http://schemas.microsoft.com/office/word/2012/wordml" xmlns:w16cid="http://schemas.microsoft.com/office/word/2016/wordml/cid" xmlns:w16se="http://schemas.microsoft.com/office/word/2015/wordml/symex" xmlns:wpg="http://schemas.microsoft.com/office/word/2010/wordprocessingGroup" xmlns:wpi="http://schemas.microsoft.com/office/word/2010/wordprocessingInk" xmlns:wne="http://schemas.microsoft.com/office/word/2006/wordml" xmlns:wps="http://schemas.microsoft.com/office/word/2010/wordprocessingShape" mc:Ignorable="w14 w15 w16se w16cid wp14">
   <w:abstractNum w:abstractNumId="0" w15:restartNumberingAfterBreak="0">
+    <w:nsid w:val="000B5309"/>
+    <w:multiLevelType w:val="hybridMultilevel"/>
+    <w:tmpl w:val="B4AE2F46"/>
+    <w:lvl w:ilvl="0" w:tplc="0809000F">
+      <w:start w:val="1"/>
+      <w:numFmt w:val="decimal"/>
+      <w:lvlText w:val="%1."/>
+      <w:lvlJc w:val="left"/>
+      <w:pPr>
+        <w:ind w:left="720" w:hanging="360"/>
+      </w:pPr>
+    </w:lvl>
+    <w:lvl w:ilvl="1" w:tplc="08090019" w:tentative="1">
+      <w:start w:val="1"/>
+      <w:numFmt w:val="lowerLetter"/>
+      <w:lvlText w:val="%2."/>
+      <w:lvlJc w:val="left"/>
+      <w:pPr>
+        <w:ind w:left="1440" w:hanging="360"/>
+      </w:pPr>
+    </w:lvl>
+    <w:lvl w:ilvl="2" w:tplc="0809001B" w:tentative="1">
+      <w:start w:val="1"/>
+      <w:numFmt w:val="lowerRoman"/>
+      <w:lvlText w:val="%3."/>
+      <w:lvlJc w:val="right"/>
+      <w:pPr>
+        <w:ind w:left="2160" w:hanging="180"/>
+      </w:pPr>
+    </w:lvl>
+    <w:lvl w:ilvl="3" w:tplc="0809000F" w:tentative="1">
+      <w:start w:val="1"/>
+      <w:numFmt w:val="decimal"/>
+      <w:lvlText w:val="%4."/>
+      <w:lvlJc w:val="left"/>
+      <w:pPr>
+        <w:ind w:left="2880" w:hanging="360"/>
+      </w:pPr>
+    </w:lvl>
+    <w:lvl w:ilvl="4" w:tplc="08090019" w:tentative="1">
+      <w:start w:val="1"/>
+      <w:numFmt w:val="lowerLetter"/>
+      <w:lvlText w:val="%5."/>
+      <w:lvlJc w:val="left"/>
+      <w:pPr>
+        <w:ind w:left="3600" w:hanging="360"/>
+      </w:pPr>
+    </w:lvl>
+    <w:lvl w:ilvl="5" w:tplc="0809001B" w:tentative="1">
+      <w:start w:val="1"/>
+      <w:numFmt w:val="lowerRoman"/>
+      <w:lvlText w:val="%6."/>
+      <w:lvlJc w:val="right"/>
+      <w:pPr>
+        <w:ind w:left="4320" w:hanging="180"/>
+      </w:pPr>
+    </w:lvl>
+    <w:lvl w:ilvl="6" w:tplc="0809000F" w:tentative="1">
+      <w:start w:val="1"/>
+      <w:numFmt w:val="decimal"/>
+      <w:lvlText w:val="%7."/>
+      <w:lvlJc w:val="left"/>
+      <w:pPr>
+        <w:ind w:left="5040" w:hanging="360"/>
+      </w:pPr>
+    </w:lvl>
+    <w:lvl w:ilvl="7" w:tplc="08090019" w:tentative="1">
+      <w:start w:val="1"/>
+      <w:numFmt w:val="lowerLetter"/>
+      <w:lvlText w:val="%8."/>
+      <w:lvlJc w:val="left"/>
+      <w:pPr>
+        <w:ind w:left="5760" w:hanging="360"/>
+      </w:pPr>
+    </w:lvl>
+    <w:lvl w:ilvl="8" w:tplc="0809001B" w:tentative="1">
+      <w:start w:val="1"/>
+      <w:numFmt w:val="lowerRoman"/>
+      <w:lvlText w:val="%9."/>
+      <w:lvlJc w:val="right"/>
+      <w:pPr>
+        <w:ind w:left="6480" w:hanging="180"/>
+      </w:pPr>
+    </w:lvl>
+  </w:abstractNum>
+  <w:abstractNum w:abstractNumId="1" w15:restartNumberingAfterBreak="0">
     <w:nsid w:val="068B2857"/>
     <w:multiLevelType w:val="multilevel"/>
     <w:tmpl w:val="7E38C896"/>
@@ -18072,7 +18997,7 @@
       </w:rPr>
     </w:lvl>
   </w:abstractNum>
-  <w:abstractNum w:abstractNumId="1" w15:restartNumberingAfterBreak="0">
+  <w:abstractNum w:abstractNumId="2" w15:restartNumberingAfterBreak="0">
     <w:nsid w:val="102D501C"/>
     <w:multiLevelType w:val="hybridMultilevel"/>
     <w:tmpl w:val="5918793E"/>
@@ -18184,7 +19109,7 @@
       </w:rPr>
     </w:lvl>
   </w:abstractNum>
-  <w:abstractNum w:abstractNumId="2" w15:restartNumberingAfterBreak="0">
+  <w:abstractNum w:abstractNumId="3" w15:restartNumberingAfterBreak="0">
     <w:nsid w:val="13710026"/>
     <w:multiLevelType w:val="multilevel"/>
     <w:tmpl w:val="A1584406"/>
@@ -18333,7 +19258,206 @@
       </w:rPr>
     </w:lvl>
   </w:abstractNum>
-  <w:abstractNum w:abstractNumId="3" w15:restartNumberingAfterBreak="0">
+  <w:abstractNum w:abstractNumId="4" w15:restartNumberingAfterBreak="0">
+    <w:nsid w:val="27343301"/>
+    <w:multiLevelType w:val="hybridMultilevel"/>
+    <w:tmpl w:val="47004A0A"/>
+    <w:lvl w:ilvl="0" w:tplc="0809000F">
+      <w:start w:val="1"/>
+      <w:numFmt w:val="decimal"/>
+      <w:lvlText w:val="%1."/>
+      <w:lvlJc w:val="left"/>
+      <w:pPr>
+        <w:ind w:left="360" w:hanging="360"/>
+      </w:pPr>
+    </w:lvl>
+    <w:lvl w:ilvl="1" w:tplc="08090019" w:tentative="1">
+      <w:start w:val="1"/>
+      <w:numFmt w:val="lowerLetter"/>
+      <w:lvlText w:val="%2."/>
+      <w:lvlJc w:val="left"/>
+      <w:pPr>
+        <w:ind w:left="1080" w:hanging="360"/>
+      </w:pPr>
+    </w:lvl>
+    <w:lvl w:ilvl="2" w:tplc="0809001B" w:tentative="1">
+      <w:start w:val="1"/>
+      <w:numFmt w:val="lowerRoman"/>
+      <w:lvlText w:val="%3."/>
+      <w:lvlJc w:val="right"/>
+      <w:pPr>
+        <w:ind w:left="1800" w:hanging="180"/>
+      </w:pPr>
+    </w:lvl>
+    <w:lvl w:ilvl="3" w:tplc="0809000F" w:tentative="1">
+      <w:start w:val="1"/>
+      <w:numFmt w:val="decimal"/>
+      <w:lvlText w:val="%4."/>
+      <w:lvlJc w:val="left"/>
+      <w:pPr>
+        <w:ind w:left="2520" w:hanging="360"/>
+      </w:pPr>
+    </w:lvl>
+    <w:lvl w:ilvl="4" w:tplc="08090019" w:tentative="1">
+      <w:start w:val="1"/>
+      <w:numFmt w:val="lowerLetter"/>
+      <w:lvlText w:val="%5."/>
+      <w:lvlJc w:val="left"/>
+      <w:pPr>
+        <w:ind w:left="3240" w:hanging="360"/>
+      </w:pPr>
+    </w:lvl>
+    <w:lvl w:ilvl="5" w:tplc="0809001B" w:tentative="1">
+      <w:start w:val="1"/>
+      <w:numFmt w:val="lowerRoman"/>
+      <w:lvlText w:val="%6."/>
+      <w:lvlJc w:val="right"/>
+      <w:pPr>
+        <w:ind w:left="3960" w:hanging="180"/>
+      </w:pPr>
+    </w:lvl>
+    <w:lvl w:ilvl="6" w:tplc="0809000F" w:tentative="1">
+      <w:start w:val="1"/>
+      <w:numFmt w:val="decimal"/>
+      <w:lvlText w:val="%7."/>
+      <w:lvlJc w:val="left"/>
+      <w:pPr>
+        <w:ind w:left="4680" w:hanging="360"/>
+      </w:pPr>
+    </w:lvl>
+    <w:lvl w:ilvl="7" w:tplc="08090019" w:tentative="1">
+      <w:start w:val="1"/>
+      <w:numFmt w:val="lowerLetter"/>
+      <w:lvlText w:val="%8."/>
+      <w:lvlJc w:val="left"/>
+      <w:pPr>
+        <w:ind w:left="5400" w:hanging="360"/>
+      </w:pPr>
+    </w:lvl>
+    <w:lvl w:ilvl="8" w:tplc="0809001B" w:tentative="1">
+      <w:start w:val="1"/>
+      <w:numFmt w:val="lowerRoman"/>
+      <w:lvlText w:val="%9."/>
+      <w:lvlJc w:val="right"/>
+      <w:pPr>
+        <w:ind w:left="6120" w:hanging="180"/>
+      </w:pPr>
+    </w:lvl>
+  </w:abstractNum>
+  <w:abstractNum w:abstractNumId="5" w15:restartNumberingAfterBreak="0">
+    <w:nsid w:val="28130812"/>
+    <w:multiLevelType w:val="hybridMultilevel"/>
+    <w:tmpl w:val="A7863672"/>
+    <w:lvl w:ilvl="0" w:tplc="08090005">
+      <w:start w:val="1"/>
+      <w:numFmt w:val="bullet"/>
+      <w:lvlText w:val=""/>
+      <w:lvlJc w:val="left"/>
+      <w:pPr>
+        <w:ind w:left="720" w:hanging="360"/>
+      </w:pPr>
+      <w:rPr>
+        <w:rFonts w:ascii="Wingdings" w:hAnsi="Wingdings" w:hint="default"/>
+      </w:rPr>
+    </w:lvl>
+    <w:lvl w:ilvl="1" w:tplc="08090003" w:tentative="1">
+      <w:start w:val="1"/>
+      <w:numFmt w:val="bullet"/>
+      <w:lvlText w:val="o"/>
+      <w:lvlJc w:val="left"/>
+      <w:pPr>
+        <w:ind w:left="1440" w:hanging="360"/>
+      </w:pPr>
+      <w:rPr>
+        <w:rFonts w:ascii="Courier New" w:hAnsi="Courier New" w:cs="Courier New" w:hint="default"/>
+      </w:rPr>
+    </w:lvl>
+    <w:lvl w:ilvl="2" w:tplc="08090005" w:tentative="1">
+      <w:start w:val="1"/>
+      <w:numFmt w:val="bullet"/>
+      <w:lvlText w:val=""/>
+      <w:lvlJc w:val="left"/>
+      <w:pPr>
+        <w:ind w:left="2160" w:hanging="360"/>
+      </w:pPr>
+      <w:rPr>
+        <w:rFonts w:ascii="Wingdings" w:hAnsi="Wingdings" w:hint="default"/>
+      </w:rPr>
+    </w:lvl>
+    <w:lvl w:ilvl="3" w:tplc="08090001" w:tentative="1">
+      <w:start w:val="1"/>
+      <w:numFmt w:val="bullet"/>
+      <w:lvlText w:val=""/>
+      <w:lvlJc w:val="left"/>
+      <w:pPr>
+        <w:ind w:left="2880" w:hanging="360"/>
+      </w:pPr>
+      <w:rPr>
+        <w:rFonts w:ascii="Symbol" w:hAnsi="Symbol" w:hint="default"/>
+      </w:rPr>
+    </w:lvl>
+    <w:lvl w:ilvl="4" w:tplc="08090003" w:tentative="1">
+      <w:start w:val="1"/>
+      <w:numFmt w:val="bullet"/>
+      <w:lvlText w:val="o"/>
+      <w:lvlJc w:val="left"/>
+      <w:pPr>
+        <w:ind w:left="3600" w:hanging="360"/>
+      </w:pPr>
+      <w:rPr>
+        <w:rFonts w:ascii="Courier New" w:hAnsi="Courier New" w:cs="Courier New" w:hint="default"/>
+      </w:rPr>
+    </w:lvl>
+    <w:lvl w:ilvl="5" w:tplc="08090005" w:tentative="1">
+      <w:start w:val="1"/>
+      <w:numFmt w:val="bullet"/>
+      <w:lvlText w:val=""/>
+      <w:lvlJc w:val="left"/>
+      <w:pPr>
+        <w:ind w:left="4320" w:hanging="360"/>
+      </w:pPr>
+      <w:rPr>
+        <w:rFonts w:ascii="Wingdings" w:hAnsi="Wingdings" w:hint="default"/>
+      </w:rPr>
+    </w:lvl>
+    <w:lvl w:ilvl="6" w:tplc="08090001" w:tentative="1">
+      <w:start w:val="1"/>
+      <w:numFmt w:val="bullet"/>
+      <w:lvlText w:val=""/>
+      <w:lvlJc w:val="left"/>
+      <w:pPr>
+        <w:ind w:left="5040" w:hanging="360"/>
+      </w:pPr>
+      <w:rPr>
+        <w:rFonts w:ascii="Symbol" w:hAnsi="Symbol" w:hint="default"/>
+      </w:rPr>
+    </w:lvl>
+    <w:lvl w:ilvl="7" w:tplc="08090003" w:tentative="1">
+      <w:start w:val="1"/>
+      <w:numFmt w:val="bullet"/>
+      <w:lvlText w:val="o"/>
+      <w:lvlJc w:val="left"/>
+      <w:pPr>
+        <w:ind w:left="5760" w:hanging="360"/>
+      </w:pPr>
+      <w:rPr>
+        <w:rFonts w:ascii="Courier New" w:hAnsi="Courier New" w:cs="Courier New" w:hint="default"/>
+      </w:rPr>
+    </w:lvl>
+    <w:lvl w:ilvl="8" w:tplc="08090005" w:tentative="1">
+      <w:start w:val="1"/>
+      <w:numFmt w:val="bullet"/>
+      <w:lvlText w:val=""/>
+      <w:lvlJc w:val="left"/>
+      <w:pPr>
+        <w:ind w:left="6480" w:hanging="360"/>
+      </w:pPr>
+      <w:rPr>
+        <w:rFonts w:ascii="Wingdings" w:hAnsi="Wingdings" w:hint="default"/>
+      </w:rPr>
+    </w:lvl>
+  </w:abstractNum>
+  <w:abstractNum w:abstractNumId="6" w15:restartNumberingAfterBreak="0">
     <w:nsid w:val="2A6A58D4"/>
     <w:multiLevelType w:val="hybridMultilevel"/>
     <w:tmpl w:val="59464B5A"/>
@@ -18445,7 +19569,7 @@
       </w:rPr>
     </w:lvl>
   </w:abstractNum>
-  <w:abstractNum w:abstractNumId="4" w15:restartNumberingAfterBreak="0">
+  <w:abstractNum w:abstractNumId="7" w15:restartNumberingAfterBreak="0">
     <w:nsid w:val="2E3F74EC"/>
     <w:multiLevelType w:val="multilevel"/>
     <w:tmpl w:val="BAA4C692"/>
@@ -18594,7 +19718,7 @@
       </w:rPr>
     </w:lvl>
   </w:abstractNum>
-  <w:abstractNum w:abstractNumId="5" w15:restartNumberingAfterBreak="0">
+  <w:abstractNum w:abstractNumId="8" w15:restartNumberingAfterBreak="0">
     <w:nsid w:val="31F4106C"/>
     <w:multiLevelType w:val="multilevel"/>
     <w:tmpl w:val="4092810C"/>
@@ -18743,7 +19867,179 @@
       </w:rPr>
     </w:lvl>
   </w:abstractNum>
-  <w:abstractNum w:abstractNumId="6" w15:restartNumberingAfterBreak="0">
+  <w:abstractNum w:abstractNumId="9" w15:restartNumberingAfterBreak="0">
+    <w:nsid w:val="389F5BEE"/>
+    <w:multiLevelType w:val="hybridMultilevel"/>
+    <w:tmpl w:val="069AA07A"/>
+    <w:lvl w:ilvl="0" w:tplc="0809000F">
+      <w:start w:val="1"/>
+      <w:numFmt w:val="decimal"/>
+      <w:lvlText w:val="%1."/>
+      <w:lvlJc w:val="left"/>
+      <w:pPr>
+        <w:ind w:left="720" w:hanging="360"/>
+      </w:pPr>
+    </w:lvl>
+    <w:lvl w:ilvl="1" w:tplc="08090019" w:tentative="1">
+      <w:start w:val="1"/>
+      <w:numFmt w:val="lowerLetter"/>
+      <w:lvlText w:val="%2."/>
+      <w:lvlJc w:val="left"/>
+      <w:pPr>
+        <w:ind w:left="1440" w:hanging="360"/>
+      </w:pPr>
+    </w:lvl>
+    <w:lvl w:ilvl="2" w:tplc="0809001B" w:tentative="1">
+      <w:start w:val="1"/>
+      <w:numFmt w:val="lowerRoman"/>
+      <w:lvlText w:val="%3."/>
+      <w:lvlJc w:val="right"/>
+      <w:pPr>
+        <w:ind w:left="2160" w:hanging="180"/>
+      </w:pPr>
+    </w:lvl>
+    <w:lvl w:ilvl="3" w:tplc="0809000F" w:tentative="1">
+      <w:start w:val="1"/>
+      <w:numFmt w:val="decimal"/>
+      <w:lvlText w:val="%4."/>
+      <w:lvlJc w:val="left"/>
+      <w:pPr>
+        <w:ind w:left="2880" w:hanging="360"/>
+      </w:pPr>
+    </w:lvl>
+    <w:lvl w:ilvl="4" w:tplc="08090019" w:tentative="1">
+      <w:start w:val="1"/>
+      <w:numFmt w:val="lowerLetter"/>
+      <w:lvlText w:val="%5."/>
+      <w:lvlJc w:val="left"/>
+      <w:pPr>
+        <w:ind w:left="3600" w:hanging="360"/>
+      </w:pPr>
+    </w:lvl>
+    <w:lvl w:ilvl="5" w:tplc="0809001B" w:tentative="1">
+      <w:start w:val="1"/>
+      <w:numFmt w:val="lowerRoman"/>
+      <w:lvlText w:val="%6."/>
+      <w:lvlJc w:val="right"/>
+      <w:pPr>
+        <w:ind w:left="4320" w:hanging="180"/>
+      </w:pPr>
+    </w:lvl>
+    <w:lvl w:ilvl="6" w:tplc="0809000F" w:tentative="1">
+      <w:start w:val="1"/>
+      <w:numFmt w:val="decimal"/>
+      <w:lvlText w:val="%7."/>
+      <w:lvlJc w:val="left"/>
+      <w:pPr>
+        <w:ind w:left="5040" w:hanging="360"/>
+      </w:pPr>
+    </w:lvl>
+    <w:lvl w:ilvl="7" w:tplc="08090019" w:tentative="1">
+      <w:start w:val="1"/>
+      <w:numFmt w:val="lowerLetter"/>
+      <w:lvlText w:val="%8."/>
+      <w:lvlJc w:val="left"/>
+      <w:pPr>
+        <w:ind w:left="5760" w:hanging="360"/>
+      </w:pPr>
+    </w:lvl>
+    <w:lvl w:ilvl="8" w:tplc="0809001B" w:tentative="1">
+      <w:start w:val="1"/>
+      <w:numFmt w:val="lowerRoman"/>
+      <w:lvlText w:val="%9."/>
+      <w:lvlJc w:val="right"/>
+      <w:pPr>
+        <w:ind w:left="6480" w:hanging="180"/>
+      </w:pPr>
+    </w:lvl>
+  </w:abstractNum>
+  <w:abstractNum w:abstractNumId="10" w15:restartNumberingAfterBreak="0">
+    <w:nsid w:val="3AAE6278"/>
+    <w:multiLevelType w:val="hybridMultilevel"/>
+    <w:tmpl w:val="B7E8CB8E"/>
+    <w:lvl w:ilvl="0" w:tplc="0809000F">
+      <w:start w:val="1"/>
+      <w:numFmt w:val="decimal"/>
+      <w:lvlText w:val="%1."/>
+      <w:lvlJc w:val="left"/>
+      <w:pPr>
+        <w:ind w:left="720" w:hanging="360"/>
+      </w:pPr>
+    </w:lvl>
+    <w:lvl w:ilvl="1" w:tplc="08090019" w:tentative="1">
+      <w:start w:val="1"/>
+      <w:numFmt w:val="lowerLetter"/>
+      <w:lvlText w:val="%2."/>
+      <w:lvlJc w:val="left"/>
+      <w:pPr>
+        <w:ind w:left="1440" w:hanging="360"/>
+      </w:pPr>
+    </w:lvl>
+    <w:lvl w:ilvl="2" w:tplc="0809001B" w:tentative="1">
+      <w:start w:val="1"/>
+      <w:numFmt w:val="lowerRoman"/>
+      <w:lvlText w:val="%3."/>
+      <w:lvlJc w:val="right"/>
+      <w:pPr>
+        <w:ind w:left="2160" w:hanging="180"/>
+      </w:pPr>
+    </w:lvl>
+    <w:lvl w:ilvl="3" w:tplc="0809000F" w:tentative="1">
+      <w:start w:val="1"/>
+      <w:numFmt w:val="decimal"/>
+      <w:lvlText w:val="%4."/>
+      <w:lvlJc w:val="left"/>
+      <w:pPr>
+        <w:ind w:left="2880" w:hanging="360"/>
+      </w:pPr>
+    </w:lvl>
+    <w:lvl w:ilvl="4" w:tplc="08090019" w:tentative="1">
+      <w:start w:val="1"/>
+      <w:numFmt w:val="lowerLetter"/>
+      <w:lvlText w:val="%5."/>
+      <w:lvlJc w:val="left"/>
+      <w:pPr>
+        <w:ind w:left="3600" w:hanging="360"/>
+      </w:pPr>
+    </w:lvl>
+    <w:lvl w:ilvl="5" w:tplc="0809001B" w:tentative="1">
+      <w:start w:val="1"/>
+      <w:numFmt w:val="lowerRoman"/>
+      <w:lvlText w:val="%6."/>
+      <w:lvlJc w:val="right"/>
+      <w:pPr>
+        <w:ind w:left="4320" w:hanging="180"/>
+      </w:pPr>
+    </w:lvl>
+    <w:lvl w:ilvl="6" w:tplc="0809000F" w:tentative="1">
+      <w:start w:val="1"/>
+      <w:numFmt w:val="decimal"/>
+      <w:lvlText w:val="%7."/>
+      <w:lvlJc w:val="left"/>
+      <w:pPr>
+        <w:ind w:left="5040" w:hanging="360"/>
+      </w:pPr>
+    </w:lvl>
+    <w:lvl w:ilvl="7" w:tplc="08090019" w:tentative="1">
+      <w:start w:val="1"/>
+      <w:numFmt w:val="lowerLetter"/>
+      <w:lvlText w:val="%8."/>
+      <w:lvlJc w:val="left"/>
+      <w:pPr>
+        <w:ind w:left="5760" w:hanging="360"/>
+      </w:pPr>
+    </w:lvl>
+    <w:lvl w:ilvl="8" w:tplc="0809001B" w:tentative="1">
+      <w:start w:val="1"/>
+      <w:numFmt w:val="lowerRoman"/>
+      <w:lvlText w:val="%9."/>
+      <w:lvlJc w:val="right"/>
+      <w:pPr>
+        <w:ind w:left="6480" w:hanging="180"/>
+      </w:pPr>
+    </w:lvl>
+  </w:abstractNum>
+  <w:abstractNum w:abstractNumId="11" w15:restartNumberingAfterBreak="0">
     <w:nsid w:val="3B700576"/>
     <w:multiLevelType w:val="multilevel"/>
     <w:tmpl w:val="638EBA82"/>
@@ -18892,7 +20188,7 @@
       </w:rPr>
     </w:lvl>
   </w:abstractNum>
-  <w:abstractNum w:abstractNumId="7" w15:restartNumberingAfterBreak="0">
+  <w:abstractNum w:abstractNumId="12" w15:restartNumberingAfterBreak="0">
     <w:nsid w:val="48A522AE"/>
     <w:multiLevelType w:val="hybridMultilevel"/>
     <w:tmpl w:val="38522992"/>
@@ -19005,7 +20301,7 @@
       </w:rPr>
     </w:lvl>
   </w:abstractNum>
-  <w:abstractNum w:abstractNumId="8" w15:restartNumberingAfterBreak="0">
+  <w:abstractNum w:abstractNumId="13" w15:restartNumberingAfterBreak="0">
     <w:nsid w:val="4AB95BB5"/>
     <w:multiLevelType w:val="multilevel"/>
     <w:tmpl w:val="E244053C"/>
@@ -19154,7 +20450,7 @@
       </w:rPr>
     </w:lvl>
   </w:abstractNum>
-  <w:abstractNum w:abstractNumId="9" w15:restartNumberingAfterBreak="0">
+  <w:abstractNum w:abstractNumId="14" w15:restartNumberingAfterBreak="0">
     <w:nsid w:val="4F0B1C7E"/>
     <w:multiLevelType w:val="multilevel"/>
     <w:tmpl w:val="8A3466E4"/>
@@ -19303,7 +20599,7 @@
       </w:rPr>
     </w:lvl>
   </w:abstractNum>
-  <w:abstractNum w:abstractNumId="10" w15:restartNumberingAfterBreak="0">
+  <w:abstractNum w:abstractNumId="15" w15:restartNumberingAfterBreak="0">
     <w:nsid w:val="54D24300"/>
     <w:multiLevelType w:val="multilevel"/>
     <w:tmpl w:val="35E60D92"/>
@@ -19452,7 +20748,7 @@
       </w:rPr>
     </w:lvl>
   </w:abstractNum>
-  <w:abstractNum w:abstractNumId="11" w15:restartNumberingAfterBreak="0">
+  <w:abstractNum w:abstractNumId="16" w15:restartNumberingAfterBreak="0">
     <w:nsid w:val="5D315E8E"/>
     <w:multiLevelType w:val="multilevel"/>
     <w:tmpl w:val="615A3838"/>
@@ -19601,7 +20897,7 @@
       </w:rPr>
     </w:lvl>
   </w:abstractNum>
-  <w:abstractNum w:abstractNumId="12" w15:restartNumberingAfterBreak="0">
+  <w:abstractNum w:abstractNumId="17" w15:restartNumberingAfterBreak="0">
     <w:nsid w:val="61E6733C"/>
     <w:multiLevelType w:val="multilevel"/>
     <w:tmpl w:val="3E1E8EAA"/>
@@ -19750,7 +21046,7 @@
       </w:rPr>
     </w:lvl>
   </w:abstractNum>
-  <w:abstractNum w:abstractNumId="13" w15:restartNumberingAfterBreak="0">
+  <w:abstractNum w:abstractNumId="18" w15:restartNumberingAfterBreak="0">
     <w:nsid w:val="6294228C"/>
     <w:multiLevelType w:val="multilevel"/>
     <w:tmpl w:val="3E406688"/>
@@ -19899,7 +21195,156 @@
       </w:rPr>
     </w:lvl>
   </w:abstractNum>
-  <w:abstractNum w:abstractNumId="14" w15:restartNumberingAfterBreak="0">
+  <w:abstractNum w:abstractNumId="19" w15:restartNumberingAfterBreak="0">
+    <w:nsid w:val="65E001C0"/>
+    <w:multiLevelType w:val="multilevel"/>
+    <w:tmpl w:val="8F600004"/>
+    <w:lvl w:ilvl="0">
+      <w:start w:val="1"/>
+      <w:numFmt w:val="bullet"/>
+      <w:lvlText w:val=""/>
+      <w:lvlJc w:val="left"/>
+      <w:pPr>
+        <w:tabs>
+          <w:tab w:val="num" w:pos="720"/>
+        </w:tabs>
+        <w:ind w:left="720" w:hanging="360"/>
+      </w:pPr>
+      <w:rPr>
+        <w:rFonts w:ascii="Symbol" w:hAnsi="Symbol" w:hint="default"/>
+        <w:sz w:val="20"/>
+      </w:rPr>
+    </w:lvl>
+    <w:lvl w:ilvl="1" w:tentative="1">
+      <w:start w:val="1"/>
+      <w:numFmt w:val="bullet"/>
+      <w:lvlText w:val=""/>
+      <w:lvlJc w:val="left"/>
+      <w:pPr>
+        <w:tabs>
+          <w:tab w:val="num" w:pos="1440"/>
+        </w:tabs>
+        <w:ind w:left="1440" w:hanging="360"/>
+      </w:pPr>
+      <w:rPr>
+        <w:rFonts w:ascii="Symbol" w:hAnsi="Symbol" w:hint="default"/>
+        <w:sz w:val="20"/>
+      </w:rPr>
+    </w:lvl>
+    <w:lvl w:ilvl="2" w:tentative="1">
+      <w:start w:val="1"/>
+      <w:numFmt w:val="bullet"/>
+      <w:lvlText w:val=""/>
+      <w:lvlJc w:val="left"/>
+      <w:pPr>
+        <w:tabs>
+          <w:tab w:val="num" w:pos="2160"/>
+        </w:tabs>
+        <w:ind w:left="2160" w:hanging="360"/>
+      </w:pPr>
+      <w:rPr>
+        <w:rFonts w:ascii="Symbol" w:hAnsi="Symbol" w:hint="default"/>
+        <w:sz w:val="20"/>
+      </w:rPr>
+    </w:lvl>
+    <w:lvl w:ilvl="3" w:tentative="1">
+      <w:start w:val="1"/>
+      <w:numFmt w:val="bullet"/>
+      <w:lvlText w:val=""/>
+      <w:lvlJc w:val="left"/>
+      <w:pPr>
+        <w:tabs>
+          <w:tab w:val="num" w:pos="2880"/>
+        </w:tabs>
+        <w:ind w:left="2880" w:hanging="360"/>
+      </w:pPr>
+      <w:rPr>
+        <w:rFonts w:ascii="Symbol" w:hAnsi="Symbol" w:hint="default"/>
+        <w:sz w:val="20"/>
+      </w:rPr>
+    </w:lvl>
+    <w:lvl w:ilvl="4" w:tentative="1">
+      <w:start w:val="1"/>
+      <w:numFmt w:val="bullet"/>
+      <w:lvlText w:val=""/>
+      <w:lvlJc w:val="left"/>
+      <w:pPr>
+        <w:tabs>
+          <w:tab w:val="num" w:pos="3600"/>
+        </w:tabs>
+        <w:ind w:left="3600" w:hanging="360"/>
+      </w:pPr>
+      <w:rPr>
+        <w:rFonts w:ascii="Symbol" w:hAnsi="Symbol" w:hint="default"/>
+        <w:sz w:val="20"/>
+      </w:rPr>
+    </w:lvl>
+    <w:lvl w:ilvl="5" w:tentative="1">
+      <w:start w:val="1"/>
+      <w:numFmt w:val="bullet"/>
+      <w:lvlText w:val=""/>
+      <w:lvlJc w:val="left"/>
+      <w:pPr>
+        <w:tabs>
+          <w:tab w:val="num" w:pos="4320"/>
+        </w:tabs>
+        <w:ind w:left="4320" w:hanging="360"/>
+      </w:pPr>
+      <w:rPr>
+        <w:rFonts w:ascii="Symbol" w:hAnsi="Symbol" w:hint="default"/>
+        <w:sz w:val="20"/>
+      </w:rPr>
+    </w:lvl>
+    <w:lvl w:ilvl="6" w:tentative="1">
+      <w:start w:val="1"/>
+      <w:numFmt w:val="bullet"/>
+      <w:lvlText w:val=""/>
+      <w:lvlJc w:val="left"/>
+      <w:pPr>
+        <w:tabs>
+          <w:tab w:val="num" w:pos="5040"/>
+        </w:tabs>
+        <w:ind w:left="5040" w:hanging="360"/>
+      </w:pPr>
+      <w:rPr>
+        <w:rFonts w:ascii="Symbol" w:hAnsi="Symbol" w:hint="default"/>
+        <w:sz w:val="20"/>
+      </w:rPr>
+    </w:lvl>
+    <w:lvl w:ilvl="7" w:tentative="1">
+      <w:start w:val="1"/>
+      <w:numFmt w:val="bullet"/>
+      <w:lvlText w:val=""/>
+      <w:lvlJc w:val="left"/>
+      <w:pPr>
+        <w:tabs>
+          <w:tab w:val="num" w:pos="5760"/>
+        </w:tabs>
+        <w:ind w:left="5760" w:hanging="360"/>
+      </w:pPr>
+      <w:rPr>
+        <w:rFonts w:ascii="Symbol" w:hAnsi="Symbol" w:hint="default"/>
+        <w:sz w:val="20"/>
+      </w:rPr>
+    </w:lvl>
+    <w:lvl w:ilvl="8" w:tentative="1">
+      <w:start w:val="1"/>
+      <w:numFmt w:val="bullet"/>
+      <w:lvlText w:val=""/>
+      <w:lvlJc w:val="left"/>
+      <w:pPr>
+        <w:tabs>
+          <w:tab w:val="num" w:pos="6480"/>
+        </w:tabs>
+        <w:ind w:left="6480" w:hanging="360"/>
+      </w:pPr>
+      <w:rPr>
+        <w:rFonts w:ascii="Symbol" w:hAnsi="Symbol" w:hint="default"/>
+        <w:sz w:val="20"/>
+      </w:rPr>
+    </w:lvl>
+  </w:abstractNum>
+  <w:abstractNum w:abstractNumId="20" w15:restartNumberingAfterBreak="0">
     <w:nsid w:val="66715CC7"/>
     <w:multiLevelType w:val="hybridMultilevel"/>
     <w:tmpl w:val="FC34D894"/>
@@ -20012,7 +21457,7 @@
       </w:rPr>
     </w:lvl>
   </w:abstractNum>
-  <w:abstractNum w:abstractNumId="15" w15:restartNumberingAfterBreak="0">
+  <w:abstractNum w:abstractNumId="21" w15:restartNumberingAfterBreak="0">
     <w:nsid w:val="6FB53582"/>
     <w:multiLevelType w:val="hybridMultilevel"/>
     <w:tmpl w:val="FAD210B2"/>
@@ -20125,7 +21570,7 @@
       </w:rPr>
     </w:lvl>
   </w:abstractNum>
-  <w:abstractNum w:abstractNumId="16" w15:restartNumberingAfterBreak="0">
+  <w:abstractNum w:abstractNumId="22" w15:restartNumberingAfterBreak="0">
     <w:nsid w:val="72D05891"/>
     <w:multiLevelType w:val="multilevel"/>
     <w:tmpl w:val="F9AE1F3A"/>
@@ -20274,7 +21719,7 @@
       </w:rPr>
     </w:lvl>
   </w:abstractNum>
-  <w:abstractNum w:abstractNumId="17" w15:restartNumberingAfterBreak="0">
+  <w:abstractNum w:abstractNumId="23" w15:restartNumberingAfterBreak="0">
     <w:nsid w:val="746A5611"/>
     <w:multiLevelType w:val="hybridMultilevel"/>
     <w:tmpl w:val="326CA7E0"/>
@@ -20387,7 +21832,93 @@
       </w:rPr>
     </w:lvl>
   </w:abstractNum>
-  <w:abstractNum w:abstractNumId="18" w15:restartNumberingAfterBreak="0">
+  <w:abstractNum w:abstractNumId="24" w15:restartNumberingAfterBreak="0">
+    <w:nsid w:val="74A11969"/>
+    <w:multiLevelType w:val="hybridMultilevel"/>
+    <w:tmpl w:val="109C81DC"/>
+    <w:lvl w:ilvl="0" w:tplc="0809000F">
+      <w:start w:val="1"/>
+      <w:numFmt w:val="decimal"/>
+      <w:lvlText w:val="%1."/>
+      <w:lvlJc w:val="left"/>
+      <w:pPr>
+        <w:ind w:left="720" w:hanging="360"/>
+      </w:pPr>
+    </w:lvl>
+    <w:lvl w:ilvl="1" w:tplc="08090019" w:tentative="1">
+      <w:start w:val="1"/>
+      <w:numFmt w:val="lowerLetter"/>
+      <w:lvlText w:val="%2."/>
+      <w:lvlJc w:val="left"/>
+      <w:pPr>
+        <w:ind w:left="1440" w:hanging="360"/>
+      </w:pPr>
+    </w:lvl>
+    <w:lvl w:ilvl="2" w:tplc="0809001B" w:tentative="1">
+      <w:start w:val="1"/>
+      <w:numFmt w:val="lowerRoman"/>
+      <w:lvlText w:val="%3."/>
+      <w:lvlJc w:val="right"/>
+      <w:pPr>
+        <w:ind w:left="2160" w:hanging="180"/>
+      </w:pPr>
+    </w:lvl>
+    <w:lvl w:ilvl="3" w:tplc="0809000F" w:tentative="1">
+      <w:start w:val="1"/>
+      <w:numFmt w:val="decimal"/>
+      <w:lvlText w:val="%4."/>
+      <w:lvlJc w:val="left"/>
+      <w:pPr>
+        <w:ind w:left="2880" w:hanging="360"/>
+      </w:pPr>
+    </w:lvl>
+    <w:lvl w:ilvl="4" w:tplc="08090019" w:tentative="1">
+      <w:start w:val="1"/>
+      <w:numFmt w:val="lowerLetter"/>
+      <w:lvlText w:val="%5."/>
+      <w:lvlJc w:val="left"/>
+      <w:pPr>
+        <w:ind w:left="3600" w:hanging="360"/>
+      </w:pPr>
+    </w:lvl>
+    <w:lvl w:ilvl="5" w:tplc="0809001B" w:tentative="1">
+      <w:start w:val="1"/>
+      <w:numFmt w:val="lowerRoman"/>
+      <w:lvlText w:val="%6."/>
+      <w:lvlJc w:val="right"/>
+      <w:pPr>
+        <w:ind w:left="4320" w:hanging="180"/>
+      </w:pPr>
+    </w:lvl>
+    <w:lvl w:ilvl="6" w:tplc="0809000F" w:tentative="1">
+      <w:start w:val="1"/>
+      <w:numFmt w:val="decimal"/>
+      <w:lvlText w:val="%7."/>
+      <w:lvlJc w:val="left"/>
+      <w:pPr>
+        <w:ind w:left="5040" w:hanging="360"/>
+      </w:pPr>
+    </w:lvl>
+    <w:lvl w:ilvl="7" w:tplc="08090019" w:tentative="1">
+      <w:start w:val="1"/>
+      <w:numFmt w:val="lowerLetter"/>
+      <w:lvlText w:val="%8."/>
+      <w:lvlJc w:val="left"/>
+      <w:pPr>
+        <w:ind w:left="5760" w:hanging="360"/>
+      </w:pPr>
+    </w:lvl>
+    <w:lvl w:ilvl="8" w:tplc="0809001B" w:tentative="1">
+      <w:start w:val="1"/>
+      <w:numFmt w:val="lowerRoman"/>
+      <w:lvlText w:val="%9."/>
+      <w:lvlJc w:val="right"/>
+      <w:pPr>
+        <w:ind w:left="6480" w:hanging="180"/>
+      </w:pPr>
+    </w:lvl>
+  </w:abstractNum>
+  <w:abstractNum w:abstractNumId="25" w15:restartNumberingAfterBreak="0">
     <w:nsid w:val="76C23600"/>
     <w:multiLevelType w:val="hybridMultilevel"/>
     <w:tmpl w:val="9A7E79AE"/>
@@ -20500,7 +22031,7 @@
       </w:rPr>
     </w:lvl>
   </w:abstractNum>
-  <w:abstractNum w:abstractNumId="19" w15:restartNumberingAfterBreak="0">
+  <w:abstractNum w:abstractNumId="26" w15:restartNumberingAfterBreak="0">
     <w:nsid w:val="79E47231"/>
     <w:multiLevelType w:val="multilevel"/>
     <w:tmpl w:val="1AD82036"/>
@@ -20649,65 +22180,175 @@
       </w:rPr>
     </w:lvl>
   </w:abstractNum>
+  <w:abstractNum w:abstractNumId="27" w15:restartNumberingAfterBreak="0">
+    <w:nsid w:val="7F2745F8"/>
+    <w:multiLevelType w:val="hybridMultilevel"/>
+    <w:tmpl w:val="DF961BD8"/>
+    <w:lvl w:ilvl="0" w:tplc="0809000F">
+      <w:start w:val="1"/>
+      <w:numFmt w:val="decimal"/>
+      <w:lvlText w:val="%1."/>
+      <w:lvlJc w:val="left"/>
+      <w:pPr>
+        <w:ind w:left="1080" w:hanging="360"/>
+      </w:pPr>
+    </w:lvl>
+    <w:lvl w:ilvl="1" w:tplc="08090019" w:tentative="1">
+      <w:start w:val="1"/>
+      <w:numFmt w:val="lowerLetter"/>
+      <w:lvlText w:val="%2."/>
+      <w:lvlJc w:val="left"/>
+      <w:pPr>
+        <w:ind w:left="1800" w:hanging="360"/>
+      </w:pPr>
+    </w:lvl>
+    <w:lvl w:ilvl="2" w:tplc="0809001B" w:tentative="1">
+      <w:start w:val="1"/>
+      <w:numFmt w:val="lowerRoman"/>
+      <w:lvlText w:val="%3."/>
+      <w:lvlJc w:val="right"/>
+      <w:pPr>
+        <w:ind w:left="2520" w:hanging="180"/>
+      </w:pPr>
+    </w:lvl>
+    <w:lvl w:ilvl="3" w:tplc="0809000F" w:tentative="1">
+      <w:start w:val="1"/>
+      <w:numFmt w:val="decimal"/>
+      <w:lvlText w:val="%4."/>
+      <w:lvlJc w:val="left"/>
+      <w:pPr>
+        <w:ind w:left="3240" w:hanging="360"/>
+      </w:pPr>
+    </w:lvl>
+    <w:lvl w:ilvl="4" w:tplc="08090019" w:tentative="1">
+      <w:start w:val="1"/>
+      <w:numFmt w:val="lowerLetter"/>
+      <w:lvlText w:val="%5."/>
+      <w:lvlJc w:val="left"/>
+      <w:pPr>
+        <w:ind w:left="3960" w:hanging="360"/>
+      </w:pPr>
+    </w:lvl>
+    <w:lvl w:ilvl="5" w:tplc="0809001B" w:tentative="1">
+      <w:start w:val="1"/>
+      <w:numFmt w:val="lowerRoman"/>
+      <w:lvlText w:val="%6."/>
+      <w:lvlJc w:val="right"/>
+      <w:pPr>
+        <w:ind w:left="4680" w:hanging="180"/>
+      </w:pPr>
+    </w:lvl>
+    <w:lvl w:ilvl="6" w:tplc="0809000F" w:tentative="1">
+      <w:start w:val="1"/>
+      <w:numFmt w:val="decimal"/>
+      <w:lvlText w:val="%7."/>
+      <w:lvlJc w:val="left"/>
+      <w:pPr>
+        <w:ind w:left="5400" w:hanging="360"/>
+      </w:pPr>
+    </w:lvl>
+    <w:lvl w:ilvl="7" w:tplc="08090019" w:tentative="1">
+      <w:start w:val="1"/>
+      <w:numFmt w:val="lowerLetter"/>
+      <w:lvlText w:val="%8."/>
+      <w:lvlJc w:val="left"/>
+      <w:pPr>
+        <w:ind w:left="6120" w:hanging="360"/>
+      </w:pPr>
+    </w:lvl>
+    <w:lvl w:ilvl="8" w:tplc="0809001B" w:tentative="1">
+      <w:start w:val="1"/>
+      <w:numFmt w:val="lowerRoman"/>
+      <w:lvlText w:val="%9."/>
+      <w:lvlJc w:val="right"/>
+      <w:pPr>
+        <w:ind w:left="6840" w:hanging="180"/>
+      </w:pPr>
+    </w:lvl>
+  </w:abstractNum>
   <w:num w:numId="1">
-    <w:abstractNumId w:val="9"/>
+    <w:abstractNumId w:val="14"/>
   </w:num>
   <w:num w:numId="2">
+    <w:abstractNumId w:val="3"/>
+  </w:num>
+  <w:num w:numId="3">
+    <w:abstractNumId w:val="25"/>
+  </w:num>
+  <w:num w:numId="4">
+    <w:abstractNumId w:val="18"/>
+  </w:num>
+  <w:num w:numId="5">
+    <w:abstractNumId w:val="22"/>
+  </w:num>
+  <w:num w:numId="6">
     <w:abstractNumId w:val="2"/>
   </w:num>
-  <w:num w:numId="3">
-    <w:abstractNumId w:val="18"/>
+  <w:num w:numId="7">
+    <w:abstractNumId w:val="23"/>
   </w:num>
-  <w:num w:numId="4">
+  <w:num w:numId="8">
+    <w:abstractNumId w:val="11"/>
+  </w:num>
+  <w:num w:numId="9">
+    <w:abstractNumId w:val="8"/>
+  </w:num>
+  <w:num w:numId="10">
+    <w:abstractNumId w:val="7"/>
+  </w:num>
+  <w:num w:numId="11">
+    <w:abstractNumId w:val="20"/>
+  </w:num>
+  <w:num w:numId="12">
+    <w:abstractNumId w:val="26"/>
+  </w:num>
+  <w:num w:numId="13">
+    <w:abstractNumId w:val="12"/>
+  </w:num>
+  <w:num w:numId="14">
+    <w:abstractNumId w:val="6"/>
+  </w:num>
+  <w:num w:numId="15">
+    <w:abstractNumId w:val="1"/>
+  </w:num>
+  <w:num w:numId="16">
     <w:abstractNumId w:val="13"/>
   </w:num>
-  <w:num w:numId="5">
+  <w:num w:numId="17">
+    <w:abstractNumId w:val="21"/>
+  </w:num>
+  <w:num w:numId="18">
     <w:abstractNumId w:val="16"/>
   </w:num>
-  <w:num w:numId="6">
-    <w:abstractNumId w:val="1"/>
+  <w:num w:numId="19">
+    <w:abstractNumId w:val="15"/>
   </w:num>
-  <w:num w:numId="7">
+  <w:num w:numId="20">
     <w:abstractNumId w:val="17"/>
   </w:num>
-  <w:num w:numId="8">
-    <w:abstractNumId w:val="6"/>
+  <w:num w:numId="21">
+    <w:abstractNumId w:val="4"/>
   </w:num>
-  <w:num w:numId="9">
+  <w:num w:numId="22">
+    <w:abstractNumId w:val="27"/>
+  </w:num>
+  <w:num w:numId="23">
+    <w:abstractNumId w:val="10"/>
+  </w:num>
+  <w:num w:numId="24">
+    <w:abstractNumId w:val="24"/>
+  </w:num>
+  <w:num w:numId="25">
+    <w:abstractNumId w:val="19"/>
+  </w:num>
+  <w:num w:numId="26">
+    <w:abstractNumId w:val="0"/>
+  </w:num>
+  <w:num w:numId="27">
     <w:abstractNumId w:val="5"/>
   </w:num>
-  <w:num w:numId="10">
-    <w:abstractNumId w:val="4"/>
-  </w:num>
-  <w:num w:numId="11">
-    <w:abstractNumId w:val="14"/>
-  </w:num>
-  <w:num w:numId="12">
-    <w:abstractNumId w:val="19"/>
-  </w:num>
-  <w:num w:numId="13">
-    <w:abstractNumId w:val="7"/>
-  </w:num>
-  <w:num w:numId="14">
-    <w:abstractNumId w:val="3"/>
-  </w:num>
-  <w:num w:numId="15">
-    <w:abstractNumId w:val="0"/>
-  </w:num>
-  <w:num w:numId="16">
-    <w:abstractNumId w:val="8"/>
-  </w:num>
-  <w:num w:numId="17">
-    <w:abstractNumId w:val="15"/>
-  </w:num>
-  <w:num w:numId="18">
-    <w:abstractNumId w:val="11"/>
-  </w:num>
-  <w:num w:numId="19">
-    <w:abstractNumId w:val="10"/>
-  </w:num>
-  <w:num w:numId="20">
-    <w:abstractNumId w:val="12"/>
+  <w:num w:numId="28">
+    <w:abstractNumId w:val="9"/>
   </w:num>
 </w:numbering>
 </file>
@@ -21636,7 +23277,7 @@
 </file>
 
 <file path=customXml/itemProps1.xml><?xml version="1.0" encoding="utf-8"?>
-<ds:datastoreItem xmlns:ds="http://schemas.openxmlformats.org/officeDocument/2006/customXml" ds:itemID="{A491D43E-410B-49AE-8AA9-BFCE0B47557F}">
+<ds:datastoreItem xmlns:ds="http://schemas.openxmlformats.org/officeDocument/2006/customXml" ds:itemID="{5EC6D45B-ACA7-4783-8FE4-6D59EE008F1E}">
   <ds:schemaRefs>
     <ds:schemaRef ds:uri="http://schemas.openxmlformats.org/officeDocument/2006/bibliography"/>
   </ds:schemaRefs>

</xml_diff>

<commit_message>
Completed the Data Processing Block Writeup
</commit_message>
<xml_diff>
--- a/Report/Design - Communication network.docx
+++ b/Report/Design - Communication network.docx
@@ -2125,36 +2125,14 @@
       <w:r>
         <w:t xml:space="preserve">Table </w:t>
       </w:r>
-      <w:r>
-        <w:rPr>
-          <w:noProof/>
-        </w:rPr>
-        <w:fldChar w:fldCharType="begin"/>
-      </w:r>
-      <w:r>
-        <w:rPr>
-          <w:noProof/>
-        </w:rPr>
-        <w:instrText xml:space="preserve"> SEQ Table \* ARABIC </w:instrText>
-      </w:r>
-      <w:r>
-        <w:rPr>
-          <w:noProof/>
-        </w:rPr>
-        <w:fldChar w:fldCharType="separate"/>
-      </w:r>
-      <w:r>
-        <w:rPr>
-          <w:noProof/>
-        </w:rPr>
-        <w:t>1</w:t>
-      </w:r>
-      <w:r>
-        <w:rPr>
-          <w:noProof/>
-        </w:rPr>
-        <w:fldChar w:fldCharType="end"/>
-      </w:r>
+      <w:fldSimple w:instr=" SEQ Table \* ARABIC ">
+        <w:r>
+          <w:rPr>
+            <w:noProof/>
+          </w:rPr>
+          <w:t>1</w:t>
+        </w:r>
+      </w:fldSimple>
       <w:r>
         <w:t>: Data format used to write to MPU9250 registers.</w:t>
       </w:r>
@@ -9543,13 +9521,7 @@
         <w:rPr>
           <w:b/>
         </w:rPr>
-        <w:t>SPI</w:t>
-      </w:r>
-      <w:r>
-        <w:rPr>
-          <w:b/>
-        </w:rPr>
-        <w:t xml:space="preserve"> Setup</w:t>
+        <w:t>SPI Setup</w:t>
       </w:r>
     </w:p>
     <w:p>
@@ -9817,6 +9789,1205 @@
         </w:numPr>
         <w:jc w:val="both"/>
       </w:pPr>
+      <w:r>
+        <w:t>DMA channels 2 and 3 need to be configured</w:t>
+      </w:r>
+      <w:r>
+        <w:t xml:space="preserve"> so that they function in the desired manner. </w:t>
+      </w:r>
+    </w:p>
+    <w:p>
+      <w:pPr>
+        <w:pStyle w:val="ListParagraph"/>
+        <w:numPr>
+          <w:ilvl w:val="0"/>
+          <w:numId w:val="28"/>
+        </w:numPr>
+        <w:jc w:val="both"/>
+      </w:pPr>
+      <w:r>
+        <w:t>Interrupts for the receiver and transmitter channels need to be enabled in order for the hardware to notify the software when the transaction has been completed. New data can be loaded for transmission and new data can be unloaded from DMA receiver.</w:t>
+      </w:r>
+    </w:p>
+    <w:p>
+      <w:pPr>
+        <w:pStyle w:val="ListParagraph"/>
+        <w:numPr>
+          <w:ilvl w:val="0"/>
+          <w:numId w:val="28"/>
+        </w:numPr>
+        <w:jc w:val="both"/>
+      </w:pPr>
+      <w:r>
+        <w:t>The DMA SPI is to be enabled by a setting a set of registers in a sequence.</w:t>
+      </w:r>
+    </w:p>
+    <w:p>
+      <w:pPr>
+        <w:jc w:val="both"/>
+      </w:pPr>
+      <w:r>
+        <w:t>The following extract demonstrates how these steps were implemented in software.</w:t>
+      </w:r>
+    </w:p>
+    <w:p>
+      <w:pPr>
+        <w:pStyle w:val="Heading3"/>
+        <w:rPr>
+          <w:b/>
+        </w:rPr>
+      </w:pPr>
+      <w:r>
+        <w:rPr>
+          <w:noProof/>
+        </w:rPr>
+        <w:lastRenderedPageBreak/>
+        <mc:AlternateContent>
+          <mc:Choice Requires="wps">
+            <w:drawing>
+              <wp:anchor distT="0" distB="0" distL="114300" distR="114300" simplePos="0" relativeHeight="251675648" behindDoc="1" locked="0" layoutInCell="1" allowOverlap="1" wp14:anchorId="7E040769" wp14:editId="2A9D4792">
+                <wp:simplePos x="0" y="0"/>
+                <wp:positionH relativeFrom="margin">
+                  <wp:align>left</wp:align>
+                </wp:positionH>
+                <wp:positionV relativeFrom="paragraph">
+                  <wp:posOffset>3496079</wp:posOffset>
+                </wp:positionV>
+                <wp:extent cx="6175375" cy="635"/>
+                <wp:effectExtent l="0" t="0" r="0" b="0"/>
+                <wp:wrapTight wrapText="bothSides">
+                  <wp:wrapPolygon edited="0">
+                    <wp:start x="0" y="0"/>
+                    <wp:lineTo x="0" y="20057"/>
+                    <wp:lineTo x="21522" y="20057"/>
+                    <wp:lineTo x="21522" y="0"/>
+                    <wp:lineTo x="0" y="0"/>
+                  </wp:wrapPolygon>
+                </wp:wrapTight>
+                <wp:docPr id="13" name="Text Box 13"/>
+                <wp:cNvGraphicFramePr/>
+                <a:graphic xmlns:a="http://schemas.openxmlformats.org/drawingml/2006/main">
+                  <a:graphicData uri="http://schemas.microsoft.com/office/word/2010/wordprocessingShape">
+                    <wps:wsp>
+                      <wps:cNvSpPr txBox="1"/>
+                      <wps:spPr>
+                        <a:xfrm>
+                          <a:off x="0" y="0"/>
+                          <a:ext cx="6175375" cy="635"/>
+                        </a:xfrm>
+                        <a:prstGeom prst="rect">
+                          <a:avLst/>
+                        </a:prstGeom>
+                        <a:solidFill>
+                          <a:prstClr val="white"/>
+                        </a:solidFill>
+                        <a:ln>
+                          <a:noFill/>
+                        </a:ln>
+                      </wps:spPr>
+                      <wps:txbx>
+                        <w:txbxContent>
+                          <w:p>
+                            <w:pPr>
+                              <w:pStyle w:val="Caption"/>
+                              <w:jc w:val="center"/>
+                              <w:rPr>
+                                <w:noProof/>
+                              </w:rPr>
+                            </w:pPr>
+                            <w:r>
+                              <w:t xml:space="preserve">Figure 5: </w:t>
+                            </w:r>
+                            <w:r>
+                              <w:t>C++ code used to configure STM32L432 registers to</w:t>
+                            </w:r>
+                            <w:r>
+                              <w:t xml:space="preserve"> set-up DMA SPI on the board</w:t>
+                            </w:r>
+                            <w:r>
+                              <w:t>.</w:t>
+                            </w:r>
+                          </w:p>
+                        </w:txbxContent>
+                      </wps:txbx>
+                      <wps:bodyPr rot="0" spcFirstLastPara="0" vertOverflow="overflow" horzOverflow="overflow" vert="horz" wrap="square" lIns="0" tIns="0" rIns="0" bIns="0" numCol="1" spcCol="0" rtlCol="0" fromWordArt="0" anchor="t" anchorCtr="0" forceAA="0" compatLnSpc="1">
+                        <a:prstTxWarp prst="textNoShape">
+                          <a:avLst/>
+                        </a:prstTxWarp>
+                        <a:spAutoFit/>
+                      </wps:bodyPr>
+                    </wps:wsp>
+                  </a:graphicData>
+                </a:graphic>
+              </wp:anchor>
+            </w:drawing>
+          </mc:Choice>
+          <mc:Fallback>
+            <w:pict>
+              <v:shape w14:anchorId="7E040769" id="Text Box 13" o:spid="_x0000_s1029" type="#_x0000_t202" style="position:absolute;margin-left:0;margin-top:275.3pt;width:486.25pt;height:.05pt;z-index:-251640832;visibility:visible;mso-wrap-style:square;mso-wrap-distance-left:9pt;mso-wrap-distance-top:0;mso-wrap-distance-right:9pt;mso-wrap-distance-bottom:0;mso-position-horizontal:left;mso-position-horizontal-relative:margin;mso-position-vertical:absolute;mso-position-vertical-relative:text;v-text-anchor:top" o:gfxdata="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" stroked="f">
+                <v:textbox style="mso-fit-shape-to-text:t" inset="0,0,0,0">
+                  <w:txbxContent>
+                    <w:p>
+                      <w:pPr>
+                        <w:pStyle w:val="Caption"/>
+                        <w:jc w:val="center"/>
+                        <w:rPr>
+                          <w:noProof/>
+                        </w:rPr>
+                      </w:pPr>
+                      <w:r>
+                        <w:t xml:space="preserve">Figure 5: </w:t>
+                      </w:r>
+                      <w:r>
+                        <w:t>C++ code used to configure STM32L432 registers to</w:t>
+                      </w:r>
+                      <w:r>
+                        <w:t xml:space="preserve"> set-up DMA SPI on the board</w:t>
+                      </w:r>
+                      <w:r>
+                        <w:t>.</w:t>
+                      </w:r>
+                    </w:p>
+                  </w:txbxContent>
+                </v:textbox>
+                <w10:wrap type="tight" anchorx="margin"/>
+              </v:shape>
+            </w:pict>
+          </mc:Fallback>
+        </mc:AlternateContent>
+      </w:r>
+      <w:r>
+        <w:rPr>
+          <w:noProof/>
+        </w:rPr>
+        <w:drawing>
+          <wp:anchor distT="0" distB="0" distL="114300" distR="114300" simplePos="0" relativeHeight="251673600" behindDoc="1" locked="0" layoutInCell="1" allowOverlap="1" wp14:anchorId="04421523" wp14:editId="74FC2317">
+            <wp:simplePos x="0" y="0"/>
+            <wp:positionH relativeFrom="margin">
+              <wp:align>left</wp:align>
+            </wp:positionH>
+            <wp:positionV relativeFrom="paragraph">
+              <wp:posOffset>50</wp:posOffset>
+            </wp:positionV>
+            <wp:extent cx="6175375" cy="3485515"/>
+            <wp:effectExtent l="0" t="0" r="0" b="635"/>
+            <wp:wrapTight wrapText="bothSides">
+              <wp:wrapPolygon edited="0">
+                <wp:start x="0" y="0"/>
+                <wp:lineTo x="0" y="21486"/>
+                <wp:lineTo x="21522" y="21486"/>
+                <wp:lineTo x="21522" y="0"/>
+                <wp:lineTo x="0" y="0"/>
+              </wp:wrapPolygon>
+            </wp:wrapTight>
+            <wp:docPr id="12" name="Picture 12"/>
+            <wp:cNvGraphicFramePr>
+              <a:graphicFrameLocks xmlns:a="http://schemas.openxmlformats.org/drawingml/2006/main" noChangeAspect="1"/>
+            </wp:cNvGraphicFramePr>
+            <a:graphic xmlns:a="http://schemas.openxmlformats.org/drawingml/2006/main">
+              <a:graphicData uri="http://schemas.openxmlformats.org/drawingml/2006/picture">
+                <pic:pic xmlns:pic="http://schemas.openxmlformats.org/drawingml/2006/picture">
+                  <pic:nvPicPr>
+                    <pic:cNvPr id="0" name="Picture 1"/>
+                    <pic:cNvPicPr>
+                      <a:picLocks noChangeAspect="1" noChangeArrowheads="1"/>
+                    </pic:cNvPicPr>
+                  </pic:nvPicPr>
+                  <pic:blipFill>
+                    <a:blip r:embed="rId12" cstate="print">
+                      <a:extLst>
+                        <a:ext uri="{28A0092B-C50C-407E-A947-70E740481C1C}">
+                          <a14:useLocalDpi xmlns:a14="http://schemas.microsoft.com/office/drawing/2010/main" val="0"/>
+                        </a:ext>
+                      </a:extLst>
+                    </a:blip>
+                    <a:srcRect/>
+                    <a:stretch>
+                      <a:fillRect/>
+                    </a:stretch>
+                  </pic:blipFill>
+                  <pic:spPr bwMode="auto">
+                    <a:xfrm>
+                      <a:off x="0" y="0"/>
+                      <a:ext cx="6175375" cy="3485515"/>
+                    </a:xfrm>
+                    <a:prstGeom prst="rect">
+                      <a:avLst/>
+                    </a:prstGeom>
+                    <a:noFill/>
+                    <a:ln>
+                      <a:noFill/>
+                    </a:ln>
+                  </pic:spPr>
+                </pic:pic>
+              </a:graphicData>
+            </a:graphic>
+          </wp:anchor>
+        </w:drawing>
+      </w:r>
+      <w:r>
+        <w:rPr>
+          <w:b/>
+        </w:rPr>
+        <w:t>Receiving Data</w:t>
+      </w:r>
+    </w:p>
+    <w:p>
+      <w:pPr>
+        <w:jc w:val="both"/>
+      </w:pPr>
+      <w:r>
+        <w:rPr>
+          <w:noProof/>
+        </w:rPr>
+        <mc:AlternateContent>
+          <mc:Choice Requires="wps">
+            <w:drawing>
+              <wp:anchor distT="0" distB="0" distL="114300" distR="114300" simplePos="0" relativeHeight="251678720" behindDoc="1" locked="0" layoutInCell="1" allowOverlap="1" wp14:anchorId="5075BF47" wp14:editId="7AFFF5E7">
+                <wp:simplePos x="0" y="0"/>
+                <wp:positionH relativeFrom="margin">
+                  <wp:align>right</wp:align>
+                </wp:positionH>
+                <wp:positionV relativeFrom="paragraph">
+                  <wp:posOffset>2659537</wp:posOffset>
+                </wp:positionV>
+                <wp:extent cx="6186805" cy="635"/>
+                <wp:effectExtent l="0" t="0" r="4445" b="0"/>
+                <wp:wrapTight wrapText="bothSides">
+                  <wp:wrapPolygon edited="0">
+                    <wp:start x="0" y="0"/>
+                    <wp:lineTo x="0" y="20057"/>
+                    <wp:lineTo x="21549" y="20057"/>
+                    <wp:lineTo x="21549" y="0"/>
+                    <wp:lineTo x="0" y="0"/>
+                  </wp:wrapPolygon>
+                </wp:wrapTight>
+                <wp:docPr id="15" name="Text Box 15"/>
+                <wp:cNvGraphicFramePr/>
+                <a:graphic xmlns:a="http://schemas.openxmlformats.org/drawingml/2006/main">
+                  <a:graphicData uri="http://schemas.microsoft.com/office/word/2010/wordprocessingShape">
+                    <wps:wsp>
+                      <wps:cNvSpPr txBox="1"/>
+                      <wps:spPr>
+                        <a:xfrm>
+                          <a:off x="0" y="0"/>
+                          <a:ext cx="6186805" cy="635"/>
+                        </a:xfrm>
+                        <a:prstGeom prst="rect">
+                          <a:avLst/>
+                        </a:prstGeom>
+                        <a:solidFill>
+                          <a:prstClr val="white"/>
+                        </a:solidFill>
+                        <a:ln>
+                          <a:noFill/>
+                        </a:ln>
+                      </wps:spPr>
+                      <wps:txbx>
+                        <w:txbxContent>
+                          <w:p>
+                            <w:pPr>
+                              <w:pStyle w:val="Caption"/>
+                              <w:jc w:val="center"/>
+                              <w:rPr>
+                                <w:noProof/>
+                              </w:rPr>
+                            </w:pPr>
+                            <w:r>
+                              <w:t xml:space="preserve">Figure 6: </w:t>
+                            </w:r>
+                            <w:r>
+                              <w:t xml:space="preserve">C++ code used to </w:t>
+                            </w:r>
+                            <w:r>
+                              <w:t>receive data from the Data Extraction Block</w:t>
+                            </w:r>
+                            <w:r>
+                              <w:t>.</w:t>
+                            </w:r>
+                          </w:p>
+                        </w:txbxContent>
+                      </wps:txbx>
+                      <wps:bodyPr rot="0" spcFirstLastPara="0" vertOverflow="overflow" horzOverflow="overflow" vert="horz" wrap="square" lIns="0" tIns="0" rIns="0" bIns="0" numCol="1" spcCol="0" rtlCol="0" fromWordArt="0" anchor="t" anchorCtr="0" forceAA="0" compatLnSpc="1">
+                        <a:prstTxWarp prst="textNoShape">
+                          <a:avLst/>
+                        </a:prstTxWarp>
+                        <a:spAutoFit/>
+                      </wps:bodyPr>
+                    </wps:wsp>
+                  </a:graphicData>
+                </a:graphic>
+              </wp:anchor>
+            </w:drawing>
+          </mc:Choice>
+          <mc:Fallback>
+            <w:pict>
+              <v:shape w14:anchorId="5075BF47" id="Text Box 15" o:spid="_x0000_s1030" type="#_x0000_t202" style="position:absolute;left:0;text-align:left;margin-left:435.95pt;margin-top:209.4pt;width:487.15pt;height:.05pt;z-index:-251637760;visibility:visible;mso-wrap-style:square;mso-wrap-distance-left:9pt;mso-wrap-distance-top:0;mso-wrap-distance-right:9pt;mso-wrap-distance-bottom:0;mso-position-horizontal:right;mso-position-horizontal-relative:margin;mso-position-vertical:absolute;mso-position-vertical-relative:text;v-text-anchor:top" o:gfxdata="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" stroked="f">
+                <v:textbox style="mso-fit-shape-to-text:t" inset="0,0,0,0">
+                  <w:txbxContent>
+                    <w:p>
+                      <w:pPr>
+                        <w:pStyle w:val="Caption"/>
+                        <w:jc w:val="center"/>
+                        <w:rPr>
+                          <w:noProof/>
+                        </w:rPr>
+                      </w:pPr>
+                      <w:r>
+                        <w:t xml:space="preserve">Figure 6: </w:t>
+                      </w:r>
+                      <w:r>
+                        <w:t xml:space="preserve">C++ code used to </w:t>
+                      </w:r>
+                      <w:r>
+                        <w:t>receive data from the Data Extraction Block</w:t>
+                      </w:r>
+                      <w:r>
+                        <w:t>.</w:t>
+                      </w:r>
+                    </w:p>
+                  </w:txbxContent>
+                </v:textbox>
+                <w10:wrap type="tight" anchorx="margin"/>
+              </v:shape>
+            </w:pict>
+          </mc:Fallback>
+        </mc:AlternateContent>
+      </w:r>
+      <w:r>
+        <w:rPr>
+          <w:noProof/>
+        </w:rPr>
+        <w:drawing>
+          <wp:anchor distT="0" distB="0" distL="114300" distR="114300" simplePos="0" relativeHeight="251676672" behindDoc="1" locked="0" layoutInCell="1" allowOverlap="1" wp14:anchorId="324505C2" wp14:editId="579A0348">
+            <wp:simplePos x="0" y="0"/>
+            <wp:positionH relativeFrom="margin">
+              <wp:align>left</wp:align>
+            </wp:positionH>
+            <wp:positionV relativeFrom="paragraph">
+              <wp:posOffset>1947182</wp:posOffset>
+            </wp:positionV>
+            <wp:extent cx="6186805" cy="659130"/>
+            <wp:effectExtent l="0" t="0" r="4445" b="7620"/>
+            <wp:wrapTight wrapText="bothSides">
+              <wp:wrapPolygon edited="0">
+                <wp:start x="0" y="0"/>
+                <wp:lineTo x="0" y="21225"/>
+                <wp:lineTo x="21549" y="21225"/>
+                <wp:lineTo x="21549" y="0"/>
+                <wp:lineTo x="0" y="0"/>
+              </wp:wrapPolygon>
+            </wp:wrapTight>
+            <wp:docPr id="14" name="Picture 14"/>
+            <wp:cNvGraphicFramePr>
+              <a:graphicFrameLocks xmlns:a="http://schemas.openxmlformats.org/drawingml/2006/main" noChangeAspect="1"/>
+            </wp:cNvGraphicFramePr>
+            <a:graphic xmlns:a="http://schemas.openxmlformats.org/drawingml/2006/main">
+              <a:graphicData uri="http://schemas.openxmlformats.org/drawingml/2006/picture">
+                <pic:pic xmlns:pic="http://schemas.openxmlformats.org/drawingml/2006/picture">
+                  <pic:nvPicPr>
+                    <pic:cNvPr id="0" name="Picture 2"/>
+                    <pic:cNvPicPr>
+                      <a:picLocks noChangeAspect="1" noChangeArrowheads="1"/>
+                    </pic:cNvPicPr>
+                  </pic:nvPicPr>
+                  <pic:blipFill>
+                    <a:blip r:embed="rId13" cstate="print">
+                      <a:extLst>
+                        <a:ext uri="{28A0092B-C50C-407E-A947-70E740481C1C}">
+                          <a14:useLocalDpi xmlns:a14="http://schemas.microsoft.com/office/drawing/2010/main" val="0"/>
+                        </a:ext>
+                      </a:extLst>
+                    </a:blip>
+                    <a:srcRect/>
+                    <a:stretch>
+                      <a:fillRect/>
+                    </a:stretch>
+                  </pic:blipFill>
+                  <pic:spPr bwMode="auto">
+                    <a:xfrm>
+                      <a:off x="0" y="0"/>
+                      <a:ext cx="6186805" cy="659130"/>
+                    </a:xfrm>
+                    <a:prstGeom prst="rect">
+                      <a:avLst/>
+                    </a:prstGeom>
+                    <a:noFill/>
+                    <a:ln>
+                      <a:noFill/>
+                    </a:ln>
+                  </pic:spPr>
+                </pic:pic>
+              </a:graphicData>
+            </a:graphic>
+          </wp:anchor>
+        </w:drawing>
+      </w:r>
+      <w:r>
+        <w:t xml:space="preserve">Because </w:t>
+      </w:r>
+      <w:r>
+        <w:t xml:space="preserve">the SPI works in DMA mode, data is received when channel 2 of DMA1 triggers an interrupt after 12 samples have been received. The number 12 was chosen because the Data Extraction Block sends 12 samples in a batch (see Appendix A). Therefore, the interrupt only occurs when all the 12 samples are transmitted. This approach to receiving data is more efficient as there are less interrupts occurring in total (which consume some time), enabling the CPU to continue completing other tasks. When this interrupt occurs, the program enters an ‘Interrupt Service Routine’ (ISR) function in order to read the received data. This data is used to update the orientation estimates of the arm. </w:t>
+      </w:r>
+      <w:r>
+        <w:t>A flag is set every time new data is received in order to notify software that new data has been received and needs to be processed. This has been done to avoid the program updating the old data and instead allow it to maintain other tasks while new data is being transmitted to the Data Processing Block. The following extract shows the how new data is read in the ISR.</w:t>
+      </w:r>
+    </w:p>
+    <w:p>
+      <w:pPr>
+        <w:pStyle w:val="Heading3"/>
+        <w:rPr>
+          <w:b/>
+        </w:rPr>
+      </w:pPr>
+      <w:r>
+        <w:rPr>
+          <w:b/>
+        </w:rPr>
+        <w:t xml:space="preserve">Preparing Data </w:t>
+      </w:r>
+      <w:r>
+        <w:rPr>
+          <w:b/>
+        </w:rPr>
+        <w:t>for</w:t>
+      </w:r>
+      <w:r>
+        <w:rPr>
+          <w:b/>
+        </w:rPr>
+        <w:t xml:space="preserve"> Transmission</w:t>
+      </w:r>
+    </w:p>
+    <w:p>
+      <w:pPr>
+        <w:jc w:val="both"/>
+      </w:pPr>
+      <w:r>
+        <w:t xml:space="preserve">Once the data is processed and converted into orientation angles, this data must be transmitted on request from the Processing simulation. By this point the data consist of the identification byte of the IMU that the data belongs to and the x, y and z axis orientation angles which are of the ‘float’ data type which is 32-bits wide. When the request occurs, the program runs a function which splits these floating-point numbers into 16-bit chunks to allow the data to be transmitted through SPI. Once the data is split, the total number of samples to be transmitted to the FPGA Wireless Communication Block increases to 7 samples. </w:t>
+      </w:r>
+      <w:r>
+        <w:t xml:space="preserve">Table 7 </w:t>
+      </w:r>
+      <w:r>
+        <w:t>depicts</w:t>
+      </w:r>
+      <w:r>
+        <w:t xml:space="preserve"> the order in which the </w:t>
+      </w:r>
+      <w:r>
+        <w:t>data is loaded for transmission.</w:t>
+      </w:r>
+    </w:p>
+    <w:tbl>
+      <w:tblPr>
+        <w:tblStyle w:val="TableGrid"/>
+        <w:tblW w:w="0" w:type="auto"/>
+        <w:tblLook w:val="04A0" w:firstRow="1" w:lastRow="0" w:firstColumn="1" w:lastColumn="0" w:noHBand="0" w:noVBand="1"/>
+      </w:tblPr>
+      <w:tblGrid>
+        <w:gridCol w:w="4868"/>
+        <w:gridCol w:w="4868"/>
+      </w:tblGrid>
+      <w:tr>
+        <w:tc>
+          <w:tcPr>
+            <w:tcW w:w="4868" w:type="dxa"/>
+          </w:tcPr>
+          <w:p>
+            <w:pPr>
+              <w:jc w:val="center"/>
+              <w:rPr>
+                <w:b/>
+              </w:rPr>
+            </w:pPr>
+            <w:r>
+              <w:rPr>
+                <w:b/>
+              </w:rPr>
+              <w:lastRenderedPageBreak/>
+              <w:t>Description</w:t>
+            </w:r>
+          </w:p>
+        </w:tc>
+        <w:tc>
+          <w:tcPr>
+            <w:tcW w:w="4868" w:type="dxa"/>
+          </w:tcPr>
+          <w:p>
+            <w:pPr>
+              <w:jc w:val="center"/>
+              <w:rPr>
+                <w:b/>
+              </w:rPr>
+            </w:pPr>
+            <w:r>
+              <w:rPr>
+                <w:b/>
+              </w:rPr>
+              <w:t>Order</w:t>
+            </w:r>
+          </w:p>
+        </w:tc>
+      </w:tr>
+      <w:tr>
+        <w:tc>
+          <w:tcPr>
+            <w:tcW w:w="4868" w:type="dxa"/>
+          </w:tcPr>
+          <w:p>
+            <w:pPr>
+              <w:jc w:val="center"/>
+            </w:pPr>
+            <w:r>
+              <w:t>IMU identification byte</w:t>
+            </w:r>
+          </w:p>
+        </w:tc>
+        <w:tc>
+          <w:tcPr>
+            <w:tcW w:w="4868" w:type="dxa"/>
+          </w:tcPr>
+          <w:p>
+            <w:pPr>
+              <w:jc w:val="center"/>
+            </w:pPr>
+            <w:r>
+              <w:t>1</w:t>
+            </w:r>
+          </w:p>
+        </w:tc>
+      </w:tr>
+      <w:tr>
+        <w:tc>
+          <w:tcPr>
+            <w:tcW w:w="4868" w:type="dxa"/>
+          </w:tcPr>
+          <w:p>
+            <w:pPr>
+              <w:jc w:val="center"/>
+            </w:pPr>
+            <w:r>
+              <w:t>x-axis orientation angle bits 31-16</w:t>
+            </w:r>
+          </w:p>
+        </w:tc>
+        <w:tc>
+          <w:tcPr>
+            <w:tcW w:w="4868" w:type="dxa"/>
+          </w:tcPr>
+          <w:p>
+            <w:pPr>
+              <w:jc w:val="center"/>
+            </w:pPr>
+            <w:r>
+              <w:t>2</w:t>
+            </w:r>
+          </w:p>
+        </w:tc>
+      </w:tr>
+      <w:tr>
+        <w:tc>
+          <w:tcPr>
+            <w:tcW w:w="4868" w:type="dxa"/>
+          </w:tcPr>
+          <w:p>
+            <w:pPr>
+              <w:jc w:val="center"/>
+            </w:pPr>
+            <w:r>
+              <w:t xml:space="preserve">x-axis orientation angle bits </w:t>
+            </w:r>
+            <w:r>
+              <w:t>15</w:t>
+            </w:r>
+            <w:r>
+              <w:t>-</w:t>
+            </w:r>
+            <w:r>
+              <w:t>0</w:t>
+            </w:r>
+          </w:p>
+        </w:tc>
+        <w:tc>
+          <w:tcPr>
+            <w:tcW w:w="4868" w:type="dxa"/>
+          </w:tcPr>
+          <w:p>
+            <w:pPr>
+              <w:jc w:val="center"/>
+            </w:pPr>
+            <w:r>
+              <w:t>3</w:t>
+            </w:r>
+          </w:p>
+        </w:tc>
+      </w:tr>
+      <w:tr>
+        <w:tc>
+          <w:tcPr>
+            <w:tcW w:w="4868" w:type="dxa"/>
+          </w:tcPr>
+          <w:p>
+            <w:pPr>
+              <w:jc w:val="center"/>
+            </w:pPr>
+            <w:r>
+              <w:t>y</w:t>
+            </w:r>
+            <w:r>
+              <w:t>-axis orientation angle bits 31-16</w:t>
+            </w:r>
+          </w:p>
+        </w:tc>
+        <w:tc>
+          <w:tcPr>
+            <w:tcW w:w="4868" w:type="dxa"/>
+          </w:tcPr>
+          <w:p>
+            <w:pPr>
+              <w:jc w:val="center"/>
+            </w:pPr>
+            <w:r>
+              <w:t>4</w:t>
+            </w:r>
+          </w:p>
+        </w:tc>
+      </w:tr>
+      <w:tr>
+        <w:tc>
+          <w:tcPr>
+            <w:tcW w:w="4868" w:type="dxa"/>
+          </w:tcPr>
+          <w:p>
+            <w:pPr>
+              <w:jc w:val="center"/>
+            </w:pPr>
+            <w:r>
+              <w:t>y</w:t>
+            </w:r>
+            <w:r>
+              <w:t>-axis orientation angle bits 15-0</w:t>
+            </w:r>
+          </w:p>
+        </w:tc>
+        <w:tc>
+          <w:tcPr>
+            <w:tcW w:w="4868" w:type="dxa"/>
+          </w:tcPr>
+          <w:p>
+            <w:pPr>
+              <w:jc w:val="center"/>
+            </w:pPr>
+            <w:r>
+              <w:t>5</w:t>
+            </w:r>
+          </w:p>
+        </w:tc>
+      </w:tr>
+      <w:tr>
+        <w:tc>
+          <w:tcPr>
+            <w:tcW w:w="4868" w:type="dxa"/>
+          </w:tcPr>
+          <w:p>
+            <w:pPr>
+              <w:jc w:val="center"/>
+            </w:pPr>
+            <w:r>
+              <w:t>z</w:t>
+            </w:r>
+            <w:r>
+              <w:t>-axis orientation angle bits 31-16</w:t>
+            </w:r>
+          </w:p>
+        </w:tc>
+        <w:tc>
+          <w:tcPr>
+            <w:tcW w:w="4868" w:type="dxa"/>
+          </w:tcPr>
+          <w:p>
+            <w:pPr>
+              <w:jc w:val="center"/>
+            </w:pPr>
+            <w:r>
+              <w:t>6</w:t>
+            </w:r>
+          </w:p>
+        </w:tc>
+      </w:tr>
+      <w:tr>
+        <w:tc>
+          <w:tcPr>
+            <w:tcW w:w="4868" w:type="dxa"/>
+          </w:tcPr>
+          <w:p>
+            <w:pPr>
+              <w:jc w:val="center"/>
+            </w:pPr>
+            <w:r>
+              <w:t>z</w:t>
+            </w:r>
+            <w:r>
+              <w:t>-axis orientation angle bits 15-0</w:t>
+            </w:r>
+          </w:p>
+        </w:tc>
+        <w:tc>
+          <w:tcPr>
+            <w:tcW w:w="4868" w:type="dxa"/>
+          </w:tcPr>
+          <w:p>
+            <w:pPr>
+              <w:keepNext/>
+              <w:jc w:val="center"/>
+            </w:pPr>
+            <w:r>
+              <w:t>7</w:t>
+            </w:r>
+          </w:p>
+        </w:tc>
+      </w:tr>
+    </w:tbl>
+    <w:p>
+      <w:pPr>
+        <w:pStyle w:val="Caption"/>
+        <w:jc w:val="center"/>
+      </w:pPr>
+      <w:r>
+        <w:t xml:space="preserve">Table 7: </w:t>
+      </w:r>
+      <w:r>
+        <w:t>Data to be transmitted and the order in which it is transmitted.</w:t>
+      </w:r>
+    </w:p>
+    <w:p>
+      <w:pPr>
+        <w:jc w:val="both"/>
+      </w:pPr>
+      <w:r>
+        <w:t>The request occurs when the FPGA Wireless communication block sends a pulse through the A0 pin of the STM32L432. This causes an interrupt to occur in the program, forcing it to enter an interrupt service routine in which the following variables are altered:</w:t>
+      </w:r>
+    </w:p>
+    <w:p>
+      <w:pPr>
+        <w:jc w:val="both"/>
+      </w:pPr>
+      <w:proofErr w:type="spellStart"/>
+      <w:r>
+        <w:rPr>
+          <w:b/>
+        </w:rPr>
+        <w:t>dataLoadedFlag</w:t>
+      </w:r>
+      <w:proofErr w:type="spellEnd"/>
+      <w:r>
+        <w:t xml:space="preserve"> – This variable is set to 0 to prevent the </w:t>
+      </w:r>
+      <w:r>
+        <w:t>transmission interrupt service routine of the DMA from transferring new data until it has been split and loaded into an array from which the ISR extracts the data for transmission. Once the data is split and loaded this variable is set to 1. When this variable is set to one it prevents the program from constantly splitting the same data allowing the program to continue with other tasks.</w:t>
+      </w:r>
+    </w:p>
+    <w:p>
+      <w:pPr>
+        <w:jc w:val="both"/>
+      </w:pPr>
+      <w:proofErr w:type="spellStart"/>
+      <w:r>
+        <w:rPr>
+          <w:b/>
+        </w:rPr>
+        <w:t>dataRequestFlag</w:t>
+      </w:r>
+      <w:proofErr w:type="spellEnd"/>
+      <w:r>
+        <w:t xml:space="preserve"> – This flag is used set to 1 to notify </w:t>
+      </w:r>
+      <w:r>
+        <w:t xml:space="preserve">the program that data has been requested. Only when this flag is set the interrupt service routine for DMA SPI transmission can load data for transmission. The orientation estimates are updated at a higher rate than the requests from the Processing simulation occur </w:t>
+      </w:r>
+      <w:r>
+        <w:t xml:space="preserve">and so this flag is necessary to stop the program transmitting data when it has not been requested. </w:t>
+      </w:r>
+    </w:p>
+    <w:p>
+      <w:pPr>
+        <w:jc w:val="both"/>
+      </w:pPr>
+      <w:proofErr w:type="spellStart"/>
+      <w:r>
+        <w:rPr>
+          <w:b/>
+        </w:rPr>
+        <w:t>IMU_Data_Pointer</w:t>
+      </w:r>
+      <w:proofErr w:type="spellEnd"/>
+      <w:r>
+        <w:t xml:space="preserve"> – This variable is incremented or reset depending on its previous value. This pointer points to the next IMU</w:t>
+      </w:r>
+      <w:r>
+        <w:t xml:space="preserve"> orientation</w:t>
+      </w:r>
+      <w:r>
+        <w:t xml:space="preserve"> data that is to be transmitted to the FPGA Wireless Transmission Block</w:t>
+      </w:r>
+      <w:r>
+        <w:t xml:space="preserve">. This is done in a round robin fashion to ensure that </w:t>
+      </w:r>
+      <w:r>
+        <w:t>data from all the internal measurement units reaches the simulation.</w:t>
+      </w:r>
+    </w:p>
+    <w:p>
+      <w:pPr>
+        <w:jc w:val="both"/>
+      </w:pPr>
+      <w:r>
+        <w:t xml:space="preserve">The two flags also ensure that processes </w:t>
+      </w:r>
+      <w:r>
+        <w:t xml:space="preserve">of splitting data into SPI manageable chunks and updating the orientation estimates are allowed to finish </w:t>
+      </w:r>
+      <w:r>
+        <w:t>before the data is loaded for transmission. This prevents data from being from being corrupted or being sent incomplete. If the data is not loaded when a DMA transmission interrupt occurs because the splitting or update processes are not finished, the data will be loaded on the next interrupt if the processes are complete.</w:t>
+      </w:r>
+    </w:p>
+    <w:p>
+      <w:pPr>
+        <w:jc w:val="both"/>
+      </w:pPr>
+      <w:r>
+        <w:t>The extracts below depict the code used to prepare the orientation data for transmission.</w:t>
+      </w:r>
+    </w:p>
+    <w:p>
+      <w:pPr>
+        <w:keepNext/>
+        <w:jc w:val="both"/>
+      </w:pPr>
+      <w:r>
+        <w:rPr>
+          <w:noProof/>
+        </w:rPr>
+        <w:lastRenderedPageBreak/>
+        <w:drawing>
+          <wp:anchor distT="0" distB="0" distL="114300" distR="114300" simplePos="0" relativeHeight="251679744" behindDoc="1" locked="0" layoutInCell="1" allowOverlap="1" wp14:anchorId="4F4597C7" wp14:editId="0640BD14">
+            <wp:simplePos x="0" y="0"/>
+            <wp:positionH relativeFrom="margin">
+              <wp:align>left</wp:align>
+            </wp:positionH>
+            <wp:positionV relativeFrom="paragraph">
+              <wp:posOffset>184067</wp:posOffset>
+            </wp:positionV>
+            <wp:extent cx="6181090" cy="4387850"/>
+            <wp:effectExtent l="0" t="0" r="0" b="0"/>
+            <wp:wrapTight wrapText="bothSides">
+              <wp:wrapPolygon edited="0">
+                <wp:start x="0" y="0"/>
+                <wp:lineTo x="0" y="21475"/>
+                <wp:lineTo x="21502" y="21475"/>
+                <wp:lineTo x="21502" y="0"/>
+                <wp:lineTo x="0" y="0"/>
+              </wp:wrapPolygon>
+            </wp:wrapTight>
+            <wp:docPr id="17" name="Picture 17"/>
+            <wp:cNvGraphicFramePr>
+              <a:graphicFrameLocks xmlns:a="http://schemas.openxmlformats.org/drawingml/2006/main" noChangeAspect="1"/>
+            </wp:cNvGraphicFramePr>
+            <a:graphic xmlns:a="http://schemas.openxmlformats.org/drawingml/2006/main">
+              <a:graphicData uri="http://schemas.openxmlformats.org/drawingml/2006/picture">
+                <pic:pic xmlns:pic="http://schemas.openxmlformats.org/drawingml/2006/picture">
+                  <pic:nvPicPr>
+                    <pic:cNvPr id="0" name="Picture 4"/>
+                    <pic:cNvPicPr>
+                      <a:picLocks noChangeAspect="1" noChangeArrowheads="1"/>
+                    </pic:cNvPicPr>
+                  </pic:nvPicPr>
+                  <pic:blipFill>
+                    <a:blip r:embed="rId14">
+                      <a:extLst>
+                        <a:ext uri="{28A0092B-C50C-407E-A947-70E740481C1C}">
+                          <a14:useLocalDpi xmlns:a14="http://schemas.microsoft.com/office/drawing/2010/main" val="0"/>
+                        </a:ext>
+                      </a:extLst>
+                    </a:blip>
+                    <a:srcRect/>
+                    <a:stretch>
+                      <a:fillRect/>
+                    </a:stretch>
+                  </pic:blipFill>
+                  <pic:spPr bwMode="auto">
+                    <a:xfrm>
+                      <a:off x="0" y="0"/>
+                      <a:ext cx="6181090" cy="4387850"/>
+                    </a:xfrm>
+                    <a:prstGeom prst="rect">
+                      <a:avLst/>
+                    </a:prstGeom>
+                    <a:noFill/>
+                    <a:ln>
+                      <a:noFill/>
+                    </a:ln>
+                  </pic:spPr>
+                </pic:pic>
+              </a:graphicData>
+            </a:graphic>
+          </wp:anchor>
+        </w:drawing>
+      </w:r>
+    </w:p>
+    <w:p>
+      <w:pPr>
+        <w:pStyle w:val="Caption"/>
+        <w:jc w:val="center"/>
+      </w:pPr>
+      <w:r>
+        <w:t>Figure 7:</w:t>
+      </w:r>
+      <w:r>
+        <w:t xml:space="preserve"> </w:t>
+      </w:r>
+      <w:r>
+        <w:t>C++ code used to</w:t>
+      </w:r>
+      <w:r>
+        <w:t xml:space="preserve"> split the orientation data for transmission</w:t>
+      </w:r>
+      <w:r>
+        <w:t>.</w:t>
+      </w:r>
+    </w:p>
+    <w:p>
+      <w:pPr>
+        <w:keepNext/>
+      </w:pPr>
+      <w:r>
+        <w:rPr>
+          <w:noProof/>
+        </w:rPr>
+        <w:drawing>
+          <wp:anchor distT="0" distB="0" distL="114300" distR="114300" simplePos="0" relativeHeight="251680768" behindDoc="1" locked="0" layoutInCell="1" allowOverlap="1" wp14:anchorId="5188A2EE" wp14:editId="00A83A25">
+            <wp:simplePos x="0" y="0"/>
+            <wp:positionH relativeFrom="margin">
+              <wp:align>left</wp:align>
+            </wp:positionH>
+            <wp:positionV relativeFrom="paragraph">
+              <wp:posOffset>245241</wp:posOffset>
+            </wp:positionV>
+            <wp:extent cx="6181090" cy="854710"/>
+            <wp:effectExtent l="0" t="0" r="0" b="2540"/>
+            <wp:wrapTight wrapText="bothSides">
+              <wp:wrapPolygon edited="0">
+                <wp:start x="0" y="0"/>
+                <wp:lineTo x="0" y="21183"/>
+                <wp:lineTo x="21502" y="21183"/>
+                <wp:lineTo x="21502" y="0"/>
+                <wp:lineTo x="0" y="0"/>
+              </wp:wrapPolygon>
+            </wp:wrapTight>
+            <wp:docPr id="18" name="Picture 18"/>
+            <wp:cNvGraphicFramePr>
+              <a:graphicFrameLocks xmlns:a="http://schemas.openxmlformats.org/drawingml/2006/main" noChangeAspect="1"/>
+            </wp:cNvGraphicFramePr>
+            <a:graphic xmlns:a="http://schemas.openxmlformats.org/drawingml/2006/main">
+              <a:graphicData uri="http://schemas.openxmlformats.org/drawingml/2006/picture">
+                <pic:pic xmlns:pic="http://schemas.openxmlformats.org/drawingml/2006/picture">
+                  <pic:nvPicPr>
+                    <pic:cNvPr id="0" name="Picture 5"/>
+                    <pic:cNvPicPr>
+                      <a:picLocks noChangeAspect="1" noChangeArrowheads="1"/>
+                    </pic:cNvPicPr>
+                  </pic:nvPicPr>
+                  <pic:blipFill>
+                    <a:blip r:embed="rId15" cstate="print">
+                      <a:extLst>
+                        <a:ext uri="{28A0092B-C50C-407E-A947-70E740481C1C}">
+                          <a14:useLocalDpi xmlns:a14="http://schemas.microsoft.com/office/drawing/2010/main" val="0"/>
+                        </a:ext>
+                      </a:extLst>
+                    </a:blip>
+                    <a:srcRect/>
+                    <a:stretch>
+                      <a:fillRect/>
+                    </a:stretch>
+                  </pic:blipFill>
+                  <pic:spPr bwMode="auto">
+                    <a:xfrm>
+                      <a:off x="0" y="0"/>
+                      <a:ext cx="6181090" cy="854710"/>
+                    </a:xfrm>
+                    <a:prstGeom prst="rect">
+                      <a:avLst/>
+                    </a:prstGeom>
+                    <a:noFill/>
+                    <a:ln>
+                      <a:noFill/>
+                    </a:ln>
+                  </pic:spPr>
+                </pic:pic>
+              </a:graphicData>
+            </a:graphic>
+          </wp:anchor>
+        </w:drawing>
+      </w:r>
+    </w:p>
+    <w:p>
+      <w:pPr>
+        <w:pStyle w:val="Caption"/>
+        <w:jc w:val="center"/>
+      </w:pPr>
+      <w:r>
+        <w:t>Figure 8: Interrupt service routine triggered by a data request from the Processing simulation.</w:t>
+      </w:r>
+    </w:p>
+    <w:p>
+      <w:pPr>
+        <w:pStyle w:val="Heading3"/>
+        <w:rPr>
+          <w:b/>
+        </w:rPr>
+      </w:pPr>
+      <w:r>
+        <w:rPr>
+          <w:b/>
+        </w:rPr>
+        <w:t>Transmitting Data</w:t>
+      </w:r>
+    </w:p>
+    <w:p>
+      <w:pPr>
+        <w:jc w:val="both"/>
+      </w:pPr>
+      <w:r>
+        <w:t>Once the request for new data is received and data</w:t>
+      </w:r>
+      <w:r>
+        <w:t xml:space="preserve"> is processed in order to allow it to be sent over SPI, data will be placed in the DMA transmission source address on the next channel 3 (the DMA SPI transmission channel) interrupt that occurs once the previous set of data has been transmitted. Once this occurs, the 7 pieces of data (see table 7) are loaded for transmission, the interrupt flag is cleared to allow the interrupt to occur again and the ‘</w:t>
+      </w:r>
+      <w:proofErr w:type="spellStart"/>
+      <w:r>
+        <w:t>dataRequestFlag</w:t>
+      </w:r>
+      <w:proofErr w:type="spellEnd"/>
+      <w:r>
+        <w:t>’ is cleared to notify the program that the data request has been serviced. When the data is loaded, the first 7 spaces in the array are used, the rest are filled with zeros.</w:t>
+      </w:r>
+    </w:p>
+    <w:p>
+      <w:pPr>
+        <w:jc w:val="both"/>
+      </w:pPr>
+      <w:r>
+        <w:t>It is important to know that when the interrupt on DMA1 channel 3 occurs due to the fact that the Data Extraction Block controls the FPGA-STM32 SP</w:t>
+      </w:r>
+      <w:r>
+        <w:t xml:space="preserve">I. This means that this interrupt occurs even when data is not requested by the Processing simulation as the Data Extraction Block sends data to the Data Processing Block. In such case, the array that the DMA uses to load data for transmission is filled with zeros. This is done because the FPGA Wireless Communication Block </w:t>
+      </w:r>
+      <w:r>
+        <w:t xml:space="preserve">waits for the first non-zero value to be transmitted in order to start saving data to be transmitted to the Bluetooth module (assuming that the requested for data has been </w:t>
+      </w:r>
+      <w:r>
+        <w:lastRenderedPageBreak/>
+        <w:t>received in the block and has not yet been transmitted to the Data Processing Block)</w:t>
+      </w:r>
+      <w:r>
+        <w:t xml:space="preserve">. Sending values of zero over SPI ensures that the wireless transmission process is not triggered </w:t>
+      </w:r>
+      <w:r>
+        <w:t xml:space="preserve">before the desired data is sent over SPI for wireless transmission. </w:t>
+      </w:r>
+    </w:p>
+    <w:p>
+      <w:pPr>
+        <w:jc w:val="both"/>
+      </w:pPr>
+      <w:r>
+        <w:t>The code extract below depicts how the data is transmitted to the FPGA Wireless Communication Block.</w:t>
+      </w:r>
+    </w:p>
+    <w:p>
+      <w:pPr>
+        <w:keepNext/>
+        <w:jc w:val="both"/>
+      </w:pPr>
+      <w:r>
+        <w:rPr>
+          <w:noProof/>
+        </w:rPr>
+        <w:drawing>
+          <wp:anchor distT="0" distB="0" distL="114300" distR="114300" simplePos="0" relativeHeight="251681792" behindDoc="1" locked="0" layoutInCell="1" allowOverlap="1" wp14:anchorId="435DE3B5" wp14:editId="4B1B79EE">
+            <wp:simplePos x="0" y="0"/>
+            <wp:positionH relativeFrom="margin">
+              <wp:align>left</wp:align>
+            </wp:positionH>
+            <wp:positionV relativeFrom="paragraph">
+              <wp:posOffset>212296</wp:posOffset>
+            </wp:positionV>
+            <wp:extent cx="6181090" cy="2137410"/>
+            <wp:effectExtent l="0" t="0" r="0" b="0"/>
+            <wp:wrapTight wrapText="bothSides">
+              <wp:wrapPolygon edited="0">
+                <wp:start x="0" y="0"/>
+                <wp:lineTo x="0" y="21369"/>
+                <wp:lineTo x="21502" y="21369"/>
+                <wp:lineTo x="21502" y="0"/>
+                <wp:lineTo x="0" y="0"/>
+              </wp:wrapPolygon>
+            </wp:wrapTight>
+            <wp:docPr id="19" name="Picture 19"/>
+            <wp:cNvGraphicFramePr>
+              <a:graphicFrameLocks xmlns:a="http://schemas.openxmlformats.org/drawingml/2006/main" noChangeAspect="1"/>
+            </wp:cNvGraphicFramePr>
+            <a:graphic xmlns:a="http://schemas.openxmlformats.org/drawingml/2006/main">
+              <a:graphicData uri="http://schemas.openxmlformats.org/drawingml/2006/picture">
+                <pic:pic xmlns:pic="http://schemas.openxmlformats.org/drawingml/2006/picture">
+                  <pic:nvPicPr>
+                    <pic:cNvPr id="0" name="Picture 6"/>
+                    <pic:cNvPicPr>
+                      <a:picLocks noChangeAspect="1" noChangeArrowheads="1"/>
+                    </pic:cNvPicPr>
+                  </pic:nvPicPr>
+                  <pic:blipFill>
+                    <a:blip r:embed="rId16">
+                      <a:extLst>
+                        <a:ext uri="{28A0092B-C50C-407E-A947-70E740481C1C}">
+                          <a14:useLocalDpi xmlns:a14="http://schemas.microsoft.com/office/drawing/2010/main" val="0"/>
+                        </a:ext>
+                      </a:extLst>
+                    </a:blip>
+                    <a:srcRect/>
+                    <a:stretch>
+                      <a:fillRect/>
+                    </a:stretch>
+                  </pic:blipFill>
+                  <pic:spPr bwMode="auto">
+                    <a:xfrm>
+                      <a:off x="0" y="0"/>
+                      <a:ext cx="6181090" cy="2137410"/>
+                    </a:xfrm>
+                    <a:prstGeom prst="rect">
+                      <a:avLst/>
+                    </a:prstGeom>
+                    <a:noFill/>
+                    <a:ln>
+                      <a:noFill/>
+                    </a:ln>
+                  </pic:spPr>
+                </pic:pic>
+              </a:graphicData>
+            </a:graphic>
+          </wp:anchor>
+        </w:drawing>
+      </w:r>
+    </w:p>
+    <w:p>
+      <w:pPr>
+        <w:pStyle w:val="Caption"/>
+        <w:jc w:val="center"/>
+      </w:pPr>
+      <w:r>
+        <w:t>Figure 9: C++ code depicting the transmission process from the Data Processing Block to the FPGA Wireless Communication Block.</w:t>
+      </w:r>
       <w:bookmarkStart w:id="1" w:name="_GoBack"/>
       <w:bookmarkEnd w:id="1"/>
     </w:p>
@@ -9922,7 +11093,7 @@
                     </pic:cNvPicPr>
                   </pic:nvPicPr>
                   <pic:blipFill>
-                    <a:blip r:embed="rId12" cstate="print">
+                    <a:blip r:embed="rId17" cstate="print">
                       <a:extLst>
                         <a:ext uri="{28A0092B-C50C-407E-A947-70E740481C1C}">
                           <a14:useLocalDpi xmlns:a14="http://schemas.microsoft.com/office/drawing/2010/main" val="0"/>
@@ -10075,7 +11246,7 @@
                               <w:t xml:space="preserve">Figure </w:t>
                             </w:r>
                             <w:r>
-                              <w:t>5</w:t>
+                              <w:t>6</w:t>
                             </w:r>
                             <w:r>
                               <w:t>: Diagram depicting the component composition and connections inside the FPGA Wireless Communication Block.</w:t>
@@ -10100,7 +11271,7 @@
           </mc:Choice>
           <mc:Fallback>
             <w:pict>
-              <v:shape w14:anchorId="269382A1" id="Text Box 8" o:spid="_x0000_s1029" type="#_x0000_t202" style="position:absolute;left:0;text-align:left;margin-left:0;margin-top:12.9pt;width:342pt;height:22.9pt;z-index:-251646976;visibility:visible;mso-wrap-style:square;mso-height-percent:0;mso-wrap-distance-left:9pt;mso-wrap-distance-top:0;mso-wrap-distance-right:9pt;mso-wrap-distance-bottom:0;mso-position-horizontal:center;mso-position-horizontal-relative:margin;mso-position-vertical:absolute;mso-position-vertical-relative:text;mso-height-percent:0;mso-height-relative:margin;v-text-anchor:top" o:gfxdata="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" stroked="f">
+              <v:shape w14:anchorId="269382A1" id="Text Box 8" o:spid="_x0000_s1031" type="#_x0000_t202" style="position:absolute;left:0;text-align:left;margin-left:0;margin-top:12.9pt;width:342pt;height:22.9pt;z-index:-251646976;visibility:visible;mso-wrap-style:square;mso-height-percent:0;mso-wrap-distance-left:9pt;mso-wrap-distance-top:0;mso-wrap-distance-right:9pt;mso-wrap-distance-bottom:0;mso-position-horizontal:center;mso-position-horizontal-relative:margin;mso-position-vertical:absolute;mso-position-vertical-relative:text;mso-height-percent:0;mso-height-relative:margin;v-text-anchor:top" o:gfxdata="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" stroked="f">
                 <v:textbox inset="0,0,0,0">
                   <w:txbxContent>
                     <w:p>
@@ -10116,7 +11287,7 @@
                         <w:t xml:space="preserve">Figure </w:t>
                       </w:r>
                       <w:r>
-                        <w:t>5</w:t>
+                        <w:t>6</w:t>
                       </w:r>
                       <w:r>
                         <w:t>: Diagram depicting the component composition and connections inside the FPGA Wireless Communication Block.</w:t>
@@ -10506,7 +11677,7 @@
           </mc:Choice>
           <mc:Fallback>
             <w:pict>
-              <v:shape w14:anchorId="501FD79E" id="Text Box 9" o:spid="_x0000_s1030" type="#_x0000_t202" style="position:absolute;left:0;text-align:left;margin-left:0;margin-top:.7pt;width:342pt;height:22.9pt;z-index:-251644928;visibility:visible;mso-wrap-style:square;mso-height-percent:0;mso-wrap-distance-left:9pt;mso-wrap-distance-top:0;mso-wrap-distance-right:9pt;mso-wrap-distance-bottom:0;mso-position-horizontal:center;mso-position-horizontal-relative:margin;mso-position-vertical:absolute;mso-position-vertical-relative:text;mso-height-percent:0;mso-height-relative:margin;v-text-anchor:top" o:gfxdata="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" stroked="f">
+              <v:shape w14:anchorId="501FD79E" id="Text Box 9" o:spid="_x0000_s1032" type="#_x0000_t202" style="position:absolute;left:0;text-align:left;margin-left:0;margin-top:.7pt;width:342pt;height:22.9pt;z-index:-251644928;visibility:visible;mso-wrap-style:square;mso-height-percent:0;mso-wrap-distance-left:9pt;mso-wrap-distance-top:0;mso-wrap-distance-right:9pt;mso-wrap-distance-bottom:0;mso-position-horizontal:center;mso-position-horizontal-relative:margin;mso-position-vertical:absolute;mso-position-vertical-relative:text;mso-height-percent:0;mso-height-relative:margin;v-text-anchor:top" o:gfxdata="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" stroked="f">
                 <v:textbox inset="0,0,0,0">
                   <w:txbxContent>
                     <w:p>
@@ -11481,7 +12652,10 @@
         <w:jc w:val="center"/>
       </w:pPr>
       <w:r>
-        <w:t>Table 7</w:t>
+        <w:t xml:space="preserve">Table </w:t>
+      </w:r>
+      <w:r>
+        <w:t>8</w:t>
       </w:r>
       <w:r>
         <w:t xml:space="preserve">: Description of inputs and outputs of the </w:t>
@@ -12818,7 +13992,13 @@
         <w:t>Table</w:t>
       </w:r>
       <w:r>
-        <w:t xml:space="preserve"> 8: Description of inputs and outputs of the Reset Timer component.</w:t>
+        <w:t xml:space="preserve"> </w:t>
+      </w:r>
+      <w:r>
+        <w:t>9</w:t>
+      </w:r>
+      <w:r>
+        <w:t>: Description of inputs and outputs of the Reset Timer component.</w:t>
       </w:r>
     </w:p>
     <w:p>
@@ -13763,7 +14943,13 @@
         <w:jc w:val="center"/>
       </w:pPr>
       <w:r>
-        <w:t>Table 9: Description of inputs and outputs of the UART Transmitter component.</w:t>
+        <w:t xml:space="preserve">Table </w:t>
+      </w:r>
+      <w:r>
+        <w:t>10</w:t>
+      </w:r>
+      <w:r>
+        <w:t>: Description of inputs and outputs of the UART Transmitter component.</w:t>
       </w:r>
     </w:p>
     <w:p>
@@ -15885,7 +17071,7 @@
                     </pic:cNvPicPr>
                   </pic:nvPicPr>
                   <pic:blipFill>
-                    <a:blip r:embed="rId13">
+                    <a:blip r:embed="rId18">
                       <a:extLst>
                         <a:ext uri="{28A0092B-C50C-407E-A947-70E740481C1C}">
                           <a14:useLocalDpi xmlns:a14="http://schemas.microsoft.com/office/drawing/2010/main" val="0"/>
@@ -22974,6 +24160,25 @@
     <w:uiPriority w:val="99"/>
     <w:rsid w:val="009B3B02"/>
   </w:style>
+  <w:style w:type="table" w:styleId="TableGrid">
+    <w:name w:val="Table Grid"/>
+    <w:basedOn w:val="TableNormal"/>
+    <w:uiPriority w:val="39"/>
+    <w:rsid w:val="00CA505D"/>
+    <w:pPr>
+      <w:spacing w:after="0" w:line="240" w:lineRule="auto"/>
+    </w:pPr>
+    <w:tblPr>
+      <w:tblBorders>
+        <w:top w:val="single" w:sz="4" w:space="0" w:color="auto"/>
+        <w:left w:val="single" w:sz="4" w:space="0" w:color="auto"/>
+        <w:bottom w:val="single" w:sz="4" w:space="0" w:color="auto"/>
+        <w:right w:val="single" w:sz="4" w:space="0" w:color="auto"/>
+        <w:insideH w:val="single" w:sz="4" w:space="0" w:color="auto"/>
+        <w:insideV w:val="single" w:sz="4" w:space="0" w:color="auto"/>
+      </w:tblBorders>
+    </w:tblPr>
+  </w:style>
 </w:styles>
 </file>
 
@@ -23277,7 +24482,7 @@
 </file>
 
 <file path=customXml/itemProps1.xml><?xml version="1.0" encoding="utf-8"?>
-<ds:datastoreItem xmlns:ds="http://schemas.openxmlformats.org/officeDocument/2006/customXml" ds:itemID="{5EC6D45B-ACA7-4783-8FE4-6D59EE008F1E}">
+<ds:datastoreItem xmlns:ds="http://schemas.openxmlformats.org/officeDocument/2006/customXml" ds:itemID="{01A128DB-5130-4436-B38A-0B57B9D86178}">
   <ds:schemaRefs>
     <ds:schemaRef ds:uri="http://schemas.openxmlformats.org/officeDocument/2006/bibliography"/>
   </ds:schemaRefs>

</xml_diff>

<commit_message>
Started writing up the Processing Comms Block
</commit_message>
<xml_diff>
--- a/Report/Design - Communication network.docx
+++ b/Report/Design - Communication network.docx
@@ -2125,14 +2125,36 @@
       <w:r>
         <w:t xml:space="preserve">Table </w:t>
       </w:r>
-      <w:fldSimple w:instr=" SEQ Table \* ARABIC ">
-        <w:r>
-          <w:rPr>
-            <w:noProof/>
-          </w:rPr>
-          <w:t>1</w:t>
-        </w:r>
-      </w:fldSimple>
+      <w:r>
+        <w:rPr>
+          <w:noProof/>
+        </w:rPr>
+        <w:fldChar w:fldCharType="begin"/>
+      </w:r>
+      <w:r>
+        <w:rPr>
+          <w:noProof/>
+        </w:rPr>
+        <w:instrText xml:space="preserve"> SEQ Table \* ARABIC </w:instrText>
+      </w:r>
+      <w:r>
+        <w:rPr>
+          <w:noProof/>
+        </w:rPr>
+        <w:fldChar w:fldCharType="separate"/>
+      </w:r>
+      <w:r>
+        <w:rPr>
+          <w:noProof/>
+        </w:rPr>
+        <w:t>1</w:t>
+      </w:r>
+      <w:r>
+        <w:rPr>
+          <w:noProof/>
+        </w:rPr>
+        <w:fldChar w:fldCharType="end"/>
+      </w:r>
       <w:r>
         <w:t>: Data format used to write to MPU9250 registers.</w:t>
       </w:r>
@@ -9896,16 +9918,7 @@
                               </w:rPr>
                             </w:pPr>
                             <w:r>
-                              <w:t xml:space="preserve">Figure 5: </w:t>
-                            </w:r>
-                            <w:r>
-                              <w:t>C++ code used to configure STM32L432 registers to</w:t>
-                            </w:r>
-                            <w:r>
-                              <w:t xml:space="preserve"> set-up DMA SPI on the board</w:t>
-                            </w:r>
-                            <w:r>
-                              <w:t>.</w:t>
+                              <w:t>Figure 5: C++ code used to configure STM32L432 registers to set-up DMA SPI on the board.</w:t>
                             </w:r>
                           </w:p>
                         </w:txbxContent>
@@ -9936,16 +9949,7 @@
                         </w:rPr>
                       </w:pPr>
                       <w:r>
-                        <w:t xml:space="preserve">Figure 5: </w:t>
-                      </w:r>
-                      <w:r>
-                        <w:t>C++ code used to configure STM32L432 registers to</w:t>
-                      </w:r>
-                      <w:r>
-                        <w:t xml:space="preserve"> set-up DMA SPI on the board</w:t>
-                      </w:r>
-                      <w:r>
-                        <w:t>.</w:t>
+                        <w:t>Figure 5: C++ code used to configure STM32L432 registers to set-up DMA SPI on the board.</w:t>
                       </w:r>
                     </w:p>
                   </w:txbxContent>
@@ -10094,16 +10098,7 @@
                               </w:rPr>
                             </w:pPr>
                             <w:r>
-                              <w:t xml:space="preserve">Figure 6: </w:t>
-                            </w:r>
-                            <w:r>
-                              <w:t xml:space="preserve">C++ code used to </w:t>
-                            </w:r>
-                            <w:r>
-                              <w:t>receive data from the Data Extraction Block</w:t>
-                            </w:r>
-                            <w:r>
-                              <w:t>.</w:t>
+                              <w:t>Figure 6: C++ code used to receive data from the Data Extraction Block.</w:t>
                             </w:r>
                           </w:p>
                         </w:txbxContent>
@@ -10134,16 +10129,7 @@
                         </w:rPr>
                       </w:pPr>
                       <w:r>
-                        <w:t xml:space="preserve">Figure 6: </w:t>
-                      </w:r>
-                      <w:r>
-                        <w:t xml:space="preserve">C++ code used to </w:t>
-                      </w:r>
-                      <w:r>
-                        <w:t>receive data from the Data Extraction Block</w:t>
-                      </w:r>
-                      <w:r>
-                        <w:t>.</w:t>
+                        <w:t>Figure 6: C++ code used to receive data from the Data Extraction Block.</w:t>
                       </w:r>
                     </w:p>
                   </w:txbxContent>
@@ -10396,16 +10382,7 @@
               <w:jc w:val="center"/>
             </w:pPr>
             <w:r>
-              <w:t xml:space="preserve">x-axis orientation angle bits </w:t>
-            </w:r>
-            <w:r>
-              <w:t>15</w:t>
-            </w:r>
-            <w:r>
-              <w:t>-</w:t>
-            </w:r>
-            <w:r>
-              <w:t>0</w:t>
+              <w:t>x-axis orientation angle bits 15-0</w:t>
             </w:r>
           </w:p>
         </w:tc>
@@ -10433,10 +10410,7 @@
               <w:jc w:val="center"/>
             </w:pPr>
             <w:r>
-              <w:t>y</w:t>
-            </w:r>
-            <w:r>
-              <w:t>-axis orientation angle bits 31-16</w:t>
+              <w:t>y-axis orientation angle bits 31-16</w:t>
             </w:r>
           </w:p>
         </w:tc>
@@ -10464,10 +10438,7 @@
               <w:jc w:val="center"/>
             </w:pPr>
             <w:r>
-              <w:t>y</w:t>
-            </w:r>
-            <w:r>
-              <w:t>-axis orientation angle bits 15-0</w:t>
+              <w:t>y-axis orientation angle bits 15-0</w:t>
             </w:r>
           </w:p>
         </w:tc>
@@ -10495,10 +10466,7 @@
               <w:jc w:val="center"/>
             </w:pPr>
             <w:r>
-              <w:t>z</w:t>
-            </w:r>
-            <w:r>
-              <w:t>-axis orientation angle bits 31-16</w:t>
+              <w:t>z-axis orientation angle bits 31-16</w:t>
             </w:r>
           </w:p>
         </w:tc>
@@ -10526,10 +10494,7 @@
               <w:jc w:val="center"/>
             </w:pPr>
             <w:r>
-              <w:t>z</w:t>
-            </w:r>
-            <w:r>
-              <w:t>-axis orientation angle bits 15-0</w:t>
+              <w:t>z-axis orientation angle bits 15-0</w:t>
             </w:r>
           </w:p>
         </w:tc>
@@ -10745,10 +10710,7 @@
         <w:t>Figure 7:</w:t>
       </w:r>
       <w:r>
-        <w:t xml:space="preserve"> </w:t>
-      </w:r>
-      <w:r>
-        <w:t>C++ code used to</w:t>
+        <w:t xml:space="preserve"> C++ code used to</w:t>
       </w:r>
       <w:r>
         <w:t xml:space="preserve"> split the orientation data for transmission</w:t>
@@ -10988,8 +10950,6 @@
       <w:r>
         <w:t>Figure 9: C++ code depicting the transmission process from the Data Processing Block to the FPGA Wireless Communication Block.</w:t>
       </w:r>
-      <w:bookmarkStart w:id="1" w:name="_GoBack"/>
-      <w:bookmarkEnd w:id="1"/>
     </w:p>
     <w:p>
       <w:pPr>
@@ -11243,13 +11203,7 @@
                               </w:rPr>
                             </w:pPr>
                             <w:r>
-                              <w:t xml:space="preserve">Figure </w:t>
-                            </w:r>
-                            <w:r>
-                              <w:t>6</w:t>
-                            </w:r>
-                            <w:r>
-                              <w:t>: Diagram depicting the component composition and connections inside the FPGA Wireless Communication Block.</w:t>
+                              <w:t>Figure 6: Diagram depicting the component composition and connections inside the FPGA Wireless Communication Block.</w:t>
                             </w:r>
                           </w:p>
                         </w:txbxContent>
@@ -11284,13 +11238,7 @@
                         </w:rPr>
                       </w:pPr>
                       <w:r>
-                        <w:t xml:space="preserve">Figure </w:t>
-                      </w:r>
-                      <w:r>
-                        <w:t>6</w:t>
-                      </w:r>
-                      <w:r>
-                        <w:t>: Diagram depicting the component composition and connections inside the FPGA Wireless Communication Block.</w:t>
+                        <w:t>Figure 6: Diagram depicting the component composition and connections inside the FPGA Wireless Communication Block.</w:t>
                       </w:r>
                     </w:p>
                   </w:txbxContent>
@@ -15233,11 +15181,9 @@
       <w:r>
         <w:t xml:space="preserve"> state, the transmitter </w:t>
       </w:r>
-      <w:proofErr w:type="spellStart"/>
-      <w:r>
-        <w:t>assertes</w:t>
-      </w:r>
-      <w:proofErr w:type="spellEnd"/>
+      <w:r>
+        <w:t>asserts</w:t>
+      </w:r>
       <w:r>
         <w:t xml:space="preserve"> the </w:t>
       </w:r>
@@ -15366,8 +15312,48 @@
     </w:p>
     <w:p>
       <w:pPr>
+        <w:pStyle w:val="Heading2"/>
+        <w:rPr>
+          <w:b/>
+        </w:rPr>
+      </w:pPr>
+      <w:r>
+        <w:rPr>
+          <w:b/>
+        </w:rPr>
+        <w:t>Processing Wireless Communication Block</w:t>
+      </w:r>
+    </w:p>
+    <w:p>
+      <w:pPr>
         <w:jc w:val="both"/>
       </w:pPr>
+      <w:r>
+        <w:t xml:space="preserve">This block is responsible for receiving the orientation data that is sent from </w:t>
+      </w:r>
+      <w:r>
+        <w:t>the FPGA Wireless Communication Block and for transmitting data request signals back to that block. The data request signal is sent from the Processing program in order for it to control the rate of flow of data to the simulation that it is capable of maintaining. B</w:t>
+      </w:r>
+      <w:r>
+        <w:t>y</w:t>
+      </w:r>
+      <w:r>
+        <w:t xml:space="preserve"> enabling </w:t>
+      </w:r>
+      <w:r>
+        <w:t xml:space="preserve">the program to control the rate of wireless transmission, errors </w:t>
+      </w:r>
+      <w:r>
+        <w:t>that may occur during the receiving process</w:t>
+      </w:r>
+      <w:r>
+        <w:t xml:space="preserve"> are avoided. The errors in transmission occur when the rate of transmission of data to the simulation program is too high, causing loss of data when it is eventually sent from the CP2102 to the Processing simulation. </w:t>
+      </w:r>
+      <w:r>
+        <w:t xml:space="preserve">When the received data is then converted back to floating point representation, due to loss of data the orientation angles differ from the angle values that were sent. </w:t>
+      </w:r>
+      <w:bookmarkStart w:id="1" w:name="_GoBack"/>
+      <w:bookmarkEnd w:id="1"/>
     </w:p>
     <w:p>
       <w:pPr>
@@ -15576,7 +15562,6 @@
         <w:rPr>
           <w:b/>
         </w:rPr>
-        <w:lastRenderedPageBreak/>
         <w:t>Appendix A</w:t>
       </w:r>
     </w:p>
@@ -24482,7 +24467,7 @@
 </file>
 
 <file path=customXml/itemProps1.xml><?xml version="1.0" encoding="utf-8"?>
-<ds:datastoreItem xmlns:ds="http://schemas.openxmlformats.org/officeDocument/2006/customXml" ds:itemID="{01A128DB-5130-4436-B38A-0B57B9D86178}">
+<ds:datastoreItem xmlns:ds="http://schemas.openxmlformats.org/officeDocument/2006/customXml" ds:itemID="{F22FB1A1-1741-4877-B506-08AB90B40021}">
   <ds:schemaRefs>
     <ds:schemaRef ds:uri="http://schemas.openxmlformats.org/officeDocument/2006/bibliography"/>
   </ds:schemaRefs>

</xml_diff>